<commit_message>
Atualizado manual de utilização
</commit_message>
<xml_diff>
--- a/Documentation/Manual de Utilização/Manual de Utilização - Grupo 2.docx
+++ b/Documentation/Manual de Utilização/Manual de Utilização - Grupo 2.docx
@@ -1,6 +1,7 @@
 
 <file path=word/document.xml><?xml version="1.0" encoding="utf-8"?>
 <w:document xmlns:wpc="http://schemas.microsoft.com/office/word/2010/wordprocessingCanvas" xmlns:cx="http://schemas.microsoft.com/office/drawing/2014/chartex" xmlns:cx1="http://schemas.microsoft.com/office/drawing/2015/9/8/chartex" xmlns:cx2="http://schemas.microsoft.com/office/drawing/2015/10/21/chartex" xmlns:cx3="http://schemas.microsoft.com/office/drawing/2016/5/9/chartex" xmlns:cx4="http://schemas.microsoft.com/office/drawing/2016/5/10/chartex" xmlns:cx5="http://schemas.microsoft.com/office/drawing/2016/5/11/chartex" xmlns:cx6="http://schemas.microsoft.com/office/drawing/2016/5/12/chartex" xmlns:cx7="http://schemas.microsoft.com/office/drawing/2016/5/13/chartex" xmlns:cx8="http://schemas.microsoft.com/office/drawing/2016/5/14/chartex" xmlns:mc="http://schemas.openxmlformats.org/markup-compatibility/2006" xmlns:aink="http://schemas.microsoft.com/office/drawing/2016/ink" xmlns:am3d="http://schemas.microsoft.com/office/drawing/2017/model3d" xmlns:o="urn:schemas-microsoft-com:office:office" xmlns:oel="http://schemas.microsoft.com/office/2019/extlst" xmlns:r="http://schemas.openxmlformats.org/officeDocument/2006/relationships" xmlns:m="http://schemas.openxmlformats.org/officeDocument/2006/math" xmlns:v="urn:schemas-microsoft-com:vml" xmlns:wp14="http://schemas.microsoft.com/office/word/2010/wordprocessingDrawing" xmlns:wp="http://schemas.openxmlformats.org/drawingml/2006/wordprocessingDrawing" xmlns:w10="urn:schemas-microsoft-com:office:word" xmlns:w="http://schemas.openxmlformats.org/wordprocessingml/2006/main" xmlns:w14="http://schemas.microsoft.com/office/word/2010/wordml" xmlns:w15="http://schemas.microsoft.com/office/word/2012/wordml" xmlns:w16cex="http://schemas.microsoft.com/office/word/2018/wordml/cex" xmlns:w16cid="http://schemas.microsoft.com/office/word/2016/wordml/cid" xmlns:w16="http://schemas.microsoft.com/office/word/2018/wordml" xmlns:w16sdtdh="http://schemas.microsoft.com/office/word/2020/wordml/sdtdatahash" xmlns:w16se="http://schemas.microsoft.com/office/word/2015/wordml/symex" xmlns:wpg="http://schemas.microsoft.com/office/word/2010/wordprocessingGroup" xmlns:wpi="http://schemas.microsoft.com/office/word/2010/wordprocessingInk" xmlns:wne="http://schemas.microsoft.com/office/word/2006/wordml" xmlns:wps="http://schemas.microsoft.com/office/word/2010/wordprocessingShape" mc:Ignorable="w14 w15 w16se w16cid w16 w16cex w16sdtdh wp14">
+  <w:background w:color="D5DCE4" w:themeColor="text2" w:themeTint="33"/>
   <w:body>
     <w:p>
       <w:pPr>
@@ -42,15 +43,7 @@
         <w:t>Utilização</w:t>
       </w:r>
       <w:r>
-        <w:t xml:space="preserve"> para executar </w:t>
-      </w:r>
-      <w:proofErr w:type="gramStart"/>
-      <w:r>
-        <w:t>a</w:t>
-      </w:r>
-      <w:proofErr w:type="gramEnd"/>
-      <w:r>
-        <w:t xml:space="preserve"> </w:t>
+        <w:t xml:space="preserve"> para executar a </w:t>
       </w:r>
       <w:proofErr w:type="spellStart"/>
       <w:r>
@@ -162,7 +155,7 @@
         </w:rPr>
         <w:fldChar w:fldCharType="separate"/>
       </w:r>
-      <w:hyperlink w:anchor="_Toc119323019" w:history="1">
+      <w:hyperlink w:anchor="_Toc119332009" w:history="1">
         <w:r>
           <w:rPr>
             <w:rStyle w:val="Hiperligao"/>
@@ -189,7 +182,7 @@
             <w:noProof/>
             <w:webHidden/>
           </w:rPr>
-          <w:instrText xml:space="preserve"> PAGEREF _Toc119323019 \h </w:instrText>
+          <w:instrText xml:space="preserve"> PAGEREF _Toc119332009 \h </w:instrText>
         </w:r>
         <w:r>
           <w:rPr>
@@ -224,6 +217,7 @@
       <w:pPr>
         <w:pStyle w:val="ndice1"/>
         <w:tabs>
+          <w:tab w:val="left" w:pos="720"/>
           <w:tab w:val="right" w:leader="dot" w:pos="7910"/>
         </w:tabs>
         <w:rPr>
@@ -234,7 +228,24 @@
           <w:lang w:val="pt-PT" w:eastAsia="pt-PT"/>
         </w:rPr>
       </w:pPr>
-      <w:hyperlink w:anchor="_Toc119323020" w:history="1">
+      <w:hyperlink w:anchor="_Toc119332010" w:history="1">
+        <w:r>
+          <w:rPr>
+            <w:rStyle w:val="Hiperligao"/>
+            <w:noProof/>
+          </w:rPr>
+          <w:t>1.</w:t>
+        </w:r>
+        <w:r>
+          <w:rPr>
+            <w:rFonts w:asciiTheme="minorHAnsi" w:eastAsiaTheme="minorEastAsia" w:hAnsiTheme="minorHAnsi" w:cstheme="minorBidi"/>
+            <w:noProof/>
+            <w:sz w:val="22"/>
+            <w:szCs w:val="22"/>
+            <w:lang w:val="pt-PT" w:eastAsia="pt-PT"/>
+          </w:rPr>
+          <w:tab/>
+        </w:r>
         <w:r>
           <w:rPr>
             <w:rStyle w:val="Hiperligao"/>
@@ -261,7 +272,7 @@
             <w:noProof/>
             <w:webHidden/>
           </w:rPr>
-          <w:instrText xml:space="preserve"> PAGEREF _Toc119323020 \h </w:instrText>
+          <w:instrText xml:space="preserve"> PAGEREF _Toc119332010 \h </w:instrText>
         </w:r>
         <w:r>
           <w:rPr>
@@ -294,7 +305,11 @@
     </w:p>
     <w:p>
       <w:pPr>
-        <w:pStyle w:val="ndice2"/>
+        <w:pStyle w:val="ndice1"/>
+        <w:tabs>
+          <w:tab w:val="left" w:pos="720"/>
+          <w:tab w:val="right" w:leader="dot" w:pos="7910"/>
+        </w:tabs>
         <w:rPr>
           <w:rFonts w:asciiTheme="minorHAnsi" w:eastAsiaTheme="minorEastAsia" w:hAnsiTheme="minorHAnsi" w:cstheme="minorBidi"/>
           <w:noProof/>
@@ -303,13 +318,30 @@
           <w:lang w:val="pt-PT" w:eastAsia="pt-PT"/>
         </w:rPr>
       </w:pPr>
-      <w:hyperlink w:anchor="_Toc119323021" w:history="1">
+      <w:hyperlink w:anchor="_Toc119332011" w:history="1">
         <w:r>
           <w:rPr>
             <w:rStyle w:val="Hiperligao"/>
             <w:noProof/>
           </w:rPr>
-          <w:t>About the “Picture” Icons</w:t>
+          <w:t>2.</w:t>
+        </w:r>
+        <w:r>
+          <w:rPr>
+            <w:rFonts w:asciiTheme="minorHAnsi" w:eastAsiaTheme="minorEastAsia" w:hAnsiTheme="minorHAnsi" w:cstheme="minorBidi"/>
+            <w:noProof/>
+            <w:sz w:val="22"/>
+            <w:szCs w:val="22"/>
+            <w:lang w:val="pt-PT" w:eastAsia="pt-PT"/>
+          </w:rPr>
+          <w:tab/>
+        </w:r>
+        <w:r>
+          <w:rPr>
+            <w:rStyle w:val="Hiperligao"/>
+            <w:noProof/>
+          </w:rPr>
+          <w:t>Área de Login</w:t>
         </w:r>
         <w:r>
           <w:rPr>
@@ -330,7 +362,7 @@
             <w:noProof/>
             <w:webHidden/>
           </w:rPr>
-          <w:instrText xml:space="preserve"> PAGEREF _Toc119323021 \h </w:instrText>
+          <w:instrText xml:space="preserve"> PAGEREF _Toc119332011 \h </w:instrText>
         </w:r>
         <w:r>
           <w:rPr>
@@ -363,78 +395,6 @@
     </w:p>
     <w:p>
       <w:pPr>
-        <w:pStyle w:val="ndice1"/>
-        <w:tabs>
-          <w:tab w:val="right" w:leader="dot" w:pos="7910"/>
-        </w:tabs>
-        <w:rPr>
-          <w:rFonts w:asciiTheme="minorHAnsi" w:eastAsiaTheme="minorEastAsia" w:hAnsiTheme="minorHAnsi" w:cstheme="minorBidi"/>
-          <w:noProof/>
-          <w:sz w:val="22"/>
-          <w:szCs w:val="22"/>
-          <w:lang w:val="pt-PT" w:eastAsia="pt-PT"/>
-        </w:rPr>
-      </w:pPr>
-      <w:hyperlink w:anchor="_Toc119323022" w:history="1">
-        <w:r>
-          <w:rPr>
-            <w:rStyle w:val="Hiperligao"/>
-            <w:noProof/>
-          </w:rPr>
-          <w:t>Section Breaks Are Key</w:t>
-        </w:r>
-        <w:r>
-          <w:rPr>
-            <w:noProof/>
-            <w:webHidden/>
-          </w:rPr>
-          <w:tab/>
-        </w:r>
-        <w:r>
-          <w:rPr>
-            <w:noProof/>
-            <w:webHidden/>
-          </w:rPr>
-          <w:fldChar w:fldCharType="begin"/>
-        </w:r>
-        <w:r>
-          <w:rPr>
-            <w:noProof/>
-            <w:webHidden/>
-          </w:rPr>
-          <w:instrText xml:space="preserve"> PAGEREF _Toc119323022 \h </w:instrText>
-        </w:r>
-        <w:r>
-          <w:rPr>
-            <w:noProof/>
-            <w:webHidden/>
-          </w:rPr>
-        </w:r>
-        <w:r>
-          <w:rPr>
-            <w:noProof/>
-            <w:webHidden/>
-          </w:rPr>
-          <w:fldChar w:fldCharType="separate"/>
-        </w:r>
-        <w:r>
-          <w:rPr>
-            <w:noProof/>
-            <w:webHidden/>
-          </w:rPr>
-          <w:t>1</w:t>
-        </w:r>
-        <w:r>
-          <w:rPr>
-            <w:noProof/>
-            <w:webHidden/>
-          </w:rPr>
-          <w:fldChar w:fldCharType="end"/>
-        </w:r>
-      </w:hyperlink>
-    </w:p>
-    <w:p>
-      <w:pPr>
         <w:pStyle w:val="TOCBase"/>
         <w:rPr>
           <w:kern w:val="28"/>
@@ -496,7 +456,7 @@
       <w:pPr>
         <w:pStyle w:val="Ttulo1"/>
       </w:pPr>
-      <w:bookmarkStart w:id="0" w:name="_Toc119323019"/>
+      <w:bookmarkStart w:id="0" w:name="_Toc119332009"/>
       <w:proofErr w:type="spellStart"/>
       <w:r>
         <w:t>Estrutura</w:t>
@@ -841,530 +801,562 @@
         </w:rPr>
         <w:t>Hotel Agency PT.exe</w:t>
       </w:r>
-      <w:bookmarkStart w:id="1" w:name="_Toc35154378"/>
-      <w:bookmarkStart w:id="2" w:name="_Toc35154901"/>
-    </w:p>
-    <w:bookmarkEnd w:id="1"/>
-    <w:bookmarkEnd w:id="2"/>
-    <w:p>
-      <w:pPr>
-        <w:pStyle w:val="Ttulo1"/>
-      </w:pPr>
     </w:p>
     <w:p>
       <w:pPr>
-        <w:pStyle w:val="Ttulo1"/>
+        <w:pStyle w:val="Corpodetexto"/>
       </w:pPr>
     </w:p>
     <w:p>
       <w:pPr>
-        <w:pStyle w:val="Ttulo1"/>
+        <w:pStyle w:val="Corpodetexto"/>
       </w:pPr>
     </w:p>
     <w:p>
       <w:pPr>
-        <w:pStyle w:val="Ttulo1"/>
-      </w:pPr>
-      <w:bookmarkStart w:id="3" w:name="_Toc119323020"/>
-      <w:proofErr w:type="spellStart"/>
-      <w:r>
-        <w:t>Abrir</w:t>
-      </w:r>
-      <w:proofErr w:type="spellEnd"/>
-      <w:r>
-        <w:t xml:space="preserve"> a </w:t>
-      </w:r>
-      <w:proofErr w:type="spellStart"/>
-      <w:r>
-        <w:t>aplicação</w:t>
-      </w:r>
-      <w:bookmarkEnd w:id="3"/>
-      <w:proofErr w:type="spellEnd"/>
+        <w:pStyle w:val="Corpodetexto"/>
+      </w:pPr>
     </w:p>
     <w:p>
       <w:pPr>
         <w:pStyle w:val="Corpodetexto"/>
       </w:pPr>
-      <w:r>
-        <w:t xml:space="preserve">The “icon key” at left was produced </w:t>
-      </w:r>
-      <w:r>
-        <w:t xml:space="preserve">by </w:t>
-      </w:r>
-      <w:r>
-        <w:t xml:space="preserve">using the Heading 8 </w:t>
-      </w:r>
-      <w:r>
-        <w:t>s</w:t>
-      </w:r>
-      <w:r>
-        <w:t xml:space="preserve">tyle for the words “icon key” and the List Bullet 5 </w:t>
-      </w:r>
-      <w:r>
-        <w:t>s</w:t>
-      </w:r>
-      <w:r>
-        <w:t>tyle for the text below—which uses a Wingdings symbol for the bullet</w:t>
-      </w:r>
-      <w:r>
-        <w:fldChar w:fldCharType="begin"/>
-      </w:r>
-      <w:r>
-        <w:instrText xml:space="preserve"> XE "</w:instrText>
-      </w:r>
-      <w:r>
-        <w:instrText>bullet</w:instrText>
-      </w:r>
-      <w:r>
-        <w:instrText xml:space="preserve">" </w:instrText>
-      </w:r>
-      <w:r>
-        <w:fldChar w:fldCharType="end"/>
-      </w:r>
-      <w:r>
-        <w:t xml:space="preserve"> character. To change the bullet symbol, c</w:t>
-      </w:r>
-      <w:r>
-        <w:t>lick</w:t>
-      </w:r>
-      <w:r>
-        <w:t xml:space="preserve"> </w:t>
-      </w:r>
-      <w:r>
-        <w:rPr>
-          <w:b/>
-        </w:rPr>
-        <w:t>Bullets and Numbering</w:t>
-      </w:r>
-      <w:r>
-        <w:t xml:space="preserve"> </w:t>
-      </w:r>
-      <w:r>
-        <w:t>on</w:t>
-      </w:r>
-      <w:r>
-        <w:t xml:space="preserve"> the </w:t>
-      </w:r>
-      <w:r>
-        <w:rPr>
-          <w:b/>
-        </w:rPr>
-        <w:t>Format</w:t>
-      </w:r>
-      <w:r>
-        <w:t xml:space="preserve"> menu. Click </w:t>
-      </w:r>
-      <w:r>
-        <w:rPr>
-          <w:b/>
-        </w:rPr>
-        <w:t>M</w:t>
-      </w:r>
-      <w:r>
-        <w:rPr>
-          <w:b/>
-        </w:rPr>
-        <w:t>odify</w:t>
-      </w:r>
-      <w:r>
-        <w:t xml:space="preserve">, and </w:t>
-      </w:r>
-      <w:r>
-        <w:t xml:space="preserve">then </w:t>
-      </w:r>
-      <w:r>
-        <w:t xml:space="preserve">click the </w:t>
-      </w:r>
-      <w:r>
-        <w:rPr>
-          <w:b/>
-        </w:rPr>
-        <w:t>Bullet</w:t>
-      </w:r>
-      <w:r>
-        <w:t xml:space="preserve"> button. </w:t>
-      </w:r>
-      <w:r>
-        <w:t>Select</w:t>
-      </w:r>
-      <w:r>
-        <w:t xml:space="preserve"> a new symbol</w:t>
-      </w:r>
-      <w:r>
-        <w:fldChar w:fldCharType="begin"/>
-      </w:r>
-      <w:r>
-        <w:instrText xml:space="preserve"> XE "</w:instrText>
-      </w:r>
-      <w:r>
-        <w:instrText>symbol</w:instrText>
-      </w:r>
-      <w:r>
-        <w:instrText xml:space="preserve">" </w:instrText>
-      </w:r>
-      <w:r>
-        <w:fldChar w:fldCharType="end"/>
-      </w:r>
-      <w:r>
-        <w:t xml:space="preserve">, and </w:t>
-      </w:r>
-      <w:r>
-        <w:t xml:space="preserve">then </w:t>
-      </w:r>
-      <w:r>
-        <w:t xml:space="preserve">click </w:t>
-      </w:r>
-      <w:r>
-        <w:rPr>
-          <w:b/>
-        </w:rPr>
-        <w:t>OK</w:t>
-      </w:r>
-      <w:r>
-        <w:t xml:space="preserve"> twice.</w:t>
-      </w:r>
     </w:p>
     <w:p>
       <w:pPr>
-        <w:pStyle w:val="Icon1"/>
-        <w:framePr w:wrap="around"/>
-        <w:shd w:val="pct15" w:color="auto" w:fill="auto"/>
-      </w:pPr>
-      <w:r>
-        <w:sym w:font="Wingdings" w:char="F031"/>
-      </w:r>
+        <w:pStyle w:val="Ttulo1"/>
+        <w:numPr>
+          <w:ilvl w:val="0"/>
+          <w:numId w:val="37"/>
+        </w:numPr>
+      </w:pPr>
+      <w:bookmarkStart w:id="1" w:name="_Toc119332010"/>
+      <w:proofErr w:type="spellStart"/>
+      <w:r>
+        <w:t>Abrir</w:t>
+      </w:r>
+      <w:proofErr w:type="spellEnd"/>
+      <w:r>
+        <w:t xml:space="preserve"> a </w:t>
+      </w:r>
+      <w:proofErr w:type="spellStart"/>
+      <w:r>
+        <w:t>aplicação</w:t>
+      </w:r>
+      <w:bookmarkEnd w:id="1"/>
+      <w:proofErr w:type="spellEnd"/>
     </w:p>
     <w:p>
       <w:pPr>
-        <w:pStyle w:val="Ttulo2"/>
-      </w:pPr>
-      <w:bookmarkStart w:id="4" w:name="_Toc35154379"/>
-      <w:bookmarkStart w:id="5" w:name="_Toc35154902"/>
-      <w:bookmarkStart w:id="6" w:name="_Toc119323021"/>
-      <w:r>
-        <w:t>About the “Picture” Icons</w:t>
-      </w:r>
-      <w:bookmarkEnd w:id="4"/>
-      <w:bookmarkEnd w:id="5"/>
-      <w:bookmarkEnd w:id="6"/>
+        <w:pStyle w:val="Corpodetexto"/>
+      </w:pPr>
+      <w:r>
+        <w:t xml:space="preserve">Com a pasta da </w:t>
+      </w:r>
+      <w:proofErr w:type="spellStart"/>
+      <w:r>
+        <w:t>aplicação</w:t>
+      </w:r>
+      <w:proofErr w:type="spellEnd"/>
+      <w:r>
+        <w:t xml:space="preserve"> </w:t>
+      </w:r>
+      <w:proofErr w:type="spellStart"/>
+      <w:r>
+        <w:t>já</w:t>
+      </w:r>
+      <w:proofErr w:type="spellEnd"/>
+      <w:r>
+        <w:t xml:space="preserve"> </w:t>
+      </w:r>
+      <w:proofErr w:type="spellStart"/>
+      <w:r>
+        <w:t>aberta</w:t>
+      </w:r>
+      <w:proofErr w:type="spellEnd"/>
+      <w:r>
+        <w:t xml:space="preserve">, para </w:t>
+      </w:r>
+      <w:proofErr w:type="spellStart"/>
+      <w:r>
+        <w:t>abrir</w:t>
+      </w:r>
+      <w:proofErr w:type="spellEnd"/>
+      <w:r>
+        <w:t xml:space="preserve"> o </w:t>
+      </w:r>
+      <w:proofErr w:type="spellStart"/>
+      <w:r>
+        <w:t>executável</w:t>
+      </w:r>
+      <w:proofErr w:type="spellEnd"/>
+      <w:r>
+        <w:t>:</w:t>
+      </w:r>
     </w:p>
     <w:p>
       <w:pPr>
         <w:pStyle w:val="Corpodetexto"/>
       </w:pPr>
-      <w:r>
-        <w:t>The “picture” icons are Wingdings</w:t>
-      </w:r>
-      <w:r>
-        <w:fldChar w:fldCharType="begin"/>
-      </w:r>
-      <w:r>
-        <w:instrText xml:space="preserve"> XE "</w:instrText>
-      </w:r>
-      <w:r>
-        <w:instrText>Wingdings</w:instrText>
-      </w:r>
-      <w:r>
-        <w:instrText xml:space="preserve">" </w:instrText>
-      </w:r>
-      <w:r>
-        <w:fldChar w:fldCharType="end"/>
-      </w:r>
-      <w:r>
-        <w:t xml:space="preserve"> typeface symbols formatted in white with a shaded background</w:t>
-      </w:r>
-      <w:r>
-        <w:fldChar w:fldCharType="begin"/>
-      </w:r>
-      <w:r>
-        <w:instrText xml:space="preserve"> XE "</w:instrText>
-      </w:r>
-      <w:r>
-        <w:instrText>background</w:instrText>
-      </w:r>
-      <w:r>
-        <w:instrText xml:space="preserve">" </w:instrText>
-      </w:r>
-      <w:r>
-        <w:fldChar w:fldCharType="end"/>
-      </w:r>
-      <w:r>
-        <w:t xml:space="preserve">. To insert a new symbol, </w:t>
-      </w:r>
-      <w:r>
-        <w:t>select</w:t>
-      </w:r>
-      <w:r>
-        <w:t xml:space="preserve"> the character and </w:t>
-      </w:r>
-      <w:r>
-        <w:t>then click</w:t>
-      </w:r>
+      <w:proofErr w:type="spellStart"/>
+      <w:r>
+        <w:rPr>
+          <w:b/>
+          <w:bCs/>
+        </w:rPr>
+        <w:t>Método</w:t>
+      </w:r>
+      <w:proofErr w:type="spellEnd"/>
+      <w:r>
+        <w:rPr>
+          <w:b/>
+          <w:bCs/>
+        </w:rPr>
+        <w:t xml:space="preserve"> 1:</w:t>
+      </w:r>
+      <w:r>
+        <w:t xml:space="preserve"> Com o </w:t>
+      </w:r>
+      <w:proofErr w:type="spellStart"/>
+      <w:r>
+        <w:t>botão</w:t>
+      </w:r>
+      <w:proofErr w:type="spellEnd"/>
       <w:r>
         <w:t xml:space="preserve"> </w:t>
       </w:r>
-      <w:r>
-        <w:rPr>
-          <w:b/>
-        </w:rPr>
-        <w:t>Symbol</w:t>
-      </w:r>
-      <w:r>
-        <w:t xml:space="preserve"> from the </w:t>
-      </w:r>
-      <w:r>
-        <w:rPr>
-          <w:b/>
-        </w:rPr>
-        <w:t>Insert</w:t>
-      </w:r>
-      <w:r>
-        <w:t xml:space="preserve"> menu</w:t>
-      </w:r>
-      <w:r>
-        <w:t>. S</w:t>
-      </w:r>
-      <w:r>
-        <w:t>elect a new symbol</w:t>
-      </w:r>
-      <w:r>
-        <w:fldChar w:fldCharType="begin"/>
-      </w:r>
-      <w:r>
-        <w:instrText xml:space="preserve"> XE "</w:instrText>
-      </w:r>
-      <w:r>
-        <w:instrText>symbol</w:instrText>
-      </w:r>
-      <w:r>
-        <w:instrText xml:space="preserve">" </w:instrText>
-      </w:r>
-      <w:r>
-        <w:fldChar w:fldCharType="end"/>
-      </w:r>
-      <w:r>
-        <w:t>, c</w:t>
-      </w:r>
-      <w:r>
-        <w:t>lick</w:t>
+      <w:proofErr w:type="spellStart"/>
+      <w:r>
+        <w:t>esquerdo</w:t>
+      </w:r>
+      <w:proofErr w:type="spellEnd"/>
+      <w:r>
+        <w:t xml:space="preserve"> do mouse </w:t>
+      </w:r>
+      <w:proofErr w:type="spellStart"/>
+      <w:r>
+        <w:t>clica</w:t>
+      </w:r>
+      <w:proofErr w:type="spellEnd"/>
+      <w:r>
+        <w:t>-se 2</w:t>
       </w:r>
       <w:r>
         <w:t xml:space="preserve"> </w:t>
       </w:r>
-      <w:r>
-        <w:rPr>
-          <w:b/>
-        </w:rPr>
-        <w:t>Insert</w:t>
-      </w:r>
-      <w:r>
-        <w:t xml:space="preserve">, and </w:t>
-      </w:r>
-      <w:r>
-        <w:t xml:space="preserve">then click </w:t>
-      </w:r>
-      <w:r>
-        <w:rPr>
-          <w:b/>
-        </w:rPr>
-        <w:t>Close</w:t>
-      </w:r>
-      <w:r>
-        <w:t xml:space="preserve">. To create new icons, format a one-character paragraph as the Icon 1 </w:t>
-      </w:r>
-      <w:r>
-        <w:t>s</w:t>
-      </w:r>
-      <w:r>
-        <w:t>tyle.</w:t>
+      <w:proofErr w:type="spellStart"/>
+      <w:r>
+        <w:t>vezes</w:t>
+      </w:r>
+      <w:proofErr w:type="spellEnd"/>
+      <w:r>
+        <w:t xml:space="preserve"> </w:t>
+      </w:r>
+      <w:proofErr w:type="spellStart"/>
+      <w:r>
+        <w:t>sucessivamente</w:t>
+      </w:r>
+      <w:proofErr w:type="spellEnd"/>
+      <w:r>
+        <w:t xml:space="preserve"> no </w:t>
+      </w:r>
+      <w:proofErr w:type="spellStart"/>
+      <w:r>
+        <w:t>executável</w:t>
+      </w:r>
+      <w:proofErr w:type="spellEnd"/>
+      <w:r>
+        <w:t>.</w:t>
       </w:r>
     </w:p>
     <w:p>
       <w:pPr>
-        <w:pStyle w:val="Corpodetexto"/>
-      </w:pPr>
-      <w:r>
-        <w:t>To change the shading</w:t>
-      </w:r>
-      <w:r>
-        <w:fldChar w:fldCharType="begin"/>
-      </w:r>
-      <w:r>
-        <w:instrText xml:space="preserve"> XE "</w:instrText>
-      </w:r>
-      <w:r>
-        <w:instrText>shading</w:instrText>
-      </w:r>
-      <w:r>
-        <w:instrText xml:space="preserve">" </w:instrText>
-      </w:r>
-      <w:r>
-        <w:fldChar w:fldCharType="end"/>
-      </w:r>
-      <w:r>
-        <w:t xml:space="preserve"> of the Icon 1 </w:t>
-      </w:r>
-      <w:r>
-        <w:t>s</w:t>
-      </w:r>
-      <w:r>
-        <w:t>tyle, c</w:t>
-      </w:r>
-      <w:r>
-        <w:t>lick</w:t>
-      </w:r>
-      <w:r>
-        <w:t xml:space="preserve"> </w:t>
-      </w:r>
-      <w:r>
-        <w:rPr>
-          <w:b/>
-        </w:rPr>
-        <w:t>Borders and Shading</w:t>
-      </w:r>
-      <w:r>
-        <w:t xml:space="preserve"> </w:t>
-      </w:r>
-      <w:r>
-        <w:t>on</w:t>
-      </w:r>
-      <w:r>
-        <w:t xml:space="preserve"> the </w:t>
-      </w:r>
-      <w:r>
-        <w:rPr>
-          <w:b/>
-        </w:rPr>
-        <w:t>Format</w:t>
-      </w:r>
-      <w:r>
-        <w:t xml:space="preserve"> menu. Select a new shade or color, and </w:t>
-      </w:r>
-      <w:r>
-        <w:t xml:space="preserve">then </w:t>
-      </w:r>
-      <w:r>
-        <w:t>c</w:t>
-      </w:r>
-      <w:r>
-        <w:t>lick</w:t>
-      </w:r>
-      <w:r>
-        <w:t xml:space="preserve"> </w:t>
-      </w:r>
-      <w:r>
-        <w:rPr>
-          <w:b/>
-        </w:rPr>
-        <w:t>OK</w:t>
-      </w:r>
-      <w:r>
-        <w:t>.</w:t>
-      </w:r>
+        <w:pStyle w:val="Ttulo1"/>
+        <w:numPr>
+          <w:ilvl w:val="0"/>
+          <w:numId w:val="37"/>
+        </w:numPr>
+      </w:pPr>
+      <w:bookmarkStart w:id="2" w:name="_Toc119332011"/>
+      <w:proofErr w:type="spellStart"/>
+      <w:r>
+        <w:t>Área</w:t>
+      </w:r>
+      <w:proofErr w:type="spellEnd"/>
+      <w:r>
+        <w:t xml:space="preserve"> de Login</w:t>
+      </w:r>
+      <w:bookmarkEnd w:id="2"/>
     </w:p>
     <w:p>
       <w:pPr>
-        <w:pStyle w:val="Ttulo1"/>
-      </w:pPr>
-      <w:bookmarkStart w:id="7" w:name="_Toc35154380"/>
-      <w:bookmarkStart w:id="8" w:name="_Toc35154903"/>
-      <w:bookmarkStart w:id="9" w:name="_Toc119323022"/>
-      <w:r>
-        <w:t xml:space="preserve">Section Breaks </w:t>
-      </w:r>
-      <w:r>
-        <w:t>A</w:t>
-      </w:r>
-      <w:r>
-        <w:t>re Key</w:t>
-      </w:r>
-      <w:bookmarkEnd w:id="7"/>
-      <w:bookmarkEnd w:id="8"/>
-      <w:bookmarkEnd w:id="9"/>
+        <w:pStyle w:val="Ttulo6"/>
+        <w:framePr w:h="1696" w:hRule="exact" w:hSpace="187" w:wrap="around" w:hAnchor="margin" w:xAlign="left" w:y="130"/>
+      </w:pPr>
+      <w:r>
+        <w:rPr>
+          <w:noProof/>
+        </w:rPr>
+        <w:drawing>
+          <wp:inline distT="0" distB="0" distL="0" distR="0" wp14:anchorId="28C384B6" wp14:editId="4C7DB2FD">
+            <wp:extent cx="1143000" cy="1038225"/>
+            <wp:effectExtent l="19050" t="0" r="19050" b="333375"/>
+            <wp:docPr id="2" name="Imagem 2" descr="Login with Username and Password Stock Illustration - Illustration of  protection, communication: 31955085"/>
+            <wp:cNvGraphicFramePr>
+              <a:graphicFrameLocks xmlns:a="http://schemas.openxmlformats.org/drawingml/2006/main" noChangeAspect="1"/>
+            </wp:cNvGraphicFramePr>
+            <a:graphic xmlns:a="http://schemas.openxmlformats.org/drawingml/2006/main">
+              <a:graphicData uri="http://schemas.openxmlformats.org/drawingml/2006/picture">
+                <pic:pic xmlns:pic="http://schemas.openxmlformats.org/drawingml/2006/picture">
+                  <pic:nvPicPr>
+                    <pic:cNvPr id="0" name="Picture 3" descr="Login with Username and Password Stock Illustration - Illustration of  protection, communication: 31955085"/>
+                    <pic:cNvPicPr>
+                      <a:picLocks noChangeAspect="1" noChangeArrowheads="1"/>
+                    </pic:cNvPicPr>
+                  </pic:nvPicPr>
+                  <pic:blipFill>
+                    <a:blip r:embed="rId15" cstate="print">
+                      <a:extLst>
+                        <a:ext uri="{28A0092B-C50C-407E-A947-70E740481C1C}">
+                          <a14:useLocalDpi xmlns:a14="http://schemas.microsoft.com/office/drawing/2010/main" val="0"/>
+                        </a:ext>
+                      </a:extLst>
+                    </a:blip>
+                    <a:srcRect/>
+                    <a:stretch>
+                      <a:fillRect/>
+                    </a:stretch>
+                  </pic:blipFill>
+                  <pic:spPr bwMode="auto">
+                    <a:xfrm>
+                      <a:off x="0" y="0"/>
+                      <a:ext cx="1143000" cy="1038225"/>
+                    </a:xfrm>
+                    <a:prstGeom prst="roundRect">
+                      <a:avLst>
+                        <a:gd name="adj" fmla="val 8594"/>
+                      </a:avLst>
+                    </a:prstGeom>
+                    <a:solidFill>
+                      <a:srgbClr val="FFFFFF">
+                        <a:shade val="85000"/>
+                      </a:srgbClr>
+                    </a:solidFill>
+                    <a:ln>
+                      <a:noFill/>
+                    </a:ln>
+                    <a:effectLst>
+                      <a:reflection blurRad="12700" stA="38000" endPos="28000" dist="5000" dir="5400000" sy="-100000" algn="bl" rotWithShape="0"/>
+                    </a:effectLst>
+                  </pic:spPr>
+                </pic:pic>
+              </a:graphicData>
+            </a:graphic>
+          </wp:inline>
+        </w:drawing>
+      </w:r>
     </w:p>
     <w:p>
       <w:pPr>
-        <w:pStyle w:val="Ttulo1"/>
-        <w:sectPr>
-          <w:footerReference w:type="default" r:id="rId15"/>
-          <w:type w:val="continuous"/>
-          <w:pgSz w:w="12240" w:h="15840" w:code="1"/>
-          <w:pgMar w:top="1800" w:right="1195" w:bottom="1440" w:left="3355" w:header="965" w:footer="965" w:gutter="0"/>
-          <w:cols w:space="360"/>
-          <w:titlePg/>
-        </w:sectPr>
-      </w:pPr>
+        <w:pStyle w:val="Corpodetexto"/>
+      </w:pPr>
+      <w:r>
+        <w:t xml:space="preserve">Com a </w:t>
+      </w:r>
+      <w:proofErr w:type="spellStart"/>
+      <w:r>
+        <w:t>aplicação</w:t>
+      </w:r>
+      <w:proofErr w:type="spellEnd"/>
+      <w:r>
+        <w:t xml:space="preserve"> </w:t>
+      </w:r>
+      <w:proofErr w:type="spellStart"/>
+      <w:r>
+        <w:t>já</w:t>
+      </w:r>
+      <w:proofErr w:type="spellEnd"/>
+      <w:r>
+        <w:t xml:space="preserve"> </w:t>
+      </w:r>
+      <w:proofErr w:type="spellStart"/>
+      <w:r>
+        <w:t>aberta</w:t>
+      </w:r>
+      <w:proofErr w:type="spellEnd"/>
+      <w:r>
+        <w:t xml:space="preserve">, um menu de login </w:t>
+      </w:r>
+      <w:proofErr w:type="spellStart"/>
+      <w:r>
+        <w:t>aparece</w:t>
+      </w:r>
+      <w:proofErr w:type="spellEnd"/>
+      <w:r>
+        <w:t xml:space="preserve">, </w:t>
+      </w:r>
+      <w:proofErr w:type="spellStart"/>
+      <w:r>
+        <w:t>em</w:t>
+      </w:r>
+      <w:proofErr w:type="spellEnd"/>
+      <w:r>
+        <w:t xml:space="preserve"> que </w:t>
+      </w:r>
+      <w:proofErr w:type="spellStart"/>
+      <w:r>
+        <w:t>o</w:t>
+      </w:r>
+      <w:proofErr w:type="spellEnd"/>
+      <w:r>
+        <w:t xml:space="preserve"> </w:t>
+      </w:r>
+      <w:proofErr w:type="spellStart"/>
+      <w:r>
+        <w:t>utilizador</w:t>
+      </w:r>
+      <w:proofErr w:type="spellEnd"/>
+      <w:r>
+        <w:t xml:space="preserve"> </w:t>
+      </w:r>
+      <w:proofErr w:type="spellStart"/>
+      <w:r>
+        <w:t>terá</w:t>
+      </w:r>
+      <w:proofErr w:type="spellEnd"/>
+      <w:r>
+        <w:t xml:space="preserve"> que </w:t>
+      </w:r>
+      <w:proofErr w:type="spellStart"/>
+      <w:r>
+        <w:t>inserir</w:t>
+      </w:r>
+      <w:proofErr w:type="spellEnd"/>
+      <w:r>
+        <w:t xml:space="preserve"> o </w:t>
+      </w:r>
+      <w:proofErr w:type="spellStart"/>
+      <w:r>
+        <w:t>seu</w:t>
+      </w:r>
+      <w:proofErr w:type="spellEnd"/>
+      <w:r>
+        <w:t xml:space="preserve"> </w:t>
+      </w:r>
+      <w:r>
+        <w:rPr>
+          <w:b/>
+          <w:bCs/>
+          <w:i/>
+          <w:iCs/>
+        </w:rPr>
+        <w:t>username</w:t>
+      </w:r>
+      <w:r>
+        <w:t xml:space="preserve"> e a </w:t>
+      </w:r>
+      <w:proofErr w:type="spellStart"/>
+      <w:r>
+        <w:t>sua</w:t>
+      </w:r>
+      <w:proofErr w:type="spellEnd"/>
+      <w:r>
+        <w:t xml:space="preserve"> </w:t>
+      </w:r>
+      <w:proofErr w:type="spellStart"/>
+      <w:r>
+        <w:rPr>
+          <w:b/>
+          <w:bCs/>
+        </w:rPr>
+        <w:t>senha</w:t>
+      </w:r>
+      <w:proofErr w:type="spellEnd"/>
+      <w:r>
+        <w:t xml:space="preserve"> </w:t>
+      </w:r>
+      <w:proofErr w:type="spellStart"/>
+      <w:r>
+        <w:t>nas</w:t>
+      </w:r>
+      <w:proofErr w:type="spellEnd"/>
+      <w:r>
+        <w:t xml:space="preserve"> 2 </w:t>
+      </w:r>
+      <w:proofErr w:type="spellStart"/>
+      <w:r>
+        <w:t>áreas</w:t>
+      </w:r>
+      <w:proofErr w:type="spellEnd"/>
+      <w:r>
+        <w:t xml:space="preserve"> de </w:t>
+      </w:r>
+      <w:proofErr w:type="spellStart"/>
+      <w:r>
+        <w:t>texto</w:t>
+      </w:r>
+      <w:proofErr w:type="spellEnd"/>
+      <w:r>
+        <w:t>.</w:t>
+      </w:r>
     </w:p>
     <w:p>
       <w:pPr>
-        <w:pStyle w:val="Ttulo6"/>
-        <w:framePr w:hSpace="187" w:wrap="around" w:hAnchor="margin" w:xAlign="left" w:y="404"/>
-      </w:pPr>
-      <w:r>
-        <w:rPr>
-          <w:rStyle w:val="nfase"/>
-        </w:rPr>
-        <w:lastRenderedPageBreak/>
-        <w:t>Using the Break</w:t>
-      </w:r>
-      <w:r>
-        <w:t xml:space="preserve"> command, you can insert a page, column, or section break.</w:t>
+        <w:pStyle w:val="Corpodetexto"/>
+      </w:pPr>
+      <w:r>
+        <w:t xml:space="preserve">Se o </w:t>
+      </w:r>
+      <w:proofErr w:type="spellStart"/>
+      <w:r>
+        <w:t>utilizador</w:t>
+      </w:r>
+      <w:proofErr w:type="spellEnd"/>
+      <w:r>
+        <w:t xml:space="preserve"> </w:t>
+      </w:r>
+      <w:proofErr w:type="spellStart"/>
+      <w:r>
+        <w:t>não</w:t>
+      </w:r>
+      <w:proofErr w:type="spellEnd"/>
+      <w:r>
+        <w:t xml:space="preserve"> </w:t>
+      </w:r>
+      <w:proofErr w:type="spellStart"/>
+      <w:r>
+        <w:t>tiver</w:t>
+      </w:r>
+      <w:proofErr w:type="spellEnd"/>
+      <w:r>
+        <w:t xml:space="preserve"> um </w:t>
+      </w:r>
+      <w:r>
+        <w:rPr>
+          <w:b/>
+          <w:bCs/>
+          <w:i/>
+          <w:iCs/>
+        </w:rPr>
+        <w:t>username</w:t>
+      </w:r>
+      <w:r>
+        <w:rPr>
+          <w:b/>
+          <w:bCs/>
+        </w:rPr>
+        <w:t>/</w:t>
+      </w:r>
+      <w:proofErr w:type="spellStart"/>
+      <w:r>
+        <w:rPr>
+          <w:b/>
+          <w:bCs/>
+        </w:rPr>
+        <w:t>senha</w:t>
+      </w:r>
+      <w:proofErr w:type="spellEnd"/>
+      <w:r>
+        <w:t xml:space="preserve">, </w:t>
+      </w:r>
+      <w:proofErr w:type="spellStart"/>
+      <w:r>
+        <w:t>terá</w:t>
+      </w:r>
+      <w:proofErr w:type="spellEnd"/>
+      <w:r>
+        <w:t xml:space="preserve"> que </w:t>
+      </w:r>
+      <w:proofErr w:type="spellStart"/>
+      <w:r>
+        <w:t>fazer</w:t>
+      </w:r>
+      <w:proofErr w:type="spellEnd"/>
+      <w:r>
+        <w:t xml:space="preserve"> o </w:t>
+      </w:r>
+      <w:proofErr w:type="spellStart"/>
+      <w:r>
+        <w:rPr>
+          <w:b/>
+          <w:bCs/>
+        </w:rPr>
+        <w:t>registro</w:t>
+      </w:r>
+      <w:proofErr w:type="spellEnd"/>
+      <w:r>
+        <w:t xml:space="preserve"> </w:t>
+      </w:r>
+      <w:proofErr w:type="spellStart"/>
+      <w:r>
+        <w:t>ao</w:t>
+      </w:r>
+      <w:proofErr w:type="spellEnd"/>
+      <w:r>
+        <w:t xml:space="preserve"> </w:t>
+      </w:r>
+      <w:proofErr w:type="spellStart"/>
+      <w:r>
+        <w:t>clicar</w:t>
+      </w:r>
+      <w:proofErr w:type="spellEnd"/>
+      <w:r>
+        <w:t xml:space="preserve"> no </w:t>
+      </w:r>
+      <w:proofErr w:type="spellStart"/>
+      <w:r>
+        <w:t>botão</w:t>
+      </w:r>
+      <w:proofErr w:type="spellEnd"/>
+      <w:r>
+        <w:t xml:space="preserve"> </w:t>
+      </w:r>
+      <w:proofErr w:type="spellStart"/>
+      <w:r>
+        <w:t>escrito</w:t>
+      </w:r>
+      <w:proofErr w:type="spellEnd"/>
+      <w:r>
+        <w:t xml:space="preserve"> “Registrar” e um novo menu </w:t>
+      </w:r>
+      <w:proofErr w:type="spellStart"/>
+      <w:r>
+        <w:t>será</w:t>
+      </w:r>
+      <w:proofErr w:type="spellEnd"/>
+      <w:r>
+        <w:t xml:space="preserve"> </w:t>
+      </w:r>
+      <w:proofErr w:type="spellStart"/>
+      <w:r>
+        <w:t>aberto</w:t>
+      </w:r>
+      <w:proofErr w:type="spellEnd"/>
+      <w:r>
+        <w:t>.</w:t>
       </w:r>
     </w:p>
     <w:p>
       <w:pPr>
-        <w:pStyle w:val="Corpodetexto"/>
-      </w:pPr>
-      <w:r>
-        <w:t>In this manual, section breaks are the secret to success. Double-click the section break</w:t>
-      </w:r>
-      <w:r>
-        <w:fldChar w:fldCharType="begin"/>
-      </w:r>
-      <w:r>
-        <w:instrText xml:space="preserve"> XE "</w:instrText>
-      </w:r>
-      <w:r>
-        <w:instrText>section break</w:instrText>
-      </w:r>
-      <w:r>
-        <w:instrText xml:space="preserve">" </w:instrText>
-      </w:r>
-      <w:r>
-        <w:fldChar w:fldCharType="end"/>
-      </w:r>
-      <w:r>
-        <w:t xml:space="preserve"> above to activate the </w:t>
-      </w:r>
-      <w:r>
-        <w:rPr>
-          <w:b/>
-        </w:rPr>
-        <w:t>Page Setup</w:t>
-      </w:r>
-      <w:r>
-        <w:t xml:space="preserve"> menu. C</w:t>
-      </w:r>
-      <w:r>
-        <w:t>lick</w:t>
-      </w:r>
-      <w:r>
-        <w:t xml:space="preserve"> the </w:t>
-      </w:r>
-      <w:r>
-        <w:rPr>
-          <w:b/>
-        </w:rPr>
-        <w:t>Margins</w:t>
-      </w:r>
-      <w:r>
-        <w:t xml:space="preserve"> tab. As you can see, this section (page) has margins of 1.25 inches top and bottom, 2.33 left, and .83 right—with headers and </w:t>
-      </w:r>
-    </w:p>
-    <w:p>
-      <w:pPr>
-        <w:pStyle w:val="Corpodetexto"/>
-      </w:pPr>
+        <w:pStyle w:val="Ttulo1"/>
+        <w:numPr>
+          <w:ilvl w:val="0"/>
+          <w:numId w:val="37"/>
+        </w:numPr>
+      </w:pPr>
+      <w:proofErr w:type="spellStart"/>
+      <w:r>
+        <w:t>Área</w:t>
+      </w:r>
+      <w:proofErr w:type="spellEnd"/>
+      <w:r>
+        <w:t xml:space="preserve"> de </w:t>
+      </w:r>
+      <w:proofErr w:type="spellStart"/>
+      <w:r>
+        <w:t>Registro</w:t>
+      </w:r>
+      <w:proofErr w:type="spellEnd"/>
     </w:p>
     <w:sectPr>
       <w:headerReference w:type="default" r:id="rId16"/>
@@ -1532,56 +1524,6 @@
         <w:rStyle w:val="Nmerodepgina"/>
         <w:noProof/>
       </w:rPr>
-      <w:t>2</w:t>
-    </w:r>
-    <w:r>
-      <w:rPr>
-        <w:rStyle w:val="Nmerodepgina"/>
-      </w:rPr>
-      <w:fldChar w:fldCharType="end"/>
-    </w:r>
-  </w:p>
-  <w:p>
-    <w:pPr>
-      <w:pStyle w:val="Rodap"/>
-    </w:pPr>
-  </w:p>
-</w:ftr>
-</file>
-
-<file path=word/footer6.xml><?xml version="1.0" encoding="utf-8"?>
-<w:ftr xmlns:wpc="http://schemas.microsoft.com/office/word/2010/wordprocessingCanvas" xmlns:cx="http://schemas.microsoft.com/office/drawing/2014/chartex" xmlns:cx1="http://schemas.microsoft.com/office/drawing/2015/9/8/chartex" xmlns:cx2="http://schemas.microsoft.com/office/drawing/2015/10/21/chartex" xmlns:cx3="http://schemas.microsoft.com/office/drawing/2016/5/9/chartex" xmlns:cx4="http://schemas.microsoft.com/office/drawing/2016/5/10/chartex" xmlns:cx5="http://schemas.microsoft.com/office/drawing/2016/5/11/chartex" xmlns:cx6="http://schemas.microsoft.com/office/drawing/2016/5/12/chartex" xmlns:cx7="http://schemas.microsoft.com/office/drawing/2016/5/13/chartex" xmlns:cx8="http://schemas.microsoft.com/office/drawing/2016/5/14/chartex" xmlns:mc="http://schemas.openxmlformats.org/markup-compatibility/2006" xmlns:aink="http://schemas.microsoft.com/office/drawing/2016/ink" xmlns:am3d="http://schemas.microsoft.com/office/drawing/2017/model3d" xmlns:o="urn:schemas-microsoft-com:office:office" xmlns:oel="http://schemas.microsoft.com/office/2019/extlst" xmlns:r="http://schemas.openxmlformats.org/officeDocument/2006/relationships" xmlns:m="http://schemas.openxmlformats.org/officeDocument/2006/math" xmlns:v="urn:schemas-microsoft-com:vml" xmlns:wp14="http://schemas.microsoft.com/office/word/2010/wordprocessingDrawing" xmlns:wp="http://schemas.openxmlformats.org/drawingml/2006/wordprocessingDrawing" xmlns:w10="urn:schemas-microsoft-com:office:word" xmlns:w="http://schemas.openxmlformats.org/wordprocessingml/2006/main" xmlns:w14="http://schemas.microsoft.com/office/word/2010/wordml" xmlns:w15="http://schemas.microsoft.com/office/word/2012/wordml" xmlns:w16cex="http://schemas.microsoft.com/office/word/2018/wordml/cex" xmlns:w16cid="http://schemas.microsoft.com/office/word/2016/wordml/cid" xmlns:w16="http://schemas.microsoft.com/office/word/2018/wordml" xmlns:w16sdtdh="http://schemas.microsoft.com/office/word/2020/wordml/sdtdatahash" xmlns:w16se="http://schemas.microsoft.com/office/word/2015/wordml/symex" xmlns:wpg="http://schemas.microsoft.com/office/word/2010/wordprocessingGroup" xmlns:wpi="http://schemas.microsoft.com/office/word/2010/wordprocessingInk" xmlns:wne="http://schemas.microsoft.com/office/word/2006/wordml" xmlns:wps="http://schemas.microsoft.com/office/word/2010/wordprocessingShape" mc:Ignorable="w14 w15 w16se w16cid w16 w16cex w16sdtdh wp14">
-  <w:p>
-    <w:pPr>
-      <w:pStyle w:val="Rodap"/>
-      <w:framePr w:wrap="notBeside" w:vAnchor="text" w:hAnchor="margin" w:xAlign="center" w:y="1"/>
-      <w:rPr>
-        <w:rStyle w:val="Nmerodepgina"/>
-      </w:rPr>
-    </w:pPr>
-    <w:r>
-      <w:rPr>
-        <w:rStyle w:val="Nmerodepgina"/>
-      </w:rPr>
-      <w:fldChar w:fldCharType="begin"/>
-    </w:r>
-    <w:r>
-      <w:rPr>
-        <w:rStyle w:val="Nmerodepgina"/>
-      </w:rPr>
-      <w:instrText xml:space="preserve">PAGE  </w:instrText>
-    </w:r>
-    <w:r>
-      <w:rPr>
-        <w:rStyle w:val="Nmerodepgina"/>
-      </w:rPr>
-      <w:fldChar w:fldCharType="separate"/>
-    </w:r>
-    <w:r>
-      <w:rPr>
-        <w:rStyle w:val="Nmerodepgina"/>
-        <w:noProof/>
-      </w:rPr>
       <w:t>5</w:t>
     </w:r>
     <w:r>
@@ -1773,6 +1715,95 @@
     </w:lvl>
   </w:abstractNum>
   <w:abstractNum w:abstractNumId="6" w15:restartNumberingAfterBreak="0">
+    <w:nsid w:val="0AF8008B"/>
+    <w:multiLevelType w:val="hybridMultilevel"/>
+    <w:tmpl w:val="0030692E"/>
+    <w:lvl w:ilvl="0" w:tplc="0816000F">
+      <w:start w:val="1"/>
+      <w:numFmt w:val="decimal"/>
+      <w:lvlText w:val="%1."/>
+      <w:lvlJc w:val="left"/>
+      <w:pPr>
+        <w:ind w:left="360" w:hanging="360"/>
+      </w:pPr>
+      <w:rPr>
+        <w:rFonts w:hint="default"/>
+      </w:rPr>
+    </w:lvl>
+    <w:lvl w:ilvl="1" w:tplc="08160019" w:tentative="1">
+      <w:start w:val="1"/>
+      <w:numFmt w:val="lowerLetter"/>
+      <w:lvlText w:val="%2."/>
+      <w:lvlJc w:val="left"/>
+      <w:pPr>
+        <w:ind w:left="1080" w:hanging="360"/>
+      </w:pPr>
+    </w:lvl>
+    <w:lvl w:ilvl="2" w:tplc="0816001B" w:tentative="1">
+      <w:start w:val="1"/>
+      <w:numFmt w:val="lowerRoman"/>
+      <w:lvlText w:val="%3."/>
+      <w:lvlJc w:val="right"/>
+      <w:pPr>
+        <w:ind w:left="1800" w:hanging="180"/>
+      </w:pPr>
+    </w:lvl>
+    <w:lvl w:ilvl="3" w:tplc="0816000F" w:tentative="1">
+      <w:start w:val="1"/>
+      <w:numFmt w:val="decimal"/>
+      <w:lvlText w:val="%4."/>
+      <w:lvlJc w:val="left"/>
+      <w:pPr>
+        <w:ind w:left="2520" w:hanging="360"/>
+      </w:pPr>
+    </w:lvl>
+    <w:lvl w:ilvl="4" w:tplc="08160019" w:tentative="1">
+      <w:start w:val="1"/>
+      <w:numFmt w:val="lowerLetter"/>
+      <w:lvlText w:val="%5."/>
+      <w:lvlJc w:val="left"/>
+      <w:pPr>
+        <w:ind w:left="3240" w:hanging="360"/>
+      </w:pPr>
+    </w:lvl>
+    <w:lvl w:ilvl="5" w:tplc="0816001B" w:tentative="1">
+      <w:start w:val="1"/>
+      <w:numFmt w:val="lowerRoman"/>
+      <w:lvlText w:val="%6."/>
+      <w:lvlJc w:val="right"/>
+      <w:pPr>
+        <w:ind w:left="3960" w:hanging="180"/>
+      </w:pPr>
+    </w:lvl>
+    <w:lvl w:ilvl="6" w:tplc="0816000F" w:tentative="1">
+      <w:start w:val="1"/>
+      <w:numFmt w:val="decimal"/>
+      <w:lvlText w:val="%7."/>
+      <w:lvlJc w:val="left"/>
+      <w:pPr>
+        <w:ind w:left="4680" w:hanging="360"/>
+      </w:pPr>
+    </w:lvl>
+    <w:lvl w:ilvl="7" w:tplc="08160019" w:tentative="1">
+      <w:start w:val="1"/>
+      <w:numFmt w:val="lowerLetter"/>
+      <w:lvlText w:val="%8."/>
+      <w:lvlJc w:val="left"/>
+      <w:pPr>
+        <w:ind w:left="5400" w:hanging="360"/>
+      </w:pPr>
+    </w:lvl>
+    <w:lvl w:ilvl="8" w:tplc="0816001B" w:tentative="1">
+      <w:start w:val="1"/>
+      <w:numFmt w:val="lowerRoman"/>
+      <w:lvlText w:val="%9."/>
+      <w:lvlJc w:val="right"/>
+      <w:pPr>
+        <w:ind w:left="6120" w:hanging="180"/>
+      </w:pPr>
+    </w:lvl>
+  </w:abstractNum>
+  <w:abstractNum w:abstractNumId="7" w15:restartNumberingAfterBreak="0">
     <w:nsid w:val="199F25A1"/>
     <w:multiLevelType w:val="singleLevel"/>
     <w:tmpl w:val="B8D67778"/>
@@ -1791,7 +1822,7 @@
       </w:rPr>
     </w:lvl>
   </w:abstractNum>
-  <w:abstractNum w:abstractNumId="7" w15:restartNumberingAfterBreak="0">
+  <w:abstractNum w:abstractNumId="8" w15:restartNumberingAfterBreak="0">
     <w:nsid w:val="2EFF2345"/>
     <w:multiLevelType w:val="singleLevel"/>
     <w:tmpl w:val="F15AD34A"/>
@@ -1810,7 +1841,7 @@
       </w:rPr>
     </w:lvl>
   </w:abstractNum>
-  <w:abstractNum w:abstractNumId="8" w15:restartNumberingAfterBreak="0">
+  <w:abstractNum w:abstractNumId="9" w15:restartNumberingAfterBreak="0">
     <w:nsid w:val="45702913"/>
     <w:multiLevelType w:val="singleLevel"/>
     <w:tmpl w:val="F6305A7C"/>
@@ -1822,7 +1853,7 @@
       <w:lvlJc w:val="left"/>
     </w:lvl>
   </w:abstractNum>
-  <w:abstractNum w:abstractNumId="9" w15:restartNumberingAfterBreak="0">
+  <w:abstractNum w:abstractNumId="10" w15:restartNumberingAfterBreak="0">
     <w:nsid w:val="4BC10037"/>
     <w:multiLevelType w:val="singleLevel"/>
     <w:tmpl w:val="F15AD34A"/>
@@ -1841,7 +1872,7 @@
       </w:rPr>
     </w:lvl>
   </w:abstractNum>
-  <w:abstractNum w:abstractNumId="10" w15:restartNumberingAfterBreak="0">
+  <w:abstractNum w:abstractNumId="11" w15:restartNumberingAfterBreak="0">
     <w:nsid w:val="4BD6162F"/>
     <w:multiLevelType w:val="singleLevel"/>
     <w:tmpl w:val="F15AD34A"/>
@@ -1860,7 +1891,7 @@
       </w:rPr>
     </w:lvl>
   </w:abstractNum>
-  <w:abstractNum w:abstractNumId="11" w15:restartNumberingAfterBreak="0">
+  <w:abstractNum w:abstractNumId="12" w15:restartNumberingAfterBreak="0">
     <w:nsid w:val="4C510602"/>
     <w:multiLevelType w:val="singleLevel"/>
     <w:tmpl w:val="F1444738"/>
@@ -1881,7 +1912,7 @@
       </w:rPr>
     </w:lvl>
   </w:abstractNum>
-  <w:abstractNum w:abstractNumId="12" w15:restartNumberingAfterBreak="0">
+  <w:abstractNum w:abstractNumId="13" w15:restartNumberingAfterBreak="0">
     <w:nsid w:val="4F61077B"/>
     <w:multiLevelType w:val="singleLevel"/>
     <w:tmpl w:val="39CC91A4"/>
@@ -1896,7 +1927,7 @@
       </w:pPr>
     </w:lvl>
   </w:abstractNum>
-  <w:abstractNum w:abstractNumId="13" w15:restartNumberingAfterBreak="0">
+  <w:abstractNum w:abstractNumId="14" w15:restartNumberingAfterBreak="0">
     <w:nsid w:val="579B0C49"/>
     <w:multiLevelType w:val="singleLevel"/>
     <w:tmpl w:val="B8D67778"/>
@@ -1915,7 +1946,7 @@
       </w:rPr>
     </w:lvl>
   </w:abstractNum>
-  <w:abstractNum w:abstractNumId="14" w15:restartNumberingAfterBreak="0">
+  <w:abstractNum w:abstractNumId="15" w15:restartNumberingAfterBreak="0">
     <w:nsid w:val="5F436190"/>
     <w:multiLevelType w:val="singleLevel"/>
     <w:tmpl w:val="D7CE7166"/>
@@ -1936,7 +1967,7 @@
       </w:rPr>
     </w:lvl>
   </w:abstractNum>
-  <w:abstractNum w:abstractNumId="15" w15:restartNumberingAfterBreak="0">
+  <w:abstractNum w:abstractNumId="16" w15:restartNumberingAfterBreak="0">
     <w:nsid w:val="62540DA9"/>
     <w:multiLevelType w:val="singleLevel"/>
     <w:tmpl w:val="B8D67778"/>
@@ -1955,7 +1986,7 @@
       </w:rPr>
     </w:lvl>
   </w:abstractNum>
-  <w:abstractNum w:abstractNumId="16" w15:restartNumberingAfterBreak="0">
+  <w:abstractNum w:abstractNumId="17" w15:restartNumberingAfterBreak="0">
     <w:nsid w:val="63882B2E"/>
     <w:multiLevelType w:val="singleLevel"/>
     <w:tmpl w:val="8D1E4DD4"/>
@@ -1967,7 +1998,7 @@
       <w:lvlJc w:val="left"/>
     </w:lvl>
   </w:abstractNum>
-  <w:abstractNum w:abstractNumId="17" w15:restartNumberingAfterBreak="0">
+  <w:abstractNum w:abstractNumId="18" w15:restartNumberingAfterBreak="0">
     <w:nsid w:val="70507BFC"/>
     <w:multiLevelType w:val="singleLevel"/>
     <w:tmpl w:val="80DE380C"/>
@@ -1979,7 +2010,7 @@
       <w:lvlJc w:val="left"/>
     </w:lvl>
   </w:abstractNum>
-  <w:abstractNum w:abstractNumId="18" w15:restartNumberingAfterBreak="0">
+  <w:abstractNum w:abstractNumId="19" w15:restartNumberingAfterBreak="0">
     <w:nsid w:val="749D7287"/>
     <w:multiLevelType w:val="singleLevel"/>
     <w:tmpl w:val="DE76053A"/>
@@ -1991,7 +2022,7 @@
       <w:lvlJc w:val="left"/>
     </w:lvl>
   </w:abstractNum>
-  <w:abstractNum w:abstractNumId="19" w15:restartNumberingAfterBreak="0">
+  <w:abstractNum w:abstractNumId="20" w15:restartNumberingAfterBreak="0">
     <w:nsid w:val="75D550E5"/>
     <w:multiLevelType w:val="hybridMultilevel"/>
     <w:tmpl w:val="57ACD532"/>
@@ -2219,13 +2250,13 @@
     </w:lvlOverride>
   </w:num>
   <w:num w:numId="7" w16cid:durableId="985430843">
-    <w:abstractNumId w:val="6"/>
+    <w:abstractNumId w:val="7"/>
   </w:num>
   <w:num w:numId="8" w16cid:durableId="1459028570">
-    <w:abstractNumId w:val="13"/>
+    <w:abstractNumId w:val="14"/>
   </w:num>
   <w:num w:numId="9" w16cid:durableId="1980307854">
-    <w:abstractNumId w:val="15"/>
+    <w:abstractNumId w:val="16"/>
   </w:num>
   <w:num w:numId="10" w16cid:durableId="526679403">
     <w:abstractNumId w:val="4"/>
@@ -2247,7 +2278,7 @@
     </w:lvlOverride>
   </w:num>
   <w:num w:numId="11" w16cid:durableId="913123638">
-    <w:abstractNumId w:val="14"/>
+    <w:abstractNumId w:val="15"/>
   </w:num>
   <w:num w:numId="12" w16cid:durableId="1019891685">
     <w:abstractNumId w:val="4"/>
@@ -2269,7 +2300,7 @@
     </w:lvlOverride>
   </w:num>
   <w:num w:numId="13" w16cid:durableId="1334263056">
-    <w:abstractNumId w:val="11"/>
+    <w:abstractNumId w:val="12"/>
   </w:num>
   <w:num w:numId="14" w16cid:durableId="1584989126">
     <w:abstractNumId w:val="4"/>
@@ -2348,25 +2379,25 @@
     </w:lvlOverride>
   </w:num>
   <w:num w:numId="18" w16cid:durableId="1163886496">
-    <w:abstractNumId w:val="16"/>
+    <w:abstractNumId w:val="17"/>
   </w:num>
   <w:num w:numId="19" w16cid:durableId="1839534515">
     <w:abstractNumId w:val="5"/>
   </w:num>
   <w:num w:numId="20" w16cid:durableId="588194311">
+    <w:abstractNumId w:val="19"/>
+  </w:num>
+  <w:num w:numId="21" w16cid:durableId="452016736">
     <w:abstractNumId w:val="18"/>
   </w:num>
-  <w:num w:numId="21" w16cid:durableId="452016736">
-    <w:abstractNumId w:val="17"/>
-  </w:num>
   <w:num w:numId="22" w16cid:durableId="698051281">
-    <w:abstractNumId w:val="8"/>
+    <w:abstractNumId w:val="9"/>
   </w:num>
   <w:num w:numId="23" w16cid:durableId="512034666">
-    <w:abstractNumId w:val="12"/>
+    <w:abstractNumId w:val="13"/>
   </w:num>
   <w:num w:numId="24" w16cid:durableId="589047890">
-    <w:abstractNumId w:val="12"/>
+    <w:abstractNumId w:val="13"/>
     <w:lvlOverride w:ilvl="0">
       <w:lvl w:ilvl="0">
         <w:start w:val="1"/>
@@ -2381,7 +2412,7 @@
     </w:lvlOverride>
   </w:num>
   <w:num w:numId="25" w16cid:durableId="176390000">
-    <w:abstractNumId w:val="12"/>
+    <w:abstractNumId w:val="13"/>
     <w:lvlOverride w:ilvl="0">
       <w:lvl w:ilvl="0">
         <w:start w:val="1"/>
@@ -2396,7 +2427,7 @@
     </w:lvlOverride>
   </w:num>
   <w:num w:numId="26" w16cid:durableId="1143884897">
-    <w:abstractNumId w:val="12"/>
+    <w:abstractNumId w:val="13"/>
     <w:lvlOverride w:ilvl="0">
       <w:lvl w:ilvl="0">
         <w:start w:val="1"/>
@@ -2411,7 +2442,7 @@
     </w:lvlOverride>
   </w:num>
   <w:num w:numId="27" w16cid:durableId="1850753211">
-    <w:abstractNumId w:val="12"/>
+    <w:abstractNumId w:val="13"/>
     <w:lvlOverride w:ilvl="0">
       <w:lvl w:ilvl="0">
         <w:start w:val="1"/>
@@ -2426,10 +2457,10 @@
     </w:lvlOverride>
   </w:num>
   <w:num w:numId="28" w16cid:durableId="305744544">
-    <w:abstractNumId w:val="9"/>
+    <w:abstractNumId w:val="10"/>
   </w:num>
   <w:num w:numId="29" w16cid:durableId="806356299">
-    <w:abstractNumId w:val="7"/>
+    <w:abstractNumId w:val="8"/>
   </w:num>
   <w:num w:numId="30" w16cid:durableId="1351688156">
     <w:abstractNumId w:val="3"/>
@@ -2444,13 +2475,13 @@
     <w:abstractNumId w:val="1"/>
   </w:num>
   <w:num w:numId="34" w16cid:durableId="433208181">
-    <w:abstractNumId w:val="19"/>
+    <w:abstractNumId w:val="20"/>
   </w:num>
   <w:num w:numId="35" w16cid:durableId="645359452">
-    <w:abstractNumId w:val="10"/>
+    <w:abstractNumId w:val="11"/>
   </w:num>
   <w:num w:numId="36" w16cid:durableId="1890921237">
-    <w:abstractNumId w:val="15"/>
+    <w:abstractNumId w:val="16"/>
     <w:lvlOverride w:ilvl="0">
       <w:lvl w:ilvl="0">
         <w:start w:val="1"/>
@@ -2467,6 +2498,9 @@
         </w:rPr>
       </w:lvl>
     </w:lvlOverride>
+  </w:num>
+  <w:num w:numId="37" w16cid:durableId="5400889">
+    <w:abstractNumId w:val="6"/>
   </w:num>
 </w:numbering>
 </file>

</xml_diff>

<commit_message>
Atualização do Script_CreateDB. Criação de um Script de Insert. Criação do menu depois do login. Atualiazação do manul de Utilização.
</commit_message>
<xml_diff>
--- a/Documentation/Manual de Utilização/Manual de Utilização - Grupo 2.docx
+++ b/Documentation/Manual de Utilização/Manual de Utilização - Grupo 2.docx
@@ -43,7 +43,15 @@
         <w:t>Utilização</w:t>
       </w:r>
       <w:r>
-        <w:t xml:space="preserve"> para executar a </w:t>
+        <w:t xml:space="preserve"> para executar </w:t>
+      </w:r>
+      <w:proofErr w:type="gramStart"/>
+      <w:r>
+        <w:t>a</w:t>
+      </w:r>
+      <w:proofErr w:type="gramEnd"/>
+      <w:r>
+        <w:t xml:space="preserve"> </w:t>
       </w:r>
       <w:proofErr w:type="spellStart"/>
       <w:r>
@@ -155,7 +163,7 @@
         </w:rPr>
         <w:fldChar w:fldCharType="separate"/>
       </w:r>
-      <w:hyperlink w:anchor="_Toc119332009" w:history="1">
+      <w:hyperlink w:anchor="_Toc119333261" w:history="1">
         <w:r>
           <w:rPr>
             <w:rStyle w:val="Hiperligao"/>
@@ -182,7 +190,7 @@
             <w:noProof/>
             <w:webHidden/>
           </w:rPr>
-          <w:instrText xml:space="preserve"> PAGEREF _Toc119332009 \h </w:instrText>
+          <w:instrText xml:space="preserve"> PAGEREF _Toc119333261 \h </w:instrText>
         </w:r>
         <w:r>
           <w:rPr>
@@ -228,7 +236,7 @@
           <w:lang w:val="pt-PT" w:eastAsia="pt-PT"/>
         </w:rPr>
       </w:pPr>
-      <w:hyperlink w:anchor="_Toc119332010" w:history="1">
+      <w:hyperlink w:anchor="_Toc119333262" w:history="1">
         <w:r>
           <w:rPr>
             <w:rStyle w:val="Hiperligao"/>
@@ -272,7 +280,7 @@
             <w:noProof/>
             <w:webHidden/>
           </w:rPr>
-          <w:instrText xml:space="preserve"> PAGEREF _Toc119332010 \h </w:instrText>
+          <w:instrText xml:space="preserve"> PAGEREF _Toc119333262 \h </w:instrText>
         </w:r>
         <w:r>
           <w:rPr>
@@ -318,7 +326,7 @@
           <w:lang w:val="pt-PT" w:eastAsia="pt-PT"/>
         </w:rPr>
       </w:pPr>
-      <w:hyperlink w:anchor="_Toc119332011" w:history="1">
+      <w:hyperlink w:anchor="_Toc119333263" w:history="1">
         <w:r>
           <w:rPr>
             <w:rStyle w:val="Hiperligao"/>
@@ -362,7 +370,7 @@
             <w:noProof/>
             <w:webHidden/>
           </w:rPr>
-          <w:instrText xml:space="preserve"> PAGEREF _Toc119332011 \h </w:instrText>
+          <w:instrText xml:space="preserve"> PAGEREF _Toc119333263 \h </w:instrText>
         </w:r>
         <w:r>
           <w:rPr>
@@ -395,6 +403,96 @@
     </w:p>
     <w:p>
       <w:pPr>
+        <w:pStyle w:val="ndice1"/>
+        <w:tabs>
+          <w:tab w:val="left" w:pos="720"/>
+          <w:tab w:val="right" w:leader="dot" w:pos="7910"/>
+        </w:tabs>
+        <w:rPr>
+          <w:rFonts w:asciiTheme="minorHAnsi" w:eastAsiaTheme="minorEastAsia" w:hAnsiTheme="minorHAnsi" w:cstheme="minorBidi"/>
+          <w:noProof/>
+          <w:sz w:val="22"/>
+          <w:szCs w:val="22"/>
+          <w:lang w:val="pt-PT" w:eastAsia="pt-PT"/>
+        </w:rPr>
+      </w:pPr>
+      <w:hyperlink w:anchor="_Toc119333264" w:history="1">
+        <w:r>
+          <w:rPr>
+            <w:rStyle w:val="Hiperligao"/>
+            <w:noProof/>
+          </w:rPr>
+          <w:t>3.</w:t>
+        </w:r>
+        <w:r>
+          <w:rPr>
+            <w:rFonts w:asciiTheme="minorHAnsi" w:eastAsiaTheme="minorEastAsia" w:hAnsiTheme="minorHAnsi" w:cstheme="minorBidi"/>
+            <w:noProof/>
+            <w:sz w:val="22"/>
+            <w:szCs w:val="22"/>
+            <w:lang w:val="pt-PT" w:eastAsia="pt-PT"/>
+          </w:rPr>
+          <w:tab/>
+        </w:r>
+        <w:r>
+          <w:rPr>
+            <w:rStyle w:val="Hiperligao"/>
+            <w:noProof/>
+          </w:rPr>
+          <w:t>Área de Registro</w:t>
+        </w:r>
+        <w:r>
+          <w:rPr>
+            <w:noProof/>
+            <w:webHidden/>
+          </w:rPr>
+          <w:tab/>
+        </w:r>
+        <w:r>
+          <w:rPr>
+            <w:noProof/>
+            <w:webHidden/>
+          </w:rPr>
+          <w:fldChar w:fldCharType="begin"/>
+        </w:r>
+        <w:r>
+          <w:rPr>
+            <w:noProof/>
+            <w:webHidden/>
+          </w:rPr>
+          <w:instrText xml:space="preserve"> PAGEREF _Toc119333264 \h </w:instrText>
+        </w:r>
+        <w:r>
+          <w:rPr>
+            <w:noProof/>
+            <w:webHidden/>
+          </w:rPr>
+        </w:r>
+        <w:r>
+          <w:rPr>
+            <w:noProof/>
+            <w:webHidden/>
+          </w:rPr>
+          <w:fldChar w:fldCharType="separate"/>
+        </w:r>
+        <w:r>
+          <w:rPr>
+            <w:noProof/>
+            <w:webHidden/>
+          </w:rPr>
+          <w:t>1</w:t>
+        </w:r>
+        <w:r>
+          <w:rPr>
+            <w:noProof/>
+            <w:webHidden/>
+          </w:rPr>
+          <w:fldChar w:fldCharType="end"/>
+        </w:r>
+      </w:hyperlink>
+    </w:p>
+    <w:p>
+      <w:pPr>
         <w:pStyle w:val="TOCBase"/>
         <w:rPr>
           <w:kern w:val="28"/>
@@ -456,7 +554,7 @@
       <w:pPr>
         <w:pStyle w:val="Ttulo1"/>
       </w:pPr>
-      <w:bookmarkStart w:id="0" w:name="_Toc119332009"/>
+      <w:bookmarkStart w:id="0" w:name="_Toc119333261"/>
       <w:proofErr w:type="spellStart"/>
       <w:r>
         <w:t>Estrutura</w:t>
@@ -583,7 +681,17 @@
       </w:r>
       <w:proofErr w:type="spellEnd"/>
       <w:r>
-        <w:t xml:space="preserve"> Transact-SQL (SQL), um </w:t>
+        <w:t xml:space="preserve"> Transact-SQL (</w:t>
+      </w:r>
+      <w:r>
+        <w:rPr>
+          <w:b/>
+          <w:bCs/>
+        </w:rPr>
+        <w:t>SQL</w:t>
+      </w:r>
+      <w:r>
+        <w:t xml:space="preserve">), um </w:t>
       </w:r>
       <w:proofErr w:type="spellStart"/>
       <w:r>
@@ -830,7 +938,7 @@
           <w:numId w:val="37"/>
         </w:numPr>
       </w:pPr>
-      <w:bookmarkStart w:id="1" w:name="_Toc119332010"/>
+      <w:bookmarkStart w:id="1" w:name="_Toc119333262"/>
       <w:proofErr w:type="spellStart"/>
       <w:r>
         <w:t>Abrir</w:t>
@@ -977,7 +1085,7 @@
           <w:numId w:val="37"/>
         </w:numPr>
       </w:pPr>
-      <w:bookmarkStart w:id="2" w:name="_Toc119332011"/>
+      <w:bookmarkStart w:id="2" w:name="_Toc119333263"/>
       <w:proofErr w:type="spellStart"/>
       <w:r>
         <w:t>Área</w:t>
@@ -1061,7 +1169,15 @@
         <w:pStyle w:val="Corpodetexto"/>
       </w:pPr>
       <w:r>
-        <w:t xml:space="preserve">Com a </w:t>
+        <w:t xml:space="preserve">Com </w:t>
+      </w:r>
+      <w:proofErr w:type="gramStart"/>
+      <w:r>
+        <w:t>a</w:t>
+      </w:r>
+      <w:proofErr w:type="gramEnd"/>
+      <w:r>
+        <w:t xml:space="preserve"> </w:t>
       </w:r>
       <w:proofErr w:type="spellStart"/>
       <w:r>
@@ -1069,15 +1185,7 @@
       </w:r>
       <w:proofErr w:type="spellEnd"/>
       <w:r>
-        <w:t xml:space="preserve"> </w:t>
-      </w:r>
-      <w:proofErr w:type="spellStart"/>
-      <w:r>
-        <w:t>já</w:t>
-      </w:r>
-      <w:proofErr w:type="spellEnd"/>
-      <w:r>
-        <w:t xml:space="preserve"> </w:t>
+        <w:t xml:space="preserve"> já </w:t>
       </w:r>
       <w:proofErr w:type="spellStart"/>
       <w:r>
@@ -1344,6 +1452,7 @@
           <w:numId w:val="37"/>
         </w:numPr>
       </w:pPr>
+      <w:bookmarkStart w:id="3" w:name="_Toc119333264"/>
       <w:proofErr w:type="spellStart"/>
       <w:r>
         <w:t>Área</w:t>
@@ -1356,6 +1465,7 @@
       <w:r>
         <w:t>Registro</w:t>
       </w:r>
+      <w:bookmarkEnd w:id="3"/>
       <w:proofErr w:type="spellEnd"/>
     </w:p>
     <w:sectPr>

</xml_diff>

<commit_message>
Manual de utilização atualizado.
</commit_message>
<xml_diff>
--- a/Documentation/Manual de Utilização/Manual de Utilização - Grupo 2.docx
+++ b/Documentation/Manual de Utilização/Manual de Utilização - Grupo 2.docx
@@ -34,13 +34,7 @@
         <w:pStyle w:val="SubtitleCover"/>
       </w:pPr>
       <w:r>
-        <w:t xml:space="preserve">Manual de </w:t>
-      </w:r>
-      <w:r>
-        <w:t>Utilização</w:t>
-      </w:r>
-      <w:r>
-        <w:t xml:space="preserve"> para executar a aplicação</w:t>
+        <w:t>Manual de Utilização para executar a aplicação</w:t>
       </w:r>
     </w:p>
     <w:p>
@@ -84,7 +78,6 @@
           <w:docPartUnique/>
         </w:docPartObj>
       </w:sdtPr>
-      <w:sdtEndPr/>
       <w:sdtContent>
         <w:p>
           <w:pPr>
@@ -1177,15 +1170,7 @@
           <w:sz w:val="26"/>
           <w:szCs w:val="26"/>
         </w:rPr>
-        <w:t>D</w:t>
-      </w:r>
-      <w:r>
-        <w:rPr>
-          <w:spacing w:val="-10"/>
-          <w:sz w:val="26"/>
-          <w:szCs w:val="26"/>
-        </w:rPr>
-        <w:t>ocumentation</w:t>
+        <w:t>Documentation</w:t>
       </w:r>
       <w:proofErr w:type="spellEnd"/>
     </w:p>
@@ -1387,10 +1372,7 @@
         <w:ind w:firstLine="360"/>
       </w:pPr>
       <w:r>
-        <w:t xml:space="preserve">Com a pasta da aplicação já aberta, </w:t>
-      </w:r>
-      <w:r>
-        <w:t>para abrir o executável</w:t>
+        <w:t>Com a pasta da aplicação já aberta, para abrir o executável</w:t>
       </w:r>
       <w:r>
         <w:t xml:space="preserve"> existe vários métodos</w:t>
@@ -2188,6 +2170,15 @@
     <w:p>
       <w:pPr>
         <w:pStyle w:val="Corpodetexto"/>
+        <w:ind w:firstLine="720"/>
+      </w:pPr>
+      <w:r>
+        <w:t>No menu, é possível visualizar se tiver um cartão, o nº do cartão, a data de criação e a data de expiração.</w:t>
+      </w:r>
+    </w:p>
+    <w:p>
+      <w:pPr>
+        <w:pStyle w:val="Corpodetexto"/>
         <w:spacing w:line="259" w:lineRule="auto"/>
         <w:ind w:firstLine="720"/>
       </w:pPr>
@@ -2247,6 +2238,169 @@
       </w:r>
       <w:r>
         <w:t xml:space="preserve"> pedir ajuda ao funcionário.</w:t>
+      </w:r>
+    </w:p>
+    <w:p>
+      <w:pPr>
+        <w:pStyle w:val="Corpodetexto"/>
+        <w:spacing w:line="259" w:lineRule="auto"/>
+      </w:pPr>
+      <w:r>
+        <w:t>Botão “</w:t>
+      </w:r>
+      <w:r>
+        <w:rPr>
+          <w:b/>
+          <w:bCs/>
+        </w:rPr>
+        <w:t>Entrar no quarto</w:t>
+      </w:r>
+      <w:r>
+        <w:t>”:</w:t>
+      </w:r>
+    </w:p>
+    <w:p>
+      <w:pPr>
+        <w:pStyle w:val="Corpodetexto"/>
+        <w:spacing w:line="259" w:lineRule="auto"/>
+        <w:ind w:firstLine="720"/>
+      </w:pPr>
+      <w:r>
+        <w:t xml:space="preserve">O cliente dá entrada no quarto </w:t>
+      </w:r>
+      <w:r>
+        <w:t xml:space="preserve">da reserva ativa </w:t>
+      </w:r>
+      <w:r>
+        <w:t>e é criado um registo de entrada do cliente com a data/hora da zona de Portugal na internet (e não a do computador que o cliente poderia mudar e alterar a hora).</w:t>
+      </w:r>
+    </w:p>
+    <w:p>
+      <w:pPr>
+        <w:pStyle w:val="Corpodetexto"/>
+        <w:spacing w:line="259" w:lineRule="auto"/>
+      </w:pPr>
+      <w:r>
+        <w:t>Lista “</w:t>
+      </w:r>
+      <w:r>
+        <w:rPr>
+          <w:b/>
+          <w:bCs/>
+        </w:rPr>
+        <w:t>Entrar em outros</w:t>
+      </w:r>
+      <w:r>
+        <w:t>”:</w:t>
+      </w:r>
+    </w:p>
+    <w:p>
+      <w:pPr>
+        <w:pStyle w:val="Corpodetexto"/>
+        <w:spacing w:line="259" w:lineRule="auto"/>
+        <w:ind w:firstLine="720"/>
+      </w:pPr>
+      <w:r>
+        <w:t xml:space="preserve">O cliente dá entrada </w:t>
+      </w:r>
+      <w:r>
+        <w:t>em outros serviços que tem acesso e que tem um custo acrescido (</w:t>
+      </w:r>
+      <w:r>
+        <w:rPr>
+          <w:b/>
+          <w:bCs/>
+        </w:rPr>
+        <w:t xml:space="preserve">restaurante, piscina privada, spa, sala de conferência </w:t>
+      </w:r>
+      <w:r>
+        <w:t>e/ou</w:t>
+      </w:r>
+      <w:r>
+        <w:rPr>
+          <w:b/>
+          <w:bCs/>
+        </w:rPr>
+        <w:t xml:space="preserve"> evento cultural</w:t>
+      </w:r>
+      <w:r>
+        <w:t xml:space="preserve">) </w:t>
+      </w:r>
+      <w:r>
+        <w:t xml:space="preserve">e é criado um </w:t>
+      </w:r>
+      <w:r>
+        <w:t>registo</w:t>
+      </w:r>
+      <w:r>
+        <w:t xml:space="preserve"> </w:t>
+      </w:r>
+      <w:r>
+        <w:t xml:space="preserve">de entrada </w:t>
+      </w:r>
+      <w:r>
+        <w:t>do cliente com a data/hora da zona de Portugal na internet (e não a do computador que o cliente poderia mudar e alterar a hora).</w:t>
+      </w:r>
+    </w:p>
+    <w:p>
+      <w:pPr>
+        <w:pStyle w:val="Corpodetexto"/>
+        <w:spacing w:line="259" w:lineRule="auto"/>
+      </w:pPr>
+      <w:r>
+        <w:t>Botão “</w:t>
+      </w:r>
+      <w:r>
+        <w:rPr>
+          <w:b/>
+          <w:bCs/>
+        </w:rPr>
+        <w:t>Criar reclamação</w:t>
+      </w:r>
+      <w:r>
+        <w:t>”</w:t>
+      </w:r>
+      <w:r>
+        <w:t>:</w:t>
+      </w:r>
+    </w:p>
+    <w:p>
+      <w:pPr>
+        <w:pStyle w:val="Corpodetexto"/>
+        <w:spacing w:line="259" w:lineRule="auto"/>
+      </w:pPr>
+      <w:r>
+        <w:tab/>
+        <w:t>Abre um menu, em que o cliente pode criar uma reclamação/sugestão sobre o hotel com uma descrição.</w:t>
+      </w:r>
+    </w:p>
+    <w:p>
+      <w:pPr>
+        <w:pStyle w:val="Corpodetexto"/>
+        <w:spacing w:line="259" w:lineRule="auto"/>
+      </w:pPr>
+      <w:r>
+        <w:t>Botão “</w:t>
+      </w:r>
+      <w:r>
+        <w:rPr>
+          <w:b/>
+          <w:bCs/>
+        </w:rPr>
+        <w:t>Ver reserva</w:t>
+      </w:r>
+      <w:r>
+        <w:t>” (NÃO IMPLEMENTADO):</w:t>
+      </w:r>
+    </w:p>
+    <w:p>
+      <w:pPr>
+        <w:pStyle w:val="Corpodetexto"/>
+        <w:spacing w:line="259" w:lineRule="auto"/>
+      </w:pPr>
+      <w:r>
+        <w:tab/>
+        <w:t>Ver as reservas criadas pelo funcionário para o respetivo cliente.</w:t>
       </w:r>
     </w:p>
     <w:p>
@@ -2441,6 +2595,7 @@
           <w:bCs/>
           <w:u w:val="single"/>
         </w:rPr>
+        <w:lastRenderedPageBreak/>
         <w:t>Funcionalidades</w:t>
       </w:r>
       <w:r>
@@ -2791,7 +2946,6 @@
         </w:pBdr>
       </w:pPr>
       <w:r>
-        <w:lastRenderedPageBreak/>
         <w:t>Botão de “</w:t>
       </w:r>
       <w:r>
@@ -2879,8 +3033,209 @@
         <w:ind w:firstLine="720"/>
       </w:pPr>
       <w:r>
-        <w:t>Cria uma reserva para o cliente.</w:t>
-      </w:r>
+        <w:t>Abre um novo menu em que o funcionário cr</w:t>
+      </w:r>
+      <w:r>
+        <w:t>ia uma reserva para o cliente</w:t>
+      </w:r>
+      <w:r>
+        <w:t xml:space="preserve"> além de poder escolher os serviços adicionais com um custo associado que o cliente irá ter</w:t>
+      </w:r>
+      <w:r>
+        <w:t>.</w:t>
+      </w:r>
+    </w:p>
+    <w:p>
+      <w:pPr>
+        <w:pStyle w:val="Corpodetexto"/>
+        <w:ind w:firstLine="720"/>
+      </w:pPr>
+      <w:r>
+        <w:t>Os preços dos serviços são atualizados automaticamente quando se escolhe um serviço.</w:t>
+      </w:r>
+    </w:p>
+    <w:p>
+      <w:pPr>
+        <w:pStyle w:val="Corpodetexto"/>
+        <w:ind w:firstLine="720"/>
+      </w:pPr>
+      <w:r>
+        <w:t>Os preços dos quartos só atualizam se clicar no botão “</w:t>
+      </w:r>
+      <w:r>
+        <w:rPr>
+          <w:b/>
+          <w:bCs/>
+        </w:rPr>
+        <w:t>Atualizar preço</w:t>
+      </w:r>
+      <w:r>
+        <w:rPr>
+          <w:b/>
+          <w:bCs/>
+        </w:rPr>
+        <w:t>s</w:t>
+      </w:r>
+      <w:r>
+        <w:t xml:space="preserve">”, em que terá </w:t>
+      </w:r>
+      <w:proofErr w:type="gramStart"/>
+      <w:r>
+        <w:t>que</w:t>
+      </w:r>
+      <w:proofErr w:type="gramEnd"/>
+      <w:r>
+        <w:t xml:space="preserve"> selecionar uma data de </w:t>
+      </w:r>
+      <w:r>
+        <w:t>início</w:t>
+      </w:r>
+      <w:r>
+        <w:t xml:space="preserve"> e uma data de fim da reserva e o tipo de quarto.</w:t>
+      </w:r>
+    </w:p>
+    <w:p>
+      <w:pPr>
+        <w:pStyle w:val="Corpodetexto"/>
+        <w:ind w:firstLine="720"/>
+      </w:pPr>
+      <w:r>
+        <w:t>Só poderá clicar no botão “</w:t>
+      </w:r>
+      <w:r>
+        <w:rPr>
+          <w:b/>
+          <w:bCs/>
+        </w:rPr>
+        <w:t>Criar reserva</w:t>
+      </w:r>
+      <w:r>
+        <w:t>” se clicar primeiro no botão atualizar preços. Nota: Por enquanto, têm mesmo de clicar.</w:t>
+      </w:r>
+    </w:p>
+    <w:p>
+      <w:pPr>
+        <w:pStyle w:val="Corpodetexto"/>
+        <w:ind w:firstLine="720"/>
+        <w:rPr>
+          <w:b/>
+          <w:bCs/>
+        </w:rPr>
+      </w:pPr>
+      <w:r>
+        <w:rPr>
+          <w:b/>
+          <w:bCs/>
+        </w:rPr>
+        <w:t>Preço do quarto:</w:t>
+      </w:r>
+    </w:p>
+    <w:p>
+      <w:pPr>
+        <w:pStyle w:val="Corpodetexto"/>
+        <w:ind w:firstLine="720"/>
+      </w:pPr>
+      <w:r>
+        <w:t>É calculado da seguinte forma: noites a multiplicar pelo preço do quarto (</w:t>
+      </w:r>
+      <w:r>
+        <w:rPr>
+          <w:b/>
+          <w:bCs/>
+        </w:rPr>
+        <w:t>noites*quarto</w:t>
+      </w:r>
+      <w:r>
+        <w:t>).</w:t>
+      </w:r>
+    </w:p>
+    <w:p>
+      <w:pPr>
+        <w:pStyle w:val="Corpodetexto"/>
+        <w:ind w:firstLine="720"/>
+        <w:rPr>
+          <w:b/>
+          <w:bCs/>
+        </w:rPr>
+      </w:pPr>
+      <w:r>
+        <w:rPr>
+          <w:b/>
+          <w:bCs/>
+        </w:rPr>
+        <w:t>Preço total (</w:t>
+      </w:r>
+      <w:proofErr w:type="spellStart"/>
+      <w:r>
+        <w:rPr>
+          <w:b/>
+          <w:bCs/>
+        </w:rPr>
+        <w:t>quarto+serviços</w:t>
+      </w:r>
+      <w:proofErr w:type="spellEnd"/>
+      <w:r>
+        <w:rPr>
+          <w:b/>
+          <w:bCs/>
+        </w:rPr>
+        <w:t>):</w:t>
+      </w:r>
+    </w:p>
+    <w:p>
+      <w:pPr>
+        <w:pStyle w:val="Corpodetexto"/>
+        <w:ind w:firstLine="720"/>
+      </w:pPr>
+      <w:r>
+        <w:lastRenderedPageBreak/>
+        <w:t xml:space="preserve">É calculado da seguinte forma: </w:t>
+      </w:r>
+      <w:r>
+        <w:t>(</w:t>
+      </w:r>
+      <w:r>
+        <w:t>a soma do preço do quarto</w:t>
+      </w:r>
+      <w:r>
+        <w:t xml:space="preserve"> com as noites)</w:t>
+      </w:r>
+      <w:r>
+        <w:t xml:space="preserve"> mais os </w:t>
+      </w:r>
+      <w:r>
+        <w:t>serviços ((</w:t>
+      </w:r>
+      <w:r>
+        <w:rPr>
+          <w:b/>
+          <w:bCs/>
+        </w:rPr>
+        <w:t>quarto</w:t>
+      </w:r>
+      <w:r>
+        <w:rPr>
+          <w:b/>
+          <w:bCs/>
+        </w:rPr>
+        <w:t xml:space="preserve">*noites) + </w:t>
+      </w:r>
+      <w:r>
+        <w:rPr>
+          <w:b/>
+          <w:bCs/>
+        </w:rPr>
+        <w:t>serviços</w:t>
+      </w:r>
+      <w:r>
+        <w:t>).</w:t>
+      </w:r>
+    </w:p>
+    <w:p>
+      <w:pPr>
+        <w:pStyle w:val="Corpodetexto"/>
+        <w:ind w:firstLine="720"/>
+      </w:pPr>
     </w:p>
     <w:p>
       <w:pPr>
@@ -2908,6 +3263,39 @@
       </w:r>
       <w:r>
         <w:t xml:space="preserve"> (NÃO IMPLEMENTADO)</w:t>
+      </w:r>
+      <w:r>
+        <w:t>:</w:t>
+      </w:r>
+    </w:p>
+    <w:p>
+      <w:pPr>
+        <w:pStyle w:val="Corpodetexto"/>
+        <w:ind w:firstLine="720"/>
+      </w:pPr>
+      <w:r>
+        <w:t>Apaga uma reserva para o cliente, se o mesmo não tiver feito check-in.</w:t>
+      </w:r>
+    </w:p>
+    <w:p>
+      <w:pPr>
+        <w:pStyle w:val="Corpodetexto"/>
+        <w:pBdr>
+          <w:top w:val="single" w:sz="4" w:space="1" w:color="auto"/>
+        </w:pBdr>
+      </w:pPr>
+      <w:r>
+        <w:t>Botão de “</w:t>
+      </w:r>
+      <w:r>
+        <w:rPr>
+          <w:b/>
+          <w:bCs/>
+        </w:rPr>
+        <w:t>Check-in/Check-out</w:t>
+      </w:r>
+      <w:r>
+        <w:t>”</w:t>
       </w:r>
       <w:r>
         <w:t>:</w:t>
@@ -2919,48 +3307,6 @@
         <w:pBdr>
           <w:bottom w:val="single" w:sz="4" w:space="1" w:color="auto"/>
         </w:pBdr>
-        <w:ind w:firstLine="720"/>
-      </w:pPr>
-      <w:r>
-        <w:t>Apaga uma reserva para o cliente, se o mesmo não tiver feito check-in.</w:t>
-      </w:r>
-    </w:p>
-    <w:p>
-      <w:pPr>
-        <w:pStyle w:val="Corpodetexto"/>
-        <w:pBdr>
-          <w:bottom w:val="single" w:sz="4" w:space="1" w:color="auto"/>
-        </w:pBdr>
-        <w:ind w:firstLine="720"/>
-      </w:pPr>
-    </w:p>
-    <w:p>
-      <w:pPr>
-        <w:pStyle w:val="Corpodetexto"/>
-        <w:pBdr>
-          <w:top w:val="single" w:sz="4" w:space="1" w:color="auto"/>
-        </w:pBdr>
-      </w:pPr>
-      <w:r>
-        <w:t>Botão de “</w:t>
-      </w:r>
-      <w:r>
-        <w:rPr>
-          <w:b/>
-          <w:bCs/>
-        </w:rPr>
-        <w:t>Check-in/Check-out</w:t>
-      </w:r>
-      <w:r>
-        <w:t>”</w:t>
-      </w:r>
-      <w:r>
-        <w:t>:</w:t>
-      </w:r>
-    </w:p>
-    <w:p>
-      <w:pPr>
-        <w:pStyle w:val="Corpodetexto"/>
       </w:pPr>
       <w:r>
         <w:tab/>
@@ -3061,7 +3407,6 @@
         <w:pStyle w:val="Corpodetexto"/>
       </w:pPr>
       <w:r>
-        <w:lastRenderedPageBreak/>
         <w:drawing>
           <wp:anchor distT="0" distB="0" distL="114300" distR="114300" simplePos="0" relativeHeight="251673600" behindDoc="0" locked="0" layoutInCell="1" allowOverlap="1" wp14:anchorId="63EAAD1D" wp14:editId="74C40570">
             <wp:simplePos x="0" y="0"/>
@@ -3126,11 +3471,6 @@
     </w:p>
     <w:p>
       <w:pPr>
-        <w:pStyle w:val="Corpodetexto"/>
-      </w:pPr>
-    </w:p>
-    <w:p>
-      <w:pPr>
         <w:pStyle w:val="Ttulo1"/>
         <w:numPr>
           <w:ilvl w:val="0"/>
@@ -3146,6 +3486,44 @@
     <w:p>
       <w:pPr>
         <w:pStyle w:val="Corpodetexto"/>
+        <w:ind w:firstLine="360"/>
+      </w:pPr>
+      <w:r>
+        <w:t xml:space="preserve">O </w:t>
+      </w:r>
+      <w:r>
+        <w:t>gestor de hotel</w:t>
+      </w:r>
+      <w:r>
+        <w:t xml:space="preserve"> terá </w:t>
+      </w:r>
+      <w:r>
+        <w:rPr>
+          <w:b/>
+          <w:bCs/>
+        </w:rPr>
+        <w:t>mais</w:t>
+      </w:r>
+      <w:r>
+        <w:rPr>
+          <w:b/>
+          <w:bCs/>
+        </w:rPr>
+        <w:t xml:space="preserve"> restrições</w:t>
+      </w:r>
+      <w:r>
+        <w:t xml:space="preserve"> que</w:t>
+      </w:r>
+      <w:r>
+        <w:t xml:space="preserve"> todos os outros tipos de utilizadores</w:t>
+      </w:r>
+      <w:r>
+        <w:t>.</w:t>
+      </w:r>
+    </w:p>
+    <w:p>
+      <w:pPr>
+        <w:pStyle w:val="Corpodetexto"/>
       </w:pPr>
     </w:p>
     <w:p>
@@ -3171,6 +3549,9 @@
       <w:pPr>
         <w:pStyle w:val="Corpodetexto"/>
       </w:pPr>
+      <w:r>
+        <w:t>(NÃO IMPLEMENTADO)</w:t>
+      </w:r>
     </w:p>
     <w:p>
       <w:pPr>
@@ -3188,19 +3569,15 @@
       </w:pPr>
       <w:bookmarkStart w:id="11" w:name="_Toc121145886"/>
       <w:r>
+        <w:t>Conclusão (</w:t>
+      </w:r>
+      <w:r>
         <w:t>Notas finais</w:t>
       </w:r>
       <w:bookmarkEnd w:id="11"/>
-    </w:p>
-    <w:p>
-      <w:pPr>
-        <w:pStyle w:val="Corpodetexto"/>
-      </w:pPr>
-    </w:p>
-    <w:p>
-      <w:pPr>
-        <w:pStyle w:val="Corpodetexto"/>
-      </w:pPr>
+      <w:r>
+        <w:t>)</w:t>
+      </w:r>
     </w:p>
     <w:p>
       <w:pPr>
@@ -3324,10 +3701,7 @@
       <w:pStyle w:val="Cabealho"/>
     </w:pPr>
     <w:r>
-      <w:t xml:space="preserve">HOTEL </w:t>
-    </w:r>
-    <w:r>
-      <w:t>AGENCY PT</w:t>
+      <w:t>HOTEL AGENCY PT</w:t>
     </w:r>
   </w:p>
 </w:hdr>
@@ -4827,6 +5201,7 @@
   <w:style w:type="paragraph" w:styleId="Textodecomentrio">
     <w:name w:val="annotation text"/>
     <w:basedOn w:val="Normal"/>
+    <w:link w:val="TextodecomentrioCarter"/>
     <w:semiHidden/>
     <w:qFormat/>
     <w:pPr>
@@ -5580,6 +5955,55 @@
     <w:name w:val="Frame Contents"/>
     <w:basedOn w:val="Normal"/>
     <w:qFormat/>
+  </w:style>
+  <w:style w:type="paragraph" w:styleId="Assuntodecomentrio">
+    <w:name w:val="annotation subject"/>
+    <w:basedOn w:val="Textodecomentrio"/>
+    <w:next w:val="Textodecomentrio"/>
+    <w:link w:val="AssuntodecomentrioCarter"/>
+    <w:uiPriority w:val="99"/>
+    <w:semiHidden/>
+    <w:unhideWhenUsed/>
+    <w:rsid w:val="008C1375"/>
+    <w:pPr>
+      <w:tabs>
+        <w:tab w:val="clear" w:pos="187"/>
+      </w:tabs>
+      <w:spacing w:after="0" w:line="240" w:lineRule="auto"/>
+      <w:ind w:left="0" w:firstLine="0"/>
+    </w:pPr>
+    <w:rPr>
+      <w:b/>
+      <w:bCs/>
+      <w:sz w:val="20"/>
+    </w:rPr>
+  </w:style>
+  <w:style w:type="character" w:customStyle="1" w:styleId="TextodecomentrioCarter">
+    <w:name w:val="Texto de comentário Caráter"/>
+    <w:basedOn w:val="Tipodeletrapredefinidodopargrafo"/>
+    <w:link w:val="Textodecomentrio"/>
+    <w:semiHidden/>
+    <w:rsid w:val="008C1375"/>
+    <w:rPr>
+      <w:rFonts w:ascii="Garamond" w:hAnsi="Garamond"/>
+      <w:sz w:val="16"/>
+      <w:lang w:eastAsia="en-US"/>
+    </w:rPr>
+  </w:style>
+  <w:style w:type="character" w:customStyle="1" w:styleId="AssuntodecomentrioCarter">
+    <w:name w:val="Assunto de comentário Caráter"/>
+    <w:basedOn w:val="TextodecomentrioCarter"/>
+    <w:link w:val="Assuntodecomentrio"/>
+    <w:uiPriority w:val="99"/>
+    <w:semiHidden/>
+    <w:rsid w:val="008C1375"/>
+    <w:rPr>
+      <w:rFonts w:ascii="Garamond" w:hAnsi="Garamond"/>
+      <w:b/>
+      <w:bCs/>
+      <w:sz w:val="16"/>
+      <w:lang w:eastAsia="en-US"/>
+    </w:rPr>
   </w:style>
 </w:styles>
 </file>

</xml_diff>

<commit_message>
Manual de utilização atualizado. Código para o insert da reserva (dataI e dataF insere NULL na Base de Dados)
</commit_message>
<xml_diff>
--- a/Documentation/Manual de Utilização/Manual de Utilização - Grupo 2.docx
+++ b/Documentation/Manual de Utilização/Manual de Utilização - Grupo 2.docx
@@ -65,10 +65,12 @@
       <w:pPr>
         <w:pStyle w:val="Ttulo1"/>
       </w:pPr>
+      <w:bookmarkStart w:id="0" w:name="_Toc121168182"/>
       <w:r>
         <w:lastRenderedPageBreak/>
         <w:t>Índice:</w:t>
       </w:r>
+      <w:bookmarkEnd w:id="0"/>
     </w:p>
     <w:sdt>
       <w:sdtPr>
@@ -109,12 +111,156 @@
             </w:rPr>
             <w:fldChar w:fldCharType="separate"/>
           </w:r>
-          <w:hyperlink w:anchor="_Toc121145879" w:history="1">
+          <w:hyperlink w:anchor="_Toc121168182" w:history="1">
             <w:r>
               <w:rPr>
                 <w:rStyle w:val="Hiperligao"/>
                 <w:noProof/>
               </w:rPr>
+              <w:t>Índice:</w:t>
+            </w:r>
+            <w:r>
+              <w:rPr>
+                <w:noProof/>
+                <w:webHidden/>
+              </w:rPr>
+              <w:tab/>
+            </w:r>
+            <w:r>
+              <w:rPr>
+                <w:noProof/>
+                <w:webHidden/>
+              </w:rPr>
+              <w:fldChar w:fldCharType="begin"/>
+            </w:r>
+            <w:r>
+              <w:rPr>
+                <w:noProof/>
+                <w:webHidden/>
+              </w:rPr>
+              <w:instrText xml:space="preserve"> PAGEREF _Toc121168182 \h </w:instrText>
+            </w:r>
+            <w:r>
+              <w:rPr>
+                <w:noProof/>
+                <w:webHidden/>
+              </w:rPr>
+            </w:r>
+            <w:r>
+              <w:rPr>
+                <w:noProof/>
+                <w:webHidden/>
+              </w:rPr>
+              <w:fldChar w:fldCharType="separate"/>
+            </w:r>
+            <w:r>
+              <w:rPr>
+                <w:noProof/>
+                <w:webHidden/>
+              </w:rPr>
+              <w:t>i</w:t>
+            </w:r>
+            <w:r>
+              <w:rPr>
+                <w:noProof/>
+                <w:webHidden/>
+              </w:rPr>
+              <w:fldChar w:fldCharType="end"/>
+            </w:r>
+          </w:hyperlink>
+        </w:p>
+        <w:p>
+          <w:pPr>
+            <w:pStyle w:val="ndice1"/>
+            <w:tabs>
+              <w:tab w:val="right" w:leader="dot" w:pos="9830"/>
+            </w:tabs>
+            <w:rPr>
+              <w:rFonts w:asciiTheme="minorHAnsi" w:eastAsiaTheme="minorEastAsia" w:hAnsiTheme="minorHAnsi" w:cstheme="minorBidi"/>
+              <w:noProof/>
+              <w:sz w:val="22"/>
+              <w:szCs w:val="22"/>
+              <w:lang w:val="pt-BR" w:eastAsia="pt-BR"/>
+            </w:rPr>
+          </w:pPr>
+          <w:hyperlink w:anchor="_Toc121168183" w:history="1">
+            <w:r>
+              <w:rPr>
+                <w:rStyle w:val="Hiperligao"/>
+                <w:noProof/>
+              </w:rPr>
+              <w:t>Índice de figuras:</w:t>
+            </w:r>
+            <w:r>
+              <w:rPr>
+                <w:noProof/>
+                <w:webHidden/>
+              </w:rPr>
+              <w:tab/>
+            </w:r>
+            <w:r>
+              <w:rPr>
+                <w:noProof/>
+                <w:webHidden/>
+              </w:rPr>
+              <w:fldChar w:fldCharType="begin"/>
+            </w:r>
+            <w:r>
+              <w:rPr>
+                <w:noProof/>
+                <w:webHidden/>
+              </w:rPr>
+              <w:instrText xml:space="preserve"> PAGEREF _Toc121168183 \h </w:instrText>
+            </w:r>
+            <w:r>
+              <w:rPr>
+                <w:noProof/>
+                <w:webHidden/>
+              </w:rPr>
+            </w:r>
+            <w:r>
+              <w:rPr>
+                <w:noProof/>
+                <w:webHidden/>
+              </w:rPr>
+              <w:fldChar w:fldCharType="separate"/>
+            </w:r>
+            <w:r>
+              <w:rPr>
+                <w:noProof/>
+                <w:webHidden/>
+              </w:rPr>
+              <w:t>i</w:t>
+            </w:r>
+            <w:r>
+              <w:rPr>
+                <w:noProof/>
+                <w:webHidden/>
+              </w:rPr>
+              <w:fldChar w:fldCharType="end"/>
+            </w:r>
+          </w:hyperlink>
+        </w:p>
+        <w:p>
+          <w:pPr>
+            <w:pStyle w:val="ndice1"/>
+            <w:tabs>
+              <w:tab w:val="right" w:leader="dot" w:pos="9830"/>
+            </w:tabs>
+            <w:rPr>
+              <w:rFonts w:asciiTheme="minorHAnsi" w:eastAsiaTheme="minorEastAsia" w:hAnsiTheme="minorHAnsi" w:cstheme="minorBidi"/>
+              <w:noProof/>
+              <w:sz w:val="22"/>
+              <w:szCs w:val="22"/>
+              <w:lang w:val="pt-BR" w:eastAsia="pt-BR"/>
+            </w:rPr>
+          </w:pPr>
+          <w:hyperlink w:anchor="_Toc121168184" w:history="1">
+            <w:r>
+              <w:rPr>
+                <w:rStyle w:val="Hiperligao"/>
+                <w:noProof/>
+              </w:rPr>
               <w:t>Estrutura da pasta</w:t>
             </w:r>
             <w:r>
@@ -136,7 +282,7 @@
                 <w:noProof/>
                 <w:webHidden/>
               </w:rPr>
-              <w:instrText xml:space="preserve"> PAGEREF _Toc121145879 \h </w:instrText>
+              <w:instrText xml:space="preserve"> PAGEREF _Toc121168184 \h </w:instrText>
             </w:r>
             <w:r>
               <w:rPr>
@@ -182,7 +328,7 @@
               <w:lang w:val="pt-BR" w:eastAsia="pt-BR"/>
             </w:rPr>
           </w:pPr>
-          <w:hyperlink w:anchor="_Toc121145880" w:history="1">
+          <w:hyperlink w:anchor="_Toc121168185" w:history="1">
             <w:r>
               <w:rPr>
                 <w:rStyle w:val="Hiperligao"/>
@@ -226,7 +372,7 @@
                 <w:noProof/>
                 <w:webHidden/>
               </w:rPr>
-              <w:instrText xml:space="preserve"> PAGEREF _Toc121145880 \h </w:instrText>
+              <w:instrText xml:space="preserve"> PAGEREF _Toc121168185 \h </w:instrText>
             </w:r>
             <w:r>
               <w:rPr>
@@ -272,7 +418,7 @@
               <w:lang w:val="pt-BR" w:eastAsia="pt-BR"/>
             </w:rPr>
           </w:pPr>
-          <w:hyperlink w:anchor="_Toc121145881" w:history="1">
+          <w:hyperlink w:anchor="_Toc121168186" w:history="1">
             <w:r>
               <w:rPr>
                 <w:rStyle w:val="Hiperligao"/>
@@ -295,7 +441,7 @@
                 <w:rStyle w:val="Hiperligao"/>
                 <w:noProof/>
               </w:rPr>
-              <w:t>Área de Login</w:t>
+              <w:t>Fechar a aplicação</w:t>
             </w:r>
             <w:r>
               <w:rPr>
@@ -316,7 +462,7 @@
                 <w:noProof/>
                 <w:webHidden/>
               </w:rPr>
-              <w:instrText xml:space="preserve"> PAGEREF _Toc121145881 \h </w:instrText>
+              <w:instrText xml:space="preserve"> PAGEREF _Toc121168186 \h </w:instrText>
             </w:r>
             <w:r>
               <w:rPr>
@@ -362,7 +508,7 @@
               <w:lang w:val="pt-BR" w:eastAsia="pt-BR"/>
             </w:rPr>
           </w:pPr>
-          <w:hyperlink w:anchor="_Toc121145882" w:history="1">
+          <w:hyperlink w:anchor="_Toc121168187" w:history="1">
             <w:r>
               <w:rPr>
                 <w:rStyle w:val="Hiperligao"/>
@@ -385,7 +531,7 @@
                 <w:rStyle w:val="Hiperligao"/>
                 <w:noProof/>
               </w:rPr>
-              <w:t>Área do Cliente</w:t>
+              <w:t>Área de Login</w:t>
             </w:r>
             <w:r>
               <w:rPr>
@@ -406,7 +552,7 @@
                 <w:noProof/>
                 <w:webHidden/>
               </w:rPr>
-              <w:instrText xml:space="preserve"> PAGEREF _Toc121145882 \h </w:instrText>
+              <w:instrText xml:space="preserve"> PAGEREF _Toc121168187 \h </w:instrText>
             </w:r>
             <w:r>
               <w:rPr>
@@ -426,7 +572,7 @@
                 <w:noProof/>
                 <w:webHidden/>
               </w:rPr>
-              <w:t>2</w:t>
+              <w:t>1</w:t>
             </w:r>
             <w:r>
               <w:rPr>
@@ -452,7 +598,7 @@
               <w:lang w:val="pt-BR" w:eastAsia="pt-BR"/>
             </w:rPr>
           </w:pPr>
-          <w:hyperlink w:anchor="_Toc121145883" w:history="1">
+          <w:hyperlink w:anchor="_Toc121168188" w:history="1">
             <w:r>
               <w:rPr>
                 <w:rStyle w:val="Hiperligao"/>
@@ -475,7 +621,7 @@
                 <w:rStyle w:val="Hiperligao"/>
                 <w:noProof/>
               </w:rPr>
-              <w:t>Área do Funcionário</w:t>
+              <w:t>Área do Cliente</w:t>
             </w:r>
             <w:r>
               <w:rPr>
@@ -496,7 +642,7 @@
                 <w:noProof/>
                 <w:webHidden/>
               </w:rPr>
-              <w:instrText xml:space="preserve"> PAGEREF _Toc121145883 \h </w:instrText>
+              <w:instrText xml:space="preserve"> PAGEREF _Toc121168188 \h </w:instrText>
             </w:r>
             <w:r>
               <w:rPr>
@@ -516,7 +662,7 @@
                 <w:noProof/>
                 <w:webHidden/>
               </w:rPr>
-              <w:t>3</w:t>
+              <w:t>2</w:t>
             </w:r>
             <w:r>
               <w:rPr>
@@ -542,7 +688,7 @@
               <w:lang w:val="pt-BR" w:eastAsia="pt-BR"/>
             </w:rPr>
           </w:pPr>
-          <w:hyperlink w:anchor="_Toc121145884" w:history="1">
+          <w:hyperlink w:anchor="_Toc121168189" w:history="1">
             <w:r>
               <w:rPr>
                 <w:rStyle w:val="Hiperligao"/>
@@ -565,7 +711,7 @@
                 <w:rStyle w:val="Hiperligao"/>
                 <w:noProof/>
               </w:rPr>
-              <w:t>Área do Gestor de Hotel</w:t>
+              <w:t>Área do Funcionário</w:t>
             </w:r>
             <w:r>
               <w:rPr>
@@ -586,7 +732,7 @@
                 <w:noProof/>
                 <w:webHidden/>
               </w:rPr>
-              <w:instrText xml:space="preserve"> PAGEREF _Toc121145884 \h </w:instrText>
+              <w:instrText xml:space="preserve"> PAGEREF _Toc121168189 \h </w:instrText>
             </w:r>
             <w:r>
               <w:rPr>
@@ -606,7 +752,7 @@
                 <w:noProof/>
                 <w:webHidden/>
               </w:rPr>
-              <w:t>3</w:t>
+              <w:t>4</w:t>
             </w:r>
             <w:r>
               <w:rPr>
@@ -632,7 +778,7 @@
               <w:lang w:val="pt-BR" w:eastAsia="pt-BR"/>
             </w:rPr>
           </w:pPr>
-          <w:hyperlink w:anchor="_Toc121145885" w:history="1">
+          <w:hyperlink w:anchor="_Toc121168190" w:history="1">
             <w:r>
               <w:rPr>
                 <w:rStyle w:val="Hiperligao"/>
@@ -655,7 +801,7 @@
                 <w:rStyle w:val="Hiperligao"/>
                 <w:noProof/>
               </w:rPr>
-              <w:t>Área do Fornecedor</w:t>
+              <w:t>Área do Gestor de Hotel</w:t>
             </w:r>
             <w:r>
               <w:rPr>
@@ -676,7 +822,7 @@
                 <w:noProof/>
                 <w:webHidden/>
               </w:rPr>
-              <w:instrText xml:space="preserve"> PAGEREF _Toc121145885 \h </w:instrText>
+              <w:instrText xml:space="preserve"> PAGEREF _Toc121168190 \h </w:instrText>
             </w:r>
             <w:r>
               <w:rPr>
@@ -696,7 +842,7 @@
                 <w:noProof/>
                 <w:webHidden/>
               </w:rPr>
-              <w:t>3</w:t>
+              <w:t>7</w:t>
             </w:r>
             <w:r>
               <w:rPr>
@@ -722,7 +868,7 @@
               <w:lang w:val="pt-BR" w:eastAsia="pt-BR"/>
             </w:rPr>
           </w:pPr>
-          <w:hyperlink w:anchor="_Toc121145886" w:history="1">
+          <w:hyperlink w:anchor="_Toc121168191" w:history="1">
             <w:r>
               <w:rPr>
                 <w:rStyle w:val="Hiperligao"/>
@@ -745,7 +891,7 @@
                 <w:rStyle w:val="Hiperligao"/>
                 <w:noProof/>
               </w:rPr>
-              <w:t>Notas finais</w:t>
+              <w:t>Área do Fornecedor</w:t>
             </w:r>
             <w:r>
               <w:rPr>
@@ -766,7 +912,7 @@
                 <w:noProof/>
                 <w:webHidden/>
               </w:rPr>
-              <w:instrText xml:space="preserve"> PAGEREF _Toc121145886 \h </w:instrText>
+              <w:instrText xml:space="preserve"> PAGEREF _Toc121168191 \h </w:instrText>
             </w:r>
             <w:r>
               <w:rPr>
@@ -786,7 +932,7 @@
                 <w:noProof/>
                 <w:webHidden/>
               </w:rPr>
-              <w:t>3</w:t>
+              <w:t>8</w:t>
             </w:r>
             <w:r>
               <w:rPr>
@@ -824,9 +970,11 @@
       <w:pPr>
         <w:pStyle w:val="Ttulo1"/>
       </w:pPr>
+      <w:bookmarkStart w:id="1" w:name="_Toc121168183"/>
       <w:r>
         <w:t>Índice de figuras:</w:t>
       </w:r>
+      <w:bookmarkEnd w:id="1"/>
     </w:p>
     <w:p>
       <w:pPr>
@@ -860,7 +1008,7 @@
         </w:rPr>
         <w:fldChar w:fldCharType="separate"/>
       </w:r>
-      <w:hyperlink r:id="rId8" w:anchor="_Toc121145949" w:history="1">
+      <w:hyperlink r:id="rId8" w:anchor="_Toc121168173" w:history="1">
         <w:r>
           <w:rPr>
             <w:rStyle w:val="Hiperligao"/>
@@ -887,7 +1035,7 @@
             <w:noProof/>
             <w:webHidden/>
           </w:rPr>
-          <w:instrText xml:space="preserve"> PAGEREF _Toc121145949 \h </w:instrText>
+          <w:instrText xml:space="preserve"> PAGEREF _Toc121168173 \h </w:instrText>
         </w:r>
         <w:r>
           <w:rPr>
@@ -920,14 +1068,566 @@
     </w:p>
     <w:p>
       <w:pPr>
+        <w:pStyle w:val="ndicedeilustraes"/>
+        <w:rPr>
+          <w:rFonts w:asciiTheme="minorHAnsi" w:eastAsiaTheme="minorEastAsia" w:hAnsiTheme="minorHAnsi" w:cstheme="minorBidi"/>
+          <w:noProof/>
+          <w:sz w:val="22"/>
+          <w:szCs w:val="22"/>
+          <w:lang w:val="pt-BR" w:eastAsia="pt-BR"/>
+        </w:rPr>
+      </w:pPr>
+      <w:hyperlink r:id="rId9" w:anchor="_Toc121168174" w:history="1">
+        <w:r>
+          <w:rPr>
+            <w:rStyle w:val="Hiperligao"/>
+            <w:noProof/>
+          </w:rPr>
+          <w:t>Figura 2 - Menu geral do Cliente</w:t>
+        </w:r>
+        <w:r>
+          <w:rPr>
+            <w:noProof/>
+            <w:webHidden/>
+          </w:rPr>
+          <w:tab/>
+        </w:r>
+        <w:r>
+          <w:rPr>
+            <w:noProof/>
+            <w:webHidden/>
+          </w:rPr>
+          <w:fldChar w:fldCharType="begin"/>
+        </w:r>
+        <w:r>
+          <w:rPr>
+            <w:noProof/>
+            <w:webHidden/>
+          </w:rPr>
+          <w:instrText xml:space="preserve"> PAGEREF _Toc121168174 \h </w:instrText>
+        </w:r>
+        <w:r>
+          <w:rPr>
+            <w:noProof/>
+            <w:webHidden/>
+          </w:rPr>
+        </w:r>
+        <w:r>
+          <w:rPr>
+            <w:noProof/>
+            <w:webHidden/>
+          </w:rPr>
+          <w:fldChar w:fldCharType="separate"/>
+        </w:r>
+        <w:r>
+          <w:rPr>
+            <w:noProof/>
+            <w:webHidden/>
+          </w:rPr>
+          <w:t>3</w:t>
+        </w:r>
+        <w:r>
+          <w:rPr>
+            <w:noProof/>
+            <w:webHidden/>
+          </w:rPr>
+          <w:fldChar w:fldCharType="end"/>
+        </w:r>
+      </w:hyperlink>
+    </w:p>
+    <w:p>
+      <w:pPr>
+        <w:pStyle w:val="ndicedeilustraes"/>
+        <w:rPr>
+          <w:rFonts w:asciiTheme="minorHAnsi" w:eastAsiaTheme="minorEastAsia" w:hAnsiTheme="minorHAnsi" w:cstheme="minorBidi"/>
+          <w:noProof/>
+          <w:sz w:val="22"/>
+          <w:szCs w:val="22"/>
+          <w:lang w:val="pt-BR" w:eastAsia="pt-BR"/>
+        </w:rPr>
+      </w:pPr>
+      <w:hyperlink r:id="rId10" w:anchor="_Toc121168175" w:history="1">
+        <w:r>
+          <w:rPr>
+            <w:rStyle w:val="Hiperligao"/>
+            <w:noProof/>
+          </w:rPr>
+          <w:t>Figura 3 - Criar reclamação/sugestão</w:t>
+        </w:r>
+        <w:r>
+          <w:rPr>
+            <w:noProof/>
+            <w:webHidden/>
+          </w:rPr>
+          <w:tab/>
+        </w:r>
+        <w:r>
+          <w:rPr>
+            <w:noProof/>
+            <w:webHidden/>
+          </w:rPr>
+          <w:fldChar w:fldCharType="begin"/>
+        </w:r>
+        <w:r>
+          <w:rPr>
+            <w:noProof/>
+            <w:webHidden/>
+          </w:rPr>
+          <w:instrText xml:space="preserve"> PAGEREF _Toc121168175 \h </w:instrText>
+        </w:r>
+        <w:r>
+          <w:rPr>
+            <w:noProof/>
+            <w:webHidden/>
+          </w:rPr>
+        </w:r>
+        <w:r>
+          <w:rPr>
+            <w:noProof/>
+            <w:webHidden/>
+          </w:rPr>
+          <w:fldChar w:fldCharType="separate"/>
+        </w:r>
+        <w:r>
+          <w:rPr>
+            <w:noProof/>
+            <w:webHidden/>
+          </w:rPr>
+          <w:t>4</w:t>
+        </w:r>
+        <w:r>
+          <w:rPr>
+            <w:noProof/>
+            <w:webHidden/>
+          </w:rPr>
+          <w:fldChar w:fldCharType="end"/>
+        </w:r>
+      </w:hyperlink>
+    </w:p>
+    <w:p>
+      <w:pPr>
+        <w:pStyle w:val="ndicedeilustraes"/>
+        <w:rPr>
+          <w:rFonts w:asciiTheme="minorHAnsi" w:eastAsiaTheme="minorEastAsia" w:hAnsiTheme="minorHAnsi" w:cstheme="minorBidi"/>
+          <w:noProof/>
+          <w:sz w:val="22"/>
+          <w:szCs w:val="22"/>
+          <w:lang w:val="pt-BR" w:eastAsia="pt-BR"/>
+        </w:rPr>
+      </w:pPr>
+      <w:hyperlink r:id="rId11" w:anchor="_Toc121168176" w:history="1">
+        <w:r>
+          <w:rPr>
+            <w:rStyle w:val="Hiperligao"/>
+            <w:noProof/>
+          </w:rPr>
+          <w:t>Figura 4 – Menu geral do Funcionário</w:t>
+        </w:r>
+        <w:r>
+          <w:rPr>
+            <w:noProof/>
+            <w:webHidden/>
+          </w:rPr>
+          <w:tab/>
+        </w:r>
+        <w:r>
+          <w:rPr>
+            <w:noProof/>
+            <w:webHidden/>
+          </w:rPr>
+          <w:fldChar w:fldCharType="begin"/>
+        </w:r>
+        <w:r>
+          <w:rPr>
+            <w:noProof/>
+            <w:webHidden/>
+          </w:rPr>
+          <w:instrText xml:space="preserve"> PAGEREF _Toc121168176 \h </w:instrText>
+        </w:r>
+        <w:r>
+          <w:rPr>
+            <w:noProof/>
+            <w:webHidden/>
+          </w:rPr>
+        </w:r>
+        <w:r>
+          <w:rPr>
+            <w:noProof/>
+            <w:webHidden/>
+          </w:rPr>
+          <w:fldChar w:fldCharType="separate"/>
+        </w:r>
+        <w:r>
+          <w:rPr>
+            <w:noProof/>
+            <w:webHidden/>
+          </w:rPr>
+          <w:t>5</w:t>
+        </w:r>
+        <w:r>
+          <w:rPr>
+            <w:noProof/>
+            <w:webHidden/>
+          </w:rPr>
+          <w:fldChar w:fldCharType="end"/>
+        </w:r>
+      </w:hyperlink>
+    </w:p>
+    <w:p>
+      <w:pPr>
+        <w:pStyle w:val="ndicedeilustraes"/>
+        <w:rPr>
+          <w:rFonts w:asciiTheme="minorHAnsi" w:eastAsiaTheme="minorEastAsia" w:hAnsiTheme="minorHAnsi" w:cstheme="minorBidi"/>
+          <w:noProof/>
+          <w:sz w:val="22"/>
+          <w:szCs w:val="22"/>
+          <w:lang w:val="pt-BR" w:eastAsia="pt-BR"/>
+        </w:rPr>
+      </w:pPr>
+      <w:hyperlink r:id="rId12" w:anchor="_Toc121168177" w:history="1">
+        <w:r>
+          <w:rPr>
+            <w:rStyle w:val="Hiperligao"/>
+            <w:noProof/>
+          </w:rPr>
+          <w:t>Figura 5 – Menu de Registar cliente</w:t>
+        </w:r>
+        <w:r>
+          <w:rPr>
+            <w:noProof/>
+            <w:webHidden/>
+          </w:rPr>
+          <w:tab/>
+        </w:r>
+        <w:r>
+          <w:rPr>
+            <w:noProof/>
+            <w:webHidden/>
+          </w:rPr>
+          <w:fldChar w:fldCharType="begin"/>
+        </w:r>
+        <w:r>
+          <w:rPr>
+            <w:noProof/>
+            <w:webHidden/>
+          </w:rPr>
+          <w:instrText xml:space="preserve"> PAGEREF _Toc121168177 \h </w:instrText>
+        </w:r>
+        <w:r>
+          <w:rPr>
+            <w:noProof/>
+            <w:webHidden/>
+          </w:rPr>
+        </w:r>
+        <w:r>
+          <w:rPr>
+            <w:noProof/>
+            <w:webHidden/>
+          </w:rPr>
+          <w:fldChar w:fldCharType="separate"/>
+        </w:r>
+        <w:r>
+          <w:rPr>
+            <w:noProof/>
+            <w:webHidden/>
+          </w:rPr>
+          <w:t>5</w:t>
+        </w:r>
+        <w:r>
+          <w:rPr>
+            <w:noProof/>
+            <w:webHidden/>
+          </w:rPr>
+          <w:fldChar w:fldCharType="end"/>
+        </w:r>
+      </w:hyperlink>
+    </w:p>
+    <w:p>
+      <w:pPr>
+        <w:pStyle w:val="ndicedeilustraes"/>
+        <w:rPr>
+          <w:rFonts w:asciiTheme="minorHAnsi" w:eastAsiaTheme="minorEastAsia" w:hAnsiTheme="minorHAnsi" w:cstheme="minorBidi"/>
+          <w:noProof/>
+          <w:sz w:val="22"/>
+          <w:szCs w:val="22"/>
+          <w:lang w:val="pt-BR" w:eastAsia="pt-BR"/>
+        </w:rPr>
+      </w:pPr>
+      <w:hyperlink r:id="rId13" w:anchor="_Toc121168178" w:history="1">
+        <w:r>
+          <w:rPr>
+            <w:rStyle w:val="Hiperligao"/>
+            <w:noProof/>
+          </w:rPr>
+          <w:t>Figura 6 – Menu de Criar uma reserva</w:t>
+        </w:r>
+        <w:r>
+          <w:rPr>
+            <w:noProof/>
+            <w:webHidden/>
+          </w:rPr>
+          <w:tab/>
+        </w:r>
+        <w:r>
+          <w:rPr>
+            <w:noProof/>
+            <w:webHidden/>
+          </w:rPr>
+          <w:fldChar w:fldCharType="begin"/>
+        </w:r>
+        <w:r>
+          <w:rPr>
+            <w:noProof/>
+            <w:webHidden/>
+          </w:rPr>
+          <w:instrText xml:space="preserve"> PAGEREF _Toc121168178 \h </w:instrText>
+        </w:r>
+        <w:r>
+          <w:rPr>
+            <w:noProof/>
+            <w:webHidden/>
+          </w:rPr>
+        </w:r>
+        <w:r>
+          <w:rPr>
+            <w:noProof/>
+            <w:webHidden/>
+          </w:rPr>
+          <w:fldChar w:fldCharType="separate"/>
+        </w:r>
+        <w:r>
+          <w:rPr>
+            <w:noProof/>
+            <w:webHidden/>
+          </w:rPr>
+          <w:t>6</w:t>
+        </w:r>
+        <w:r>
+          <w:rPr>
+            <w:noProof/>
+            <w:webHidden/>
+          </w:rPr>
+          <w:fldChar w:fldCharType="end"/>
+        </w:r>
+      </w:hyperlink>
+    </w:p>
+    <w:p>
+      <w:pPr>
+        <w:pStyle w:val="ndicedeilustraes"/>
+        <w:rPr>
+          <w:rFonts w:asciiTheme="minorHAnsi" w:eastAsiaTheme="minorEastAsia" w:hAnsiTheme="minorHAnsi" w:cstheme="minorBidi"/>
+          <w:noProof/>
+          <w:sz w:val="22"/>
+          <w:szCs w:val="22"/>
+          <w:lang w:val="pt-BR" w:eastAsia="pt-BR"/>
+        </w:rPr>
+      </w:pPr>
+      <w:hyperlink r:id="rId14" w:anchor="_Toc121168179" w:history="1">
+        <w:r>
+          <w:rPr>
+            <w:rStyle w:val="Hiperligao"/>
+            <w:noProof/>
+          </w:rPr>
+          <w:t>Figura 7 - Menu de Gerir stock</w:t>
+        </w:r>
+        <w:r>
+          <w:rPr>
+            <w:noProof/>
+            <w:webHidden/>
+          </w:rPr>
+          <w:tab/>
+        </w:r>
+        <w:r>
+          <w:rPr>
+            <w:noProof/>
+            <w:webHidden/>
+          </w:rPr>
+          <w:fldChar w:fldCharType="begin"/>
+        </w:r>
+        <w:r>
+          <w:rPr>
+            <w:noProof/>
+            <w:webHidden/>
+          </w:rPr>
+          <w:instrText xml:space="preserve"> PAGEREF _Toc121168179 \h </w:instrText>
+        </w:r>
+        <w:r>
+          <w:rPr>
+            <w:noProof/>
+            <w:webHidden/>
+          </w:rPr>
+        </w:r>
+        <w:r>
+          <w:rPr>
+            <w:noProof/>
+            <w:webHidden/>
+          </w:rPr>
+          <w:fldChar w:fldCharType="separate"/>
+        </w:r>
+        <w:r>
+          <w:rPr>
+            <w:noProof/>
+            <w:webHidden/>
+          </w:rPr>
+          <w:t>7</w:t>
+        </w:r>
+        <w:r>
+          <w:rPr>
+            <w:noProof/>
+            <w:webHidden/>
+          </w:rPr>
+          <w:fldChar w:fldCharType="end"/>
+        </w:r>
+      </w:hyperlink>
+    </w:p>
+    <w:p>
+      <w:pPr>
+        <w:pStyle w:val="ndicedeilustraes"/>
+        <w:rPr>
+          <w:rFonts w:asciiTheme="minorHAnsi" w:eastAsiaTheme="minorEastAsia" w:hAnsiTheme="minorHAnsi" w:cstheme="minorBidi"/>
+          <w:noProof/>
+          <w:sz w:val="22"/>
+          <w:szCs w:val="22"/>
+          <w:lang w:val="pt-BR" w:eastAsia="pt-BR"/>
+        </w:rPr>
+      </w:pPr>
+      <w:hyperlink r:id="rId15" w:anchor="_Toc121168180" w:history="1">
+        <w:r>
+          <w:rPr>
+            <w:rStyle w:val="Hiperligao"/>
+            <w:noProof/>
+          </w:rPr>
+          <w:t>Figura 8 - Menu geral do Gestor de Hotel</w:t>
+        </w:r>
+        <w:r>
+          <w:rPr>
+            <w:noProof/>
+            <w:webHidden/>
+          </w:rPr>
+          <w:tab/>
+        </w:r>
+        <w:r>
+          <w:rPr>
+            <w:noProof/>
+            <w:webHidden/>
+          </w:rPr>
+          <w:fldChar w:fldCharType="begin"/>
+        </w:r>
+        <w:r>
+          <w:rPr>
+            <w:noProof/>
+            <w:webHidden/>
+          </w:rPr>
+          <w:instrText xml:space="preserve"> PAGEREF _Toc121168180 \h </w:instrText>
+        </w:r>
+        <w:r>
+          <w:rPr>
+            <w:noProof/>
+            <w:webHidden/>
+          </w:rPr>
+        </w:r>
+        <w:r>
+          <w:rPr>
+            <w:noProof/>
+            <w:webHidden/>
+          </w:rPr>
+          <w:fldChar w:fldCharType="separate"/>
+        </w:r>
+        <w:r>
+          <w:rPr>
+            <w:noProof/>
+            <w:webHidden/>
+          </w:rPr>
+          <w:t>7</w:t>
+        </w:r>
+        <w:r>
+          <w:rPr>
+            <w:noProof/>
+            <w:webHidden/>
+          </w:rPr>
+          <w:fldChar w:fldCharType="end"/>
+        </w:r>
+      </w:hyperlink>
+    </w:p>
+    <w:p>
+      <w:pPr>
+        <w:pStyle w:val="ndicedeilustraes"/>
+        <w:rPr>
+          <w:rFonts w:asciiTheme="minorHAnsi" w:eastAsiaTheme="minorEastAsia" w:hAnsiTheme="minorHAnsi" w:cstheme="minorBidi"/>
+          <w:noProof/>
+          <w:sz w:val="22"/>
+          <w:szCs w:val="22"/>
+          <w:lang w:val="pt-BR" w:eastAsia="pt-BR"/>
+        </w:rPr>
+      </w:pPr>
+      <w:hyperlink r:id="rId16" w:anchor="_Toc121168181" w:history="1">
+        <w:r>
+          <w:rPr>
+            <w:rStyle w:val="Hiperligao"/>
+            <w:noProof/>
+          </w:rPr>
+          <w:t>Figura 9 - Menu de gerir funcionários</w:t>
+        </w:r>
+        <w:r>
+          <w:rPr>
+            <w:noProof/>
+            <w:webHidden/>
+          </w:rPr>
+          <w:tab/>
+        </w:r>
+        <w:r>
+          <w:rPr>
+            <w:noProof/>
+            <w:webHidden/>
+          </w:rPr>
+          <w:fldChar w:fldCharType="begin"/>
+        </w:r>
+        <w:r>
+          <w:rPr>
+            <w:noProof/>
+            <w:webHidden/>
+          </w:rPr>
+          <w:instrText xml:space="preserve"> PAGEREF _Toc121168181 \h </w:instrText>
+        </w:r>
+        <w:r>
+          <w:rPr>
+            <w:noProof/>
+            <w:webHidden/>
+          </w:rPr>
+        </w:r>
+        <w:r>
+          <w:rPr>
+            <w:noProof/>
+            <w:webHidden/>
+          </w:rPr>
+          <w:fldChar w:fldCharType="separate"/>
+        </w:r>
+        <w:r>
+          <w:rPr>
+            <w:noProof/>
+            <w:webHidden/>
+          </w:rPr>
+          <w:t>8</w:t>
+        </w:r>
+        <w:r>
+          <w:rPr>
+            <w:noProof/>
+            <w:webHidden/>
+          </w:rPr>
+          <w:fldChar w:fldCharType="end"/>
+        </w:r>
+      </w:hyperlink>
+    </w:p>
+    <w:p>
+      <w:pPr>
         <w:rPr>
           <w:rFonts w:ascii="Arial" w:hAnsi="Arial" w:cs="Arial"/>
           <w:sz w:val="28"/>
           <w:szCs w:val="28"/>
         </w:rPr>
         <w:sectPr>
-          <w:headerReference w:type="default" r:id="rId9"/>
-          <w:footerReference w:type="default" r:id="rId10"/>
+          <w:headerReference w:type="default" r:id="rId17"/>
+          <w:footerReference w:type="default" r:id="rId18"/>
           <w:pgSz w:w="12240" w:h="15840"/>
           <w:pgMar w:top="1200" w:right="1200" w:bottom="1440" w:left="1200" w:header="0" w:footer="960" w:gutter="0"/>
           <w:pgNumType w:fmt="lowerRoman" w:start="1"/>
@@ -968,8 +1668,8 @@
     <w:p>
       <w:pPr>
         <w:sectPr>
-          <w:headerReference w:type="default" r:id="rId11"/>
-          <w:footerReference w:type="default" r:id="rId12"/>
+          <w:headerReference w:type="default" r:id="rId19"/>
+          <w:footerReference w:type="default" r:id="rId20"/>
           <w:pgSz w:w="12240" w:h="15840"/>
           <w:pgMar w:top="1800" w:right="1200" w:bottom="1440" w:left="1200" w:header="960" w:footer="960" w:gutter="0"/>
           <w:pgNumType w:start="1"/>
@@ -983,11 +1683,11 @@
       <w:pPr>
         <w:pStyle w:val="Ttulo1"/>
       </w:pPr>
-      <w:bookmarkStart w:id="0" w:name="_Toc121145879"/>
+      <w:bookmarkStart w:id="2" w:name="_Toc121168184"/>
       <w:r>
         <w:t>Estrutura da pasta</w:t>
       </w:r>
-      <w:bookmarkEnd w:id="0"/>
+      <w:bookmarkEnd w:id="2"/>
     </w:p>
     <w:p>
       <w:pPr>
@@ -1360,11 +2060,11 @@
           <w:numId w:val="5"/>
         </w:numPr>
       </w:pPr>
-      <w:bookmarkStart w:id="1" w:name="_Toc121145880"/>
+      <w:bookmarkStart w:id="3" w:name="_Toc121168185"/>
       <w:r>
         <w:t>Abrir a aplicação</w:t>
       </w:r>
-      <w:bookmarkEnd w:id="1"/>
+      <w:bookmarkEnd w:id="3"/>
     </w:p>
     <w:p>
       <w:pPr>
@@ -1419,9 +2119,11 @@
           <w:numId w:val="5"/>
         </w:numPr>
       </w:pPr>
+      <w:bookmarkStart w:id="4" w:name="_Toc121168186"/>
       <w:r>
         <w:t>Fechar a aplicação</w:t>
       </w:r>
+      <w:bookmarkEnd w:id="4"/>
     </w:p>
     <w:p>
       <w:pPr>
@@ -1429,6 +2131,9 @@
         <w:ind w:firstLine="360"/>
       </w:pPr>
       <w:r>
+        <w:rPr>
+          <w:noProof/>
+        </w:rPr>
         <w:drawing>
           <wp:anchor distT="0" distB="0" distL="114300" distR="114300" simplePos="0" relativeHeight="251665408" behindDoc="1" locked="0" layoutInCell="1" allowOverlap="1" wp14:anchorId="2524A211" wp14:editId="31B4091D">
             <wp:simplePos x="0" y="0"/>
@@ -1461,7 +2166,7 @@
                     <pic:cNvPicPr/>
                   </pic:nvPicPr>
                   <pic:blipFill>
-                    <a:blip r:embed="rId13">
+                    <a:blip r:embed="rId21">
                       <a:extLst>
                         <a:ext uri="{28A0092B-C50C-407E-A947-70E740481C1C}">
                           <a14:useLocalDpi xmlns:a14="http://schemas.microsoft.com/office/drawing/2010/main" val="0"/>
@@ -1523,11 +2228,11 @@
           <w:numId w:val="5"/>
         </w:numPr>
       </w:pPr>
-      <w:bookmarkStart w:id="2" w:name="_Toc121145881"/>
+      <w:bookmarkStart w:id="5" w:name="_Toc121168187"/>
       <w:r>
         <w:t>Área de Login</w:t>
       </w:r>
-      <w:bookmarkEnd w:id="2"/>
+      <w:bookmarkEnd w:id="5"/>
     </w:p>
     <w:p>
       <w:pPr>
@@ -1583,19 +2288,7 @@
         <w:ind w:firstLine="360"/>
       </w:pPr>
       <w:r>
-        <w:t xml:space="preserve">No tópico </w:t>
-      </w:r>
-      <w:r>
-        <w:t>4</w:t>
-      </w:r>
-      <w:r>
-        <w:t xml:space="preserve"> serão abordadas funcionalidades sobre o </w:t>
-      </w:r>
-      <w:r>
-        <w:t>funcionário</w:t>
-      </w:r>
-      <w:r>
-        <w:t>.</w:t>
+        <w:t>No tópico 4 serão abordadas funcionalidades sobre o funcionário.</w:t>
       </w:r>
     </w:p>
     <w:p>
@@ -1604,19 +2297,7 @@
         <w:ind w:firstLine="360"/>
       </w:pPr>
       <w:r>
-        <w:t>No tópico</w:t>
-      </w:r>
-      <w:r>
-        <w:t xml:space="preserve"> 5</w:t>
-      </w:r>
-      <w:r>
-        <w:t xml:space="preserve"> serão abordadas funcionalidades sobre o </w:t>
-      </w:r>
-      <w:r>
-        <w:t>gestor de hotel</w:t>
-      </w:r>
-      <w:r>
-        <w:t>.</w:t>
+        <w:t>No tópico 5 serão abordadas funcionalidades sobre o gestor de hotel.</w:t>
       </w:r>
     </w:p>
     <w:p>
@@ -1681,8 +2362,8 @@
                                 <w:szCs w:val="24"/>
                               </w:rPr>
                             </w:pPr>
-                            <w:bookmarkStart w:id="3" w:name="_Toc121145917"/>
-                            <w:bookmarkStart w:id="4" w:name="_Toc121145949"/>
+                            <w:bookmarkStart w:id="6" w:name="_Toc121145917"/>
+                            <w:bookmarkStart w:id="7" w:name="_Toc121168173"/>
                             <w:r>
                               <w:rPr>
                                 <w:sz w:val="24"/>
@@ -1733,8 +2414,8 @@
                               </w:rPr>
                               <w:t xml:space="preserve"> - Área de Login</w:t>
                             </w:r>
-                            <w:bookmarkEnd w:id="3"/>
-                            <w:bookmarkEnd w:id="4"/>
+                            <w:bookmarkEnd w:id="6"/>
+                            <w:bookmarkEnd w:id="7"/>
                           </w:p>
                         </w:txbxContent>
                       </wps:txbx>
@@ -1772,8 +2453,8 @@
                           <w:szCs w:val="24"/>
                         </w:rPr>
                       </w:pPr>
-                      <w:bookmarkStart w:id="5" w:name="_Toc121145917"/>
-                      <w:bookmarkStart w:id="6" w:name="_Toc121145949"/>
+                      <w:bookmarkStart w:id="8" w:name="_Toc121145917"/>
+                      <w:bookmarkStart w:id="9" w:name="_Toc121168173"/>
                       <w:r>
                         <w:rPr>
                           <w:sz w:val="24"/>
@@ -1824,8 +2505,8 @@
                         </w:rPr>
                         <w:t xml:space="preserve"> - Área de Login</w:t>
                       </w:r>
-                      <w:bookmarkEnd w:id="5"/>
-                      <w:bookmarkEnd w:id="6"/>
+                      <w:bookmarkEnd w:id="8"/>
+                      <w:bookmarkEnd w:id="9"/>
                     </w:p>
                   </w:txbxContent>
                 </v:textbox>
@@ -1863,7 +2544,7 @@
                     <pic:cNvPicPr/>
                   </pic:nvPicPr>
                   <pic:blipFill>
-                    <a:blip r:embed="rId14">
+                    <a:blip r:embed="rId22">
                       <a:extLst>
                         <a:ext uri="{28A0092B-C50C-407E-A947-70E740481C1C}">
                           <a14:useLocalDpi xmlns:a14="http://schemas.microsoft.com/office/drawing/2010/main" val="0"/>
@@ -2055,7 +2736,7 @@
           <w:numId w:val="5"/>
         </w:numPr>
       </w:pPr>
-      <w:bookmarkStart w:id="7" w:name="_Toc121145882"/>
+      <w:bookmarkStart w:id="10" w:name="_Toc121168188"/>
       <w:r>
         <w:t>Área d</w:t>
       </w:r>
@@ -2068,7 +2749,7 @@
       <w:r>
         <w:t>Cliente</w:t>
       </w:r>
-      <w:bookmarkEnd w:id="7"/>
+      <w:bookmarkEnd w:id="10"/>
     </w:p>
     <w:p>
       <w:pPr>
@@ -2113,6 +2794,255 @@
     <w:p>
       <w:pPr>
         <w:pStyle w:val="Corpodetexto"/>
+      </w:pPr>
+      <w:r>
+        <w:rPr>
+          <w:noProof/>
+        </w:rPr>
+        <w:lastRenderedPageBreak/>
+        <mc:AlternateContent>
+          <mc:Choice Requires="wps">
+            <w:drawing>
+              <wp:anchor distT="0" distB="0" distL="114300" distR="114300" simplePos="0" relativeHeight="251691008" behindDoc="0" locked="0" layoutInCell="1" allowOverlap="1" wp14:anchorId="3A0B1663" wp14:editId="400EDB18">
+                <wp:simplePos x="0" y="0"/>
+                <wp:positionH relativeFrom="column">
+                  <wp:posOffset>1510030</wp:posOffset>
+                </wp:positionH>
+                <wp:positionV relativeFrom="paragraph">
+                  <wp:posOffset>2403475</wp:posOffset>
+                </wp:positionV>
+                <wp:extent cx="3228975" cy="635"/>
+                <wp:effectExtent l="0" t="0" r="0" b="0"/>
+                <wp:wrapTopAndBottom/>
+                <wp:docPr id="16" name="Caixa de texto 16"/>
+                <wp:cNvGraphicFramePr/>
+                <a:graphic xmlns:a="http://schemas.openxmlformats.org/drawingml/2006/main">
+                  <a:graphicData uri="http://schemas.microsoft.com/office/word/2010/wordprocessingShape">
+                    <wps:wsp>
+                      <wps:cNvSpPr txBox="1"/>
+                      <wps:spPr>
+                        <a:xfrm>
+                          <a:off x="0" y="0"/>
+                          <a:ext cx="3228975" cy="635"/>
+                        </a:xfrm>
+                        <a:prstGeom prst="rect">
+                          <a:avLst/>
+                        </a:prstGeom>
+                        <a:solidFill>
+                          <a:prstClr val="white"/>
+                        </a:solidFill>
+                        <a:ln>
+                          <a:noFill/>
+                        </a:ln>
+                      </wps:spPr>
+                      <wps:txbx>
+                        <w:txbxContent>
+                          <w:p>
+                            <w:pPr>
+                              <w:pStyle w:val="Legenda"/>
+                              <w:jc w:val="center"/>
+                              <w:rPr>
+                                <w:sz w:val="24"/>
+                                <w:szCs w:val="24"/>
+                              </w:rPr>
+                            </w:pPr>
+                            <w:bookmarkStart w:id="11" w:name="_Toc121168174"/>
+                            <w:r>
+                              <w:rPr>
+                                <w:sz w:val="24"/>
+                                <w:szCs w:val="24"/>
+                              </w:rPr>
+                              <w:t xml:space="preserve">Figura </w:t>
+                            </w:r>
+                            <w:r>
+                              <w:rPr>
+                                <w:sz w:val="24"/>
+                                <w:szCs w:val="24"/>
+                              </w:rPr>
+                              <w:fldChar w:fldCharType="begin"/>
+                            </w:r>
+                            <w:r>
+                              <w:rPr>
+                                <w:sz w:val="24"/>
+                                <w:szCs w:val="24"/>
+                              </w:rPr>
+                              <w:instrText xml:space="preserve"> SEQ Figura \* ARABIC </w:instrText>
+                            </w:r>
+                            <w:r>
+                              <w:rPr>
+                                <w:sz w:val="24"/>
+                                <w:szCs w:val="24"/>
+                              </w:rPr>
+                              <w:fldChar w:fldCharType="separate"/>
+                            </w:r>
+                            <w:r>
+                              <w:rPr>
+                                <w:noProof/>
+                                <w:sz w:val="24"/>
+                                <w:szCs w:val="24"/>
+                              </w:rPr>
+                              <w:t>2</w:t>
+                            </w:r>
+                            <w:r>
+                              <w:rPr>
+                                <w:sz w:val="24"/>
+                                <w:szCs w:val="24"/>
+                              </w:rPr>
+                              <w:fldChar w:fldCharType="end"/>
+                            </w:r>
+                            <w:r>
+                              <w:rPr>
+                                <w:sz w:val="24"/>
+                                <w:szCs w:val="24"/>
+                              </w:rPr>
+                              <w:t xml:space="preserve"> - Menu geral do Cliente</w:t>
+                            </w:r>
+                            <w:bookmarkEnd w:id="11"/>
+                          </w:p>
+                        </w:txbxContent>
+                      </wps:txbx>
+                      <wps:bodyPr rot="0" spcFirstLastPara="0" vertOverflow="overflow" horzOverflow="overflow" vert="horz" wrap="square" lIns="0" tIns="0" rIns="0" bIns="0" numCol="1" spcCol="0" rtlCol="0" fromWordArt="0" anchor="t" anchorCtr="0" forceAA="0" compatLnSpc="1">
+                        <a:prstTxWarp prst="textNoShape">
+                          <a:avLst/>
+                        </a:prstTxWarp>
+                        <a:spAutoFit/>
+                      </wps:bodyPr>
+                    </wps:wsp>
+                  </a:graphicData>
+                </a:graphic>
+              </wp:anchor>
+            </w:drawing>
+          </mc:Choice>
+          <mc:Fallback>
+            <w:pict>
+              <v:shape w14:anchorId="3A0B1663" id="Caixa de texto 16" o:spid="_x0000_s1027" type="#_x0000_t202" style="position:absolute;left:0;text-align:left;margin-left:118.9pt;margin-top:189.25pt;width:254.25pt;height:.05pt;z-index:251691008;visibility:visible;mso-wrap-style:square;mso-wrap-distance-left:9pt;mso-wrap-distance-top:0;mso-wrap-distance-right:9pt;mso-wrap-distance-bottom:0;mso-position-horizontal:absolute;mso-position-horizontal-relative:text;mso-position-vertical:absolute;mso-position-vertical-relative:text;v-text-anchor:top" o:gfxdata="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" stroked="f">
+                <v:textbox style="mso-fit-shape-to-text:t" inset="0,0,0,0">
+                  <w:txbxContent>
+                    <w:p>
+                      <w:pPr>
+                        <w:pStyle w:val="Legenda"/>
+                        <w:jc w:val="center"/>
+                        <w:rPr>
+                          <w:sz w:val="24"/>
+                          <w:szCs w:val="24"/>
+                        </w:rPr>
+                      </w:pPr>
+                      <w:bookmarkStart w:id="12" w:name="_Toc121168174"/>
+                      <w:r>
+                        <w:rPr>
+                          <w:sz w:val="24"/>
+                          <w:szCs w:val="24"/>
+                        </w:rPr>
+                        <w:t xml:space="preserve">Figura </w:t>
+                      </w:r>
+                      <w:r>
+                        <w:rPr>
+                          <w:sz w:val="24"/>
+                          <w:szCs w:val="24"/>
+                        </w:rPr>
+                        <w:fldChar w:fldCharType="begin"/>
+                      </w:r>
+                      <w:r>
+                        <w:rPr>
+                          <w:sz w:val="24"/>
+                          <w:szCs w:val="24"/>
+                        </w:rPr>
+                        <w:instrText xml:space="preserve"> SEQ Figura \* ARABIC </w:instrText>
+                      </w:r>
+                      <w:r>
+                        <w:rPr>
+                          <w:sz w:val="24"/>
+                          <w:szCs w:val="24"/>
+                        </w:rPr>
+                        <w:fldChar w:fldCharType="separate"/>
+                      </w:r>
+                      <w:r>
+                        <w:rPr>
+                          <w:noProof/>
+                          <w:sz w:val="24"/>
+                          <w:szCs w:val="24"/>
+                        </w:rPr>
+                        <w:t>2</w:t>
+                      </w:r>
+                      <w:r>
+                        <w:rPr>
+                          <w:sz w:val="24"/>
+                          <w:szCs w:val="24"/>
+                        </w:rPr>
+                        <w:fldChar w:fldCharType="end"/>
+                      </w:r>
+                      <w:r>
+                        <w:rPr>
+                          <w:sz w:val="24"/>
+                          <w:szCs w:val="24"/>
+                        </w:rPr>
+                        <w:t xml:space="preserve"> - Menu geral do Cliente</w:t>
+                      </w:r>
+                      <w:bookmarkEnd w:id="12"/>
+                    </w:p>
+                  </w:txbxContent>
+                </v:textbox>
+                <w10:wrap type="topAndBottom"/>
+              </v:shape>
+            </w:pict>
+          </mc:Fallback>
+        </mc:AlternateContent>
+      </w:r>
+      <w:r>
+        <w:drawing>
+          <wp:anchor distT="0" distB="0" distL="114300" distR="114300" simplePos="0" relativeHeight="251688960" behindDoc="0" locked="0" layoutInCell="1" allowOverlap="1" wp14:anchorId="67C88261" wp14:editId="1344515E">
+            <wp:simplePos x="0" y="0"/>
+            <wp:positionH relativeFrom="margin">
+              <wp:align>center</wp:align>
+            </wp:positionH>
+            <wp:positionV relativeFrom="paragraph">
+              <wp:posOffset>0</wp:posOffset>
+            </wp:positionV>
+            <wp:extent cx="3228975" cy="2346860"/>
+            <wp:effectExtent l="0" t="0" r="0" b="0"/>
+            <wp:wrapTopAndBottom/>
+            <wp:docPr id="15" name="Imagem 15"/>
+            <wp:cNvGraphicFramePr>
+              <a:graphicFrameLocks xmlns:a="http://schemas.openxmlformats.org/drawingml/2006/main" noChangeAspect="1"/>
+            </wp:cNvGraphicFramePr>
+            <a:graphic xmlns:a="http://schemas.openxmlformats.org/drawingml/2006/main">
+              <a:graphicData uri="http://schemas.openxmlformats.org/drawingml/2006/picture">
+                <pic:pic xmlns:pic="http://schemas.openxmlformats.org/drawingml/2006/picture">
+                  <pic:nvPicPr>
+                    <pic:cNvPr id="1" name=""/>
+                    <pic:cNvPicPr/>
+                  </pic:nvPicPr>
+                  <pic:blipFill>
+                    <a:blip r:embed="rId23">
+                      <a:extLst>
+                        <a:ext uri="{28A0092B-C50C-407E-A947-70E740481C1C}">
+                          <a14:useLocalDpi xmlns:a14="http://schemas.microsoft.com/office/drawing/2010/main" val="0"/>
+                        </a:ext>
+                      </a:extLst>
+                    </a:blip>
+                    <a:stretch>
+                      <a:fillRect/>
+                    </a:stretch>
+                  </pic:blipFill>
+                  <pic:spPr>
+                    <a:xfrm>
+                      <a:off x="0" y="0"/>
+                      <a:ext cx="3228975" cy="2346860"/>
+                    </a:xfrm>
+                    <a:prstGeom prst="rect">
+                      <a:avLst/>
+                    </a:prstGeom>
+                  </pic:spPr>
+                </pic:pic>
+              </a:graphicData>
+            </a:graphic>
+          </wp:anchor>
+        </w:drawing>
+      </w:r>
+    </w:p>
+    <w:p>
+      <w:pPr>
+        <w:pStyle w:val="Corpodetexto"/>
         <w:ind w:firstLine="360"/>
         <w:rPr>
           <w:b/>
@@ -2183,7 +3113,6 @@
         <w:ind w:firstLine="720"/>
       </w:pPr>
       <w:r>
-        <w:lastRenderedPageBreak/>
         <w:t xml:space="preserve">Caso queira </w:t>
       </w:r>
       <w:r>
@@ -2301,10 +3230,7 @@
         <w:ind w:firstLine="720"/>
       </w:pPr>
       <w:r>
-        <w:t xml:space="preserve">O cliente dá entrada </w:t>
-      </w:r>
-      <w:r>
-        <w:t>em outros serviços que tem acesso e que tem um custo acrescido (</w:t>
+        <w:t>O cliente dá entrada em outros serviços que tem acesso e que tem um custo acrescido (</w:t>
       </w:r>
       <w:r>
         <w:rPr>
@@ -2324,22 +3250,7 @@
         <w:t xml:space="preserve"> evento cultural</w:t>
       </w:r>
       <w:r>
-        <w:t xml:space="preserve">) </w:t>
-      </w:r>
-      <w:r>
-        <w:t xml:space="preserve">e é criado um </w:t>
-      </w:r>
-      <w:r>
-        <w:t>registo</w:t>
-      </w:r>
-      <w:r>
-        <w:t xml:space="preserve"> </w:t>
-      </w:r>
-      <w:r>
-        <w:t xml:space="preserve">de entrada </w:t>
-      </w:r>
-      <w:r>
-        <w:t>do cliente com a data/hora da zona de Portugal na internet (e não a do computador que o cliente poderia mudar e alterar a hora).</w:t>
+        <w:t>) e é criado um registo de entrada do cliente com a data/hora da zona de Portugal na internet (e não a do computador que o cliente poderia mudar e alterar a hora).</w:t>
       </w:r>
     </w:p>
     <w:p>
@@ -2355,7 +3266,7 @@
           <w:b/>
           <w:bCs/>
         </w:rPr>
-        <w:t>Criar reclamação</w:t>
+        <w:t>Sugestão/Reclamação?</w:t>
       </w:r>
       <w:r>
         <w:t>”</w:t>
@@ -2370,8 +3281,261 @@
         <w:spacing w:line="259" w:lineRule="auto"/>
       </w:pPr>
       <w:r>
+        <w:rPr>
+          <w:noProof/>
+        </w:rPr>
+        <w:lastRenderedPageBreak/>
+        <mc:AlternateContent>
+          <mc:Choice Requires="wps">
+            <w:drawing>
+              <wp:anchor distT="0" distB="0" distL="114300" distR="114300" simplePos="0" relativeHeight="251676672" behindDoc="0" locked="0" layoutInCell="1" allowOverlap="1" wp14:anchorId="506C58AA" wp14:editId="74514083">
+                <wp:simplePos x="0" y="0"/>
+                <wp:positionH relativeFrom="column">
+                  <wp:posOffset>1143000</wp:posOffset>
+                </wp:positionH>
+                <wp:positionV relativeFrom="paragraph">
+                  <wp:posOffset>3408680</wp:posOffset>
+                </wp:positionV>
+                <wp:extent cx="3971925" cy="228600"/>
+                <wp:effectExtent l="0" t="0" r="9525" b="0"/>
+                <wp:wrapTopAndBottom/>
+                <wp:docPr id="7" name="Caixa de texto 7"/>
+                <wp:cNvGraphicFramePr/>
+                <a:graphic xmlns:a="http://schemas.openxmlformats.org/drawingml/2006/main">
+                  <a:graphicData uri="http://schemas.microsoft.com/office/word/2010/wordprocessingShape">
+                    <wps:wsp>
+                      <wps:cNvSpPr txBox="1"/>
+                      <wps:spPr>
+                        <a:xfrm>
+                          <a:off x="0" y="0"/>
+                          <a:ext cx="3971925" cy="228600"/>
+                        </a:xfrm>
+                        <a:prstGeom prst="rect">
+                          <a:avLst/>
+                        </a:prstGeom>
+                        <a:solidFill>
+                          <a:prstClr val="white"/>
+                        </a:solidFill>
+                        <a:ln>
+                          <a:noFill/>
+                        </a:ln>
+                      </wps:spPr>
+                      <wps:txbx>
+                        <w:txbxContent>
+                          <w:p>
+                            <w:pPr>
+                              <w:pStyle w:val="Legenda"/>
+                              <w:jc w:val="center"/>
+                              <w:rPr>
+                                <w:sz w:val="24"/>
+                                <w:szCs w:val="24"/>
+                              </w:rPr>
+                            </w:pPr>
+                            <w:bookmarkStart w:id="13" w:name="_Toc121168175"/>
+                            <w:r>
+                              <w:rPr>
+                                <w:sz w:val="24"/>
+                                <w:szCs w:val="24"/>
+                              </w:rPr>
+                              <w:t xml:space="preserve">Figura </w:t>
+                            </w:r>
+                            <w:r>
+                              <w:rPr>
+                                <w:sz w:val="24"/>
+                                <w:szCs w:val="24"/>
+                              </w:rPr>
+                              <w:fldChar w:fldCharType="begin"/>
+                            </w:r>
+                            <w:r>
+                              <w:rPr>
+                                <w:sz w:val="24"/>
+                                <w:szCs w:val="24"/>
+                              </w:rPr>
+                              <w:instrText xml:space="preserve"> SEQ Figura \* ARABIC </w:instrText>
+                            </w:r>
+                            <w:r>
+                              <w:rPr>
+                                <w:sz w:val="24"/>
+                                <w:szCs w:val="24"/>
+                              </w:rPr>
+                              <w:fldChar w:fldCharType="separate"/>
+                            </w:r>
+                            <w:r>
+                              <w:rPr>
+                                <w:noProof/>
+                                <w:sz w:val="24"/>
+                                <w:szCs w:val="24"/>
+                              </w:rPr>
+                              <w:t>3</w:t>
+                            </w:r>
+                            <w:r>
+                              <w:rPr>
+                                <w:sz w:val="24"/>
+                                <w:szCs w:val="24"/>
+                              </w:rPr>
+                              <w:fldChar w:fldCharType="end"/>
+                            </w:r>
+                            <w:r>
+                              <w:rPr>
+                                <w:sz w:val="24"/>
+                                <w:szCs w:val="24"/>
+                              </w:rPr>
+                              <w:t xml:space="preserve"> - Criar reclamação/sugestão</w:t>
+                            </w:r>
+                            <w:bookmarkEnd w:id="13"/>
+                          </w:p>
+                        </w:txbxContent>
+                      </wps:txbx>
+                      <wps:bodyPr rot="0" spcFirstLastPara="0" vertOverflow="overflow" horzOverflow="overflow" vert="horz" wrap="square" lIns="0" tIns="0" rIns="0" bIns="0" numCol="1" spcCol="0" rtlCol="0" fromWordArt="0" anchor="t" anchorCtr="0" forceAA="0" compatLnSpc="1">
+                        <a:prstTxWarp prst="textNoShape">
+                          <a:avLst/>
+                        </a:prstTxWarp>
+                        <a:noAutofit/>
+                      </wps:bodyPr>
+                    </wps:wsp>
+                  </a:graphicData>
+                </a:graphic>
+                <wp14:sizeRelV relativeFrom="margin">
+                  <wp14:pctHeight>0</wp14:pctHeight>
+                </wp14:sizeRelV>
+              </wp:anchor>
+            </w:drawing>
+          </mc:Choice>
+          <mc:Fallback>
+            <w:pict>
+              <v:shape w14:anchorId="506C58AA" id="Caixa de texto 7" o:spid="_x0000_s1028" type="#_x0000_t202" style="position:absolute;left:0;text-align:left;margin-left:90pt;margin-top:268.4pt;width:312.75pt;height:18pt;z-index:251676672;visibility:visible;mso-wrap-style:square;mso-height-percent:0;mso-wrap-distance-left:9pt;mso-wrap-distance-top:0;mso-wrap-distance-right:9pt;mso-wrap-distance-bottom:0;mso-position-horizontal:absolute;mso-position-horizontal-relative:text;mso-position-vertical:absolute;mso-position-vertical-relative:text;mso-height-percent:0;mso-height-relative:margin;v-text-anchor:top" o:gfxdata="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" stroked="f">
+                <v:textbox inset="0,0,0,0">
+                  <w:txbxContent>
+                    <w:p>
+                      <w:pPr>
+                        <w:pStyle w:val="Legenda"/>
+                        <w:jc w:val="center"/>
+                        <w:rPr>
+                          <w:sz w:val="24"/>
+                          <w:szCs w:val="24"/>
+                        </w:rPr>
+                      </w:pPr>
+                      <w:bookmarkStart w:id="14" w:name="_Toc121168175"/>
+                      <w:r>
+                        <w:rPr>
+                          <w:sz w:val="24"/>
+                          <w:szCs w:val="24"/>
+                        </w:rPr>
+                        <w:t xml:space="preserve">Figura </w:t>
+                      </w:r>
+                      <w:r>
+                        <w:rPr>
+                          <w:sz w:val="24"/>
+                          <w:szCs w:val="24"/>
+                        </w:rPr>
+                        <w:fldChar w:fldCharType="begin"/>
+                      </w:r>
+                      <w:r>
+                        <w:rPr>
+                          <w:sz w:val="24"/>
+                          <w:szCs w:val="24"/>
+                        </w:rPr>
+                        <w:instrText xml:space="preserve"> SEQ Figura \* ARABIC </w:instrText>
+                      </w:r>
+                      <w:r>
+                        <w:rPr>
+                          <w:sz w:val="24"/>
+                          <w:szCs w:val="24"/>
+                        </w:rPr>
+                        <w:fldChar w:fldCharType="separate"/>
+                      </w:r>
+                      <w:r>
+                        <w:rPr>
+                          <w:noProof/>
+                          <w:sz w:val="24"/>
+                          <w:szCs w:val="24"/>
+                        </w:rPr>
+                        <w:t>3</w:t>
+                      </w:r>
+                      <w:r>
+                        <w:rPr>
+                          <w:sz w:val="24"/>
+                          <w:szCs w:val="24"/>
+                        </w:rPr>
+                        <w:fldChar w:fldCharType="end"/>
+                      </w:r>
+                      <w:r>
+                        <w:rPr>
+                          <w:sz w:val="24"/>
+                          <w:szCs w:val="24"/>
+                        </w:rPr>
+                        <w:t xml:space="preserve"> - Criar reclamação/sugestão</w:t>
+                      </w:r>
+                      <w:bookmarkEnd w:id="14"/>
+                    </w:p>
+                  </w:txbxContent>
+                </v:textbox>
+                <w10:wrap type="topAndBottom"/>
+              </v:shape>
+            </w:pict>
+          </mc:Fallback>
+        </mc:AlternateContent>
+      </w:r>
+      <w:r>
+        <w:drawing>
+          <wp:anchor distT="0" distB="0" distL="114300" distR="114300" simplePos="0" relativeHeight="251674624" behindDoc="0" locked="0" layoutInCell="1" allowOverlap="1" wp14:anchorId="1F13BE57" wp14:editId="35D2A531">
+            <wp:simplePos x="0" y="0"/>
+            <wp:positionH relativeFrom="margin">
+              <wp:align>center</wp:align>
+            </wp:positionH>
+            <wp:positionV relativeFrom="paragraph">
+              <wp:posOffset>370205</wp:posOffset>
+            </wp:positionV>
+            <wp:extent cx="3971925" cy="2984595"/>
+            <wp:effectExtent l="0" t="0" r="0" b="6350"/>
+            <wp:wrapTopAndBottom/>
+            <wp:docPr id="6" name="Imagem 6"/>
+            <wp:cNvGraphicFramePr>
+              <a:graphicFrameLocks xmlns:a="http://schemas.openxmlformats.org/drawingml/2006/main" noChangeAspect="1"/>
+            </wp:cNvGraphicFramePr>
+            <a:graphic xmlns:a="http://schemas.openxmlformats.org/drawingml/2006/main">
+              <a:graphicData uri="http://schemas.openxmlformats.org/drawingml/2006/picture">
+                <pic:pic xmlns:pic="http://schemas.openxmlformats.org/drawingml/2006/picture">
+                  <pic:nvPicPr>
+                    <pic:cNvPr id="1" name=""/>
+                    <pic:cNvPicPr/>
+                  </pic:nvPicPr>
+                  <pic:blipFill>
+                    <a:blip r:embed="rId24">
+                      <a:extLst>
+                        <a:ext uri="{28A0092B-C50C-407E-A947-70E740481C1C}">
+                          <a14:useLocalDpi xmlns:a14="http://schemas.microsoft.com/office/drawing/2010/main" val="0"/>
+                        </a:ext>
+                      </a:extLst>
+                    </a:blip>
+                    <a:stretch>
+                      <a:fillRect/>
+                    </a:stretch>
+                  </pic:blipFill>
+                  <pic:spPr>
+                    <a:xfrm>
+                      <a:off x="0" y="0"/>
+                      <a:ext cx="3971925" cy="2984595"/>
+                    </a:xfrm>
+                    <a:prstGeom prst="rect">
+                      <a:avLst/>
+                    </a:prstGeom>
+                  </pic:spPr>
+                </pic:pic>
+              </a:graphicData>
+            </a:graphic>
+          </wp:anchor>
+        </w:drawing>
+      </w:r>
+      <w:r>
         <w:tab/>
-        <w:t>Abre um menu, em que o cliente pode criar uma reclamação/sugestão sobre o hotel com uma descrição.</w:t>
+        <w:t xml:space="preserve">Abre um menu, em que o cliente pode criar uma reclamação/sugestão sobre o hotel com </w:t>
+      </w:r>
+      <w:r>
+        <w:t xml:space="preserve">o seu ID de cliente e </w:t>
+      </w:r>
+      <w:r>
+        <w:t>uma descrição.</w:t>
       </w:r>
     </w:p>
     <w:p>
@@ -2511,11 +3675,11 @@
           <w:numId w:val="5"/>
         </w:numPr>
       </w:pPr>
-      <w:bookmarkStart w:id="8" w:name="_Toc121145883"/>
+      <w:bookmarkStart w:id="15" w:name="_Toc121168189"/>
       <w:r>
         <w:t>Área do Funcionário</w:t>
       </w:r>
-      <w:bookmarkEnd w:id="8"/>
+      <w:bookmarkEnd w:id="15"/>
     </w:p>
     <w:p>
       <w:pPr>
@@ -2543,19 +3707,7 @@
         <w:ind w:firstLine="720"/>
       </w:pPr>
       <w:r>
-        <w:t>“</w:t>
-      </w:r>
-      <w:r>
-        <w:t xml:space="preserve">Os funcionários de receção do hotel são aqueles que irão dar suporte aos clientes em tudo o que for necessário. </w:t>
-      </w:r>
-      <w:r>
-        <w:t>T</w:t>
-      </w:r>
-      <w:r>
-        <w:t>arefas como registo de clientes, realização/cancelamento de reservas dos clientes, efetivação dos check-ins/check-outs no hotel, assistência nos serviços de quartos, entre outros, deverão constar nas suas tarefas diárias</w:t>
-      </w:r>
-      <w:r>
-        <w:t>”.</w:t>
+        <w:t>“Os funcionários de receção do hotel são aqueles que irão dar suporte aos clientes em tudo o que for necessário. Tarefas como registo de clientes, realização/cancelamento de reservas dos clientes, efetivação dos check-ins/check-outs no hotel, assistência nos serviços de quartos, entre outros, deverão constar nas suas tarefas diárias”.</w:t>
       </w:r>
       <w:r>
         <w:t xml:space="preserve"> </w:t>
@@ -2612,6 +3764,9 @@
         <w:ind w:firstLine="720"/>
       </w:pPr>
       <w:r>
+        <w:rPr>
+          <w:noProof/>
+        </w:rPr>
         <w:drawing>
           <wp:anchor distT="0" distB="0" distL="114300" distR="114300" simplePos="0" relativeHeight="251654144" behindDoc="0" locked="0" layoutInCell="1" allowOverlap="1" wp14:anchorId="60A52D89" wp14:editId="1FEC9F6F">
             <wp:simplePos x="0" y="0"/>
@@ -2636,7 +3791,7 @@
                     <pic:cNvPicPr/>
                   </pic:nvPicPr>
                   <pic:blipFill>
-                    <a:blip r:embed="rId15">
+                    <a:blip r:embed="rId25">
                       <a:extLst>
                         <a:ext uri="{28A0092B-C50C-407E-A947-70E740481C1C}">
                           <a14:useLocalDpi xmlns:a14="http://schemas.microsoft.com/office/drawing/2010/main" val="0"/>
@@ -2718,6 +3873,7 @@
                                 <w:szCs w:val="24"/>
                               </w:rPr>
                             </w:pPr>
+                            <w:bookmarkStart w:id="16" w:name="_Toc121168176"/>
                             <w:r>
                               <w:rPr>
                                 <w:sz w:val="24"/>
@@ -2752,7 +3908,7 @@
                                 <w:sz w:val="24"/>
                                 <w:szCs w:val="24"/>
                               </w:rPr>
-                              <w:t>2</w:t>
+                              <w:t>4</w:t>
                             </w:r>
                             <w:r>
                               <w:rPr>
@@ -2796,6 +3952,7 @@
                               </w:rPr>
                               <w:t xml:space="preserve"> do Funcionário</w:t>
                             </w:r>
+                            <w:bookmarkEnd w:id="16"/>
                           </w:p>
                         </w:txbxContent>
                       </wps:txbx>
@@ -2819,7 +3976,7 @@
           </mc:Choice>
           <mc:Fallback>
             <w:pict>
-              <v:shape w14:anchorId="4797AE8E" id="Caixa de texto 3" o:spid="_x0000_s1027" type="#_x0000_t202" style="position:absolute;left:0;text-align:left;margin-left:105.75pt;margin-top:226pt;width:255.75pt;height:20.25pt;z-index:251662336;visibility:visible;mso-wrap-style:square;mso-width-percent:0;mso-height-percent:0;mso-wrap-distance-left:9pt;mso-wrap-distance-top:0;mso-wrap-distance-right:9pt;mso-wrap-distance-bottom:0;mso-position-horizontal:absolute;mso-position-horizontal-relative:text;mso-position-vertical:absolute;mso-position-vertical-relative:text;mso-width-percent:0;mso-height-percent:0;mso-width-relative:margin;mso-height-relative:margin;v-text-anchor:top" o:gfxdata="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" stroked="f">
+              <v:shape w14:anchorId="4797AE8E" id="Caixa de texto 3" o:spid="_x0000_s1029" type="#_x0000_t202" style="position:absolute;left:0;text-align:left;margin-left:105.75pt;margin-top:226pt;width:255.75pt;height:20.25pt;z-index:251662336;visibility:visible;mso-wrap-style:square;mso-width-percent:0;mso-height-percent:0;mso-wrap-distance-left:9pt;mso-wrap-distance-top:0;mso-wrap-distance-right:9pt;mso-wrap-distance-bottom:0;mso-position-horizontal:absolute;mso-position-horizontal-relative:text;mso-position-vertical:absolute;mso-position-vertical-relative:text;mso-width-percent:0;mso-height-percent:0;mso-width-relative:margin;mso-height-relative:margin;v-text-anchor:top" o:gfxdata="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" stroked="f">
                 <v:textbox inset="0,0,0,0">
                   <w:txbxContent>
                     <w:p>
@@ -2831,6 +3988,7 @@
                           <w:szCs w:val="24"/>
                         </w:rPr>
                       </w:pPr>
+                      <w:bookmarkStart w:id="17" w:name="_Toc121168176"/>
                       <w:r>
                         <w:rPr>
                           <w:sz w:val="24"/>
@@ -2865,7 +4023,7 @@
                           <w:sz w:val="24"/>
                           <w:szCs w:val="24"/>
                         </w:rPr>
-                        <w:t>2</w:t>
+                        <w:t>4</w:t>
                       </w:r>
                       <w:r>
                         <w:rPr>
@@ -2909,6 +4067,7 @@
                         </w:rPr>
                         <w:t xml:space="preserve"> do Funcionário</w:t>
                       </w:r>
+                      <w:bookmarkEnd w:id="17"/>
                     </w:p>
                   </w:txbxContent>
                 </v:textbox>
@@ -2919,13 +4078,7 @@
         </mc:AlternateContent>
       </w:r>
       <w:r>
-        <w:t xml:space="preserve">Como </w:t>
-      </w:r>
-      <w:r>
-        <w:t>funcionário</w:t>
-      </w:r>
-      <w:r>
-        <w:t xml:space="preserve">, com o processo de login completo, o </w:t>
+        <w:t xml:space="preserve">Como funcionário, com o processo de login completo, o </w:t>
       </w:r>
       <w:r>
         <w:rPr>
@@ -3006,14 +4159,337 @@
         <w:ind w:firstLine="720"/>
       </w:pPr>
       <w:r>
-        <w:t>Regista um cliente novo no hotel para o mesmo conseguir fazer login.</w:t>
+        <w:rPr>
+          <w:noProof/>
+        </w:rPr>
+        <mc:AlternateContent>
+          <mc:Choice Requires="wps">
+            <w:drawing>
+              <wp:anchor distT="0" distB="0" distL="114300" distR="114300" simplePos="0" relativeHeight="251679744" behindDoc="0" locked="0" layoutInCell="1" allowOverlap="1" wp14:anchorId="2EED8FD1" wp14:editId="1CF31B98">
+                <wp:simplePos x="0" y="0"/>
+                <wp:positionH relativeFrom="margin">
+                  <wp:posOffset>1323975</wp:posOffset>
+                </wp:positionH>
+                <wp:positionV relativeFrom="paragraph">
+                  <wp:posOffset>2982595</wp:posOffset>
+                </wp:positionV>
+                <wp:extent cx="3590925" cy="635"/>
+                <wp:effectExtent l="0" t="0" r="9525" b="0"/>
+                <wp:wrapTopAndBottom/>
+                <wp:docPr id="9" name="Caixa de texto 9"/>
+                <wp:cNvGraphicFramePr/>
+                <a:graphic xmlns:a="http://schemas.openxmlformats.org/drawingml/2006/main">
+                  <a:graphicData uri="http://schemas.microsoft.com/office/word/2010/wordprocessingShape">
+                    <wps:wsp>
+                      <wps:cNvSpPr txBox="1"/>
+                      <wps:spPr>
+                        <a:xfrm>
+                          <a:off x="0" y="0"/>
+                          <a:ext cx="3590925" cy="635"/>
+                        </a:xfrm>
+                        <a:prstGeom prst="rect">
+                          <a:avLst/>
+                        </a:prstGeom>
+                        <a:solidFill>
+                          <a:prstClr val="white"/>
+                        </a:solidFill>
+                        <a:ln>
+                          <a:noFill/>
+                        </a:ln>
+                      </wps:spPr>
+                      <wps:txbx>
+                        <w:txbxContent>
+                          <w:p>
+                            <w:pPr>
+                              <w:pStyle w:val="Legenda"/>
+                              <w:jc w:val="center"/>
+                              <w:rPr>
+                                <w:sz w:val="24"/>
+                                <w:szCs w:val="24"/>
+                              </w:rPr>
+                            </w:pPr>
+                            <w:bookmarkStart w:id="18" w:name="_Toc121168177"/>
+                            <w:r>
+                              <w:rPr>
+                                <w:sz w:val="24"/>
+                                <w:szCs w:val="24"/>
+                              </w:rPr>
+                              <w:t xml:space="preserve">Figura </w:t>
+                            </w:r>
+                            <w:r>
+                              <w:rPr>
+                                <w:sz w:val="24"/>
+                                <w:szCs w:val="24"/>
+                              </w:rPr>
+                              <w:fldChar w:fldCharType="begin"/>
+                            </w:r>
+                            <w:r>
+                              <w:rPr>
+                                <w:sz w:val="24"/>
+                                <w:szCs w:val="24"/>
+                              </w:rPr>
+                              <w:instrText xml:space="preserve"> SEQ Figura \* ARABIC </w:instrText>
+                            </w:r>
+                            <w:r>
+                              <w:rPr>
+                                <w:sz w:val="24"/>
+                                <w:szCs w:val="24"/>
+                              </w:rPr>
+                              <w:fldChar w:fldCharType="separate"/>
+                            </w:r>
+                            <w:r>
+                              <w:rPr>
+                                <w:noProof/>
+                                <w:sz w:val="24"/>
+                                <w:szCs w:val="24"/>
+                              </w:rPr>
+                              <w:t>5</w:t>
+                            </w:r>
+                            <w:r>
+                              <w:rPr>
+                                <w:sz w:val="24"/>
+                                <w:szCs w:val="24"/>
+                              </w:rPr>
+                              <w:fldChar w:fldCharType="end"/>
+                            </w:r>
+                            <w:r>
+                              <w:rPr>
+                                <w:sz w:val="24"/>
+                                <w:szCs w:val="24"/>
+                              </w:rPr>
+                              <w:t xml:space="preserve"> </w:t>
+                            </w:r>
+                            <w:r>
+                              <w:rPr>
+                                <w:sz w:val="24"/>
+                                <w:szCs w:val="24"/>
+                              </w:rPr>
+                              <w:t>–</w:t>
+                            </w:r>
+                            <w:r>
+                              <w:rPr>
+                                <w:sz w:val="24"/>
+                                <w:szCs w:val="24"/>
+                              </w:rPr>
+                              <w:t xml:space="preserve"> </w:t>
+                            </w:r>
+                            <w:r>
+                              <w:rPr>
+                                <w:sz w:val="24"/>
+                                <w:szCs w:val="24"/>
+                              </w:rPr>
+                              <w:t xml:space="preserve">Menu de </w:t>
+                            </w:r>
+                            <w:r>
+                              <w:rPr>
+                                <w:sz w:val="24"/>
+                                <w:szCs w:val="24"/>
+                              </w:rPr>
+                              <w:t>Registar cliente</w:t>
+                            </w:r>
+                            <w:bookmarkEnd w:id="18"/>
+                          </w:p>
+                        </w:txbxContent>
+                      </wps:txbx>
+                      <wps:bodyPr rot="0" spcFirstLastPara="0" vertOverflow="overflow" horzOverflow="overflow" vert="horz" wrap="square" lIns="0" tIns="0" rIns="0" bIns="0" numCol="1" spcCol="0" rtlCol="0" fromWordArt="0" anchor="t" anchorCtr="0" forceAA="0" compatLnSpc="1">
+                        <a:prstTxWarp prst="textNoShape">
+                          <a:avLst/>
+                        </a:prstTxWarp>
+                        <a:spAutoFit/>
+                      </wps:bodyPr>
+                    </wps:wsp>
+                  </a:graphicData>
+                </a:graphic>
+              </wp:anchor>
+            </w:drawing>
+          </mc:Choice>
+          <mc:Fallback>
+            <w:pict>
+              <v:shape w14:anchorId="2EED8FD1" id="Caixa de texto 9" o:spid="_x0000_s1030" type="#_x0000_t202" style="position:absolute;left:0;text-align:left;margin-left:104.25pt;margin-top:234.85pt;width:282.75pt;height:.05pt;z-index:251679744;visibility:visible;mso-wrap-style:square;mso-wrap-distance-left:9pt;mso-wrap-distance-top:0;mso-wrap-distance-right:9pt;mso-wrap-distance-bottom:0;mso-position-horizontal:absolute;mso-position-horizontal-relative:margin;mso-position-vertical:absolute;mso-position-vertical-relative:text;v-text-anchor:top" o:gfxdata="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" stroked="f">
+                <v:textbox style="mso-fit-shape-to-text:t" inset="0,0,0,0">
+                  <w:txbxContent>
+                    <w:p>
+                      <w:pPr>
+                        <w:pStyle w:val="Legenda"/>
+                        <w:jc w:val="center"/>
+                        <w:rPr>
+                          <w:sz w:val="24"/>
+                          <w:szCs w:val="24"/>
+                        </w:rPr>
+                      </w:pPr>
+                      <w:bookmarkStart w:id="19" w:name="_Toc121168177"/>
+                      <w:r>
+                        <w:rPr>
+                          <w:sz w:val="24"/>
+                          <w:szCs w:val="24"/>
+                        </w:rPr>
+                        <w:t xml:space="preserve">Figura </w:t>
+                      </w:r>
+                      <w:r>
+                        <w:rPr>
+                          <w:sz w:val="24"/>
+                          <w:szCs w:val="24"/>
+                        </w:rPr>
+                        <w:fldChar w:fldCharType="begin"/>
+                      </w:r>
+                      <w:r>
+                        <w:rPr>
+                          <w:sz w:val="24"/>
+                          <w:szCs w:val="24"/>
+                        </w:rPr>
+                        <w:instrText xml:space="preserve"> SEQ Figura \* ARABIC </w:instrText>
+                      </w:r>
+                      <w:r>
+                        <w:rPr>
+                          <w:sz w:val="24"/>
+                          <w:szCs w:val="24"/>
+                        </w:rPr>
+                        <w:fldChar w:fldCharType="separate"/>
+                      </w:r>
+                      <w:r>
+                        <w:rPr>
+                          <w:noProof/>
+                          <w:sz w:val="24"/>
+                          <w:szCs w:val="24"/>
+                        </w:rPr>
+                        <w:t>5</w:t>
+                      </w:r>
+                      <w:r>
+                        <w:rPr>
+                          <w:sz w:val="24"/>
+                          <w:szCs w:val="24"/>
+                        </w:rPr>
+                        <w:fldChar w:fldCharType="end"/>
+                      </w:r>
+                      <w:r>
+                        <w:rPr>
+                          <w:sz w:val="24"/>
+                          <w:szCs w:val="24"/>
+                        </w:rPr>
+                        <w:t xml:space="preserve"> </w:t>
+                      </w:r>
+                      <w:r>
+                        <w:rPr>
+                          <w:sz w:val="24"/>
+                          <w:szCs w:val="24"/>
+                        </w:rPr>
+                        <w:t>–</w:t>
+                      </w:r>
+                      <w:r>
+                        <w:rPr>
+                          <w:sz w:val="24"/>
+                          <w:szCs w:val="24"/>
+                        </w:rPr>
+                        <w:t xml:space="preserve"> </w:t>
+                      </w:r>
+                      <w:r>
+                        <w:rPr>
+                          <w:sz w:val="24"/>
+                          <w:szCs w:val="24"/>
+                        </w:rPr>
+                        <w:t xml:space="preserve">Menu de </w:t>
+                      </w:r>
+                      <w:r>
+                        <w:rPr>
+                          <w:sz w:val="24"/>
+                          <w:szCs w:val="24"/>
+                        </w:rPr>
+                        <w:t>Registar cliente</w:t>
+                      </w:r>
+                      <w:bookmarkEnd w:id="19"/>
+                    </w:p>
+                  </w:txbxContent>
+                </v:textbox>
+                <w10:wrap type="topAndBottom" anchorx="margin"/>
+              </v:shape>
+            </w:pict>
+          </mc:Fallback>
+        </mc:AlternateContent>
+      </w:r>
+      <w:r>
+        <w:drawing>
+          <wp:anchor distT="0" distB="0" distL="114300" distR="114300" simplePos="0" relativeHeight="251677696" behindDoc="0" locked="0" layoutInCell="1" allowOverlap="1" wp14:anchorId="50930EDD" wp14:editId="1234B12F">
+            <wp:simplePos x="0" y="0"/>
+            <wp:positionH relativeFrom="margin">
+              <wp:posOffset>1329055</wp:posOffset>
+            </wp:positionH>
+            <wp:positionV relativeFrom="paragraph">
+              <wp:posOffset>400050</wp:posOffset>
+            </wp:positionV>
+            <wp:extent cx="3590925" cy="2554155"/>
+            <wp:effectExtent l="0" t="0" r="0" b="0"/>
+            <wp:wrapTopAndBottom/>
+            <wp:docPr id="8" name="Imagem 8"/>
+            <wp:cNvGraphicFramePr>
+              <a:graphicFrameLocks xmlns:a="http://schemas.openxmlformats.org/drawingml/2006/main" noChangeAspect="1"/>
+            </wp:cNvGraphicFramePr>
+            <a:graphic xmlns:a="http://schemas.openxmlformats.org/drawingml/2006/main">
+              <a:graphicData uri="http://schemas.openxmlformats.org/drawingml/2006/picture">
+                <pic:pic xmlns:pic="http://schemas.openxmlformats.org/drawingml/2006/picture">
+                  <pic:nvPicPr>
+                    <pic:cNvPr id="1" name=""/>
+                    <pic:cNvPicPr/>
+                  </pic:nvPicPr>
+                  <pic:blipFill>
+                    <a:blip r:embed="rId26">
+                      <a:extLst>
+                        <a:ext uri="{28A0092B-C50C-407E-A947-70E740481C1C}">
+                          <a14:useLocalDpi xmlns:a14="http://schemas.microsoft.com/office/drawing/2010/main" val="0"/>
+                        </a:ext>
+                      </a:extLst>
+                    </a:blip>
+                    <a:stretch>
+                      <a:fillRect/>
+                    </a:stretch>
+                  </pic:blipFill>
+                  <pic:spPr>
+                    <a:xfrm>
+                      <a:off x="0" y="0"/>
+                      <a:ext cx="3590925" cy="2554155"/>
+                    </a:xfrm>
+                    <a:prstGeom prst="rect">
+                      <a:avLst/>
+                    </a:prstGeom>
+                  </pic:spPr>
+                </pic:pic>
+              </a:graphicData>
+            </a:graphic>
+          </wp:anchor>
+        </w:drawing>
+      </w:r>
+      <w:r>
+        <w:t>Regista um cliente novo no hotel para o mesmo conseguir fazer login</w:t>
+      </w:r>
+      <w:r>
+        <w:t xml:space="preserve">, </w:t>
+      </w:r>
+      <w:proofErr w:type="gramStart"/>
+      <w:r>
+        <w:t>é</w:t>
+      </w:r>
+      <w:proofErr w:type="gramEnd"/>
+      <w:r>
+        <w:t xml:space="preserve"> necessário o nome de utilizador e a senha que serão usados para fazer login</w:t>
+      </w:r>
+      <w:r>
+        <w:t>.</w:t>
       </w:r>
     </w:p>
     <w:p>
       <w:pPr>
         <w:pStyle w:val="Corpodetexto"/>
-      </w:pPr>
-      <w:r>
+        <w:pBdr>
+          <w:bottom w:val="single" w:sz="4" w:space="1" w:color="auto"/>
+        </w:pBdr>
+        <w:ind w:firstLine="720"/>
+      </w:pPr>
+    </w:p>
+    <w:p>
+      <w:pPr>
+        <w:pStyle w:val="Corpodetexto"/>
+      </w:pPr>
+      <w:r>
+        <w:lastRenderedPageBreak/>
         <w:t>Botão de “</w:t>
       </w:r>
       <w:r>
@@ -3033,6 +4509,277 @@
         <w:ind w:firstLine="720"/>
       </w:pPr>
       <w:r>
+        <w:rPr>
+          <w:noProof/>
+        </w:rPr>
+        <mc:AlternateContent>
+          <mc:Choice Requires="wps">
+            <w:drawing>
+              <wp:anchor distT="0" distB="0" distL="114300" distR="114300" simplePos="0" relativeHeight="251682816" behindDoc="0" locked="0" layoutInCell="1" allowOverlap="1" wp14:anchorId="071258CC" wp14:editId="265E0DC3">
+                <wp:simplePos x="0" y="0"/>
+                <wp:positionH relativeFrom="column">
+                  <wp:posOffset>1057275</wp:posOffset>
+                </wp:positionH>
+                <wp:positionV relativeFrom="paragraph">
+                  <wp:posOffset>2947670</wp:posOffset>
+                </wp:positionV>
+                <wp:extent cx="4133850" cy="635"/>
+                <wp:effectExtent l="0" t="0" r="0" b="0"/>
+                <wp:wrapTopAndBottom/>
+                <wp:docPr id="11" name="Caixa de texto 11"/>
+                <wp:cNvGraphicFramePr/>
+                <a:graphic xmlns:a="http://schemas.openxmlformats.org/drawingml/2006/main">
+                  <a:graphicData uri="http://schemas.microsoft.com/office/word/2010/wordprocessingShape">
+                    <wps:wsp>
+                      <wps:cNvSpPr txBox="1"/>
+                      <wps:spPr>
+                        <a:xfrm>
+                          <a:off x="0" y="0"/>
+                          <a:ext cx="4133850" cy="635"/>
+                        </a:xfrm>
+                        <a:prstGeom prst="rect">
+                          <a:avLst/>
+                        </a:prstGeom>
+                        <a:solidFill>
+                          <a:prstClr val="white"/>
+                        </a:solidFill>
+                        <a:ln>
+                          <a:noFill/>
+                        </a:ln>
+                      </wps:spPr>
+                      <wps:txbx>
+                        <w:txbxContent>
+                          <w:p>
+                            <w:pPr>
+                              <w:pStyle w:val="Legenda"/>
+                              <w:jc w:val="center"/>
+                              <w:rPr>
+                                <w:sz w:val="24"/>
+                                <w:szCs w:val="24"/>
+                              </w:rPr>
+                            </w:pPr>
+                            <w:bookmarkStart w:id="20" w:name="_Toc121168178"/>
+                            <w:r>
+                              <w:rPr>
+                                <w:sz w:val="24"/>
+                                <w:szCs w:val="24"/>
+                              </w:rPr>
+                              <w:t xml:space="preserve">Figura </w:t>
+                            </w:r>
+                            <w:r>
+                              <w:rPr>
+                                <w:sz w:val="24"/>
+                                <w:szCs w:val="24"/>
+                              </w:rPr>
+                              <w:fldChar w:fldCharType="begin"/>
+                            </w:r>
+                            <w:r>
+                              <w:rPr>
+                                <w:sz w:val="24"/>
+                                <w:szCs w:val="24"/>
+                              </w:rPr>
+                              <w:instrText xml:space="preserve"> SEQ Figura \* ARABIC </w:instrText>
+                            </w:r>
+                            <w:r>
+                              <w:rPr>
+                                <w:sz w:val="24"/>
+                                <w:szCs w:val="24"/>
+                              </w:rPr>
+                              <w:fldChar w:fldCharType="separate"/>
+                            </w:r>
+                            <w:r>
+                              <w:rPr>
+                                <w:noProof/>
+                                <w:sz w:val="24"/>
+                                <w:szCs w:val="24"/>
+                              </w:rPr>
+                              <w:t>6</w:t>
+                            </w:r>
+                            <w:r>
+                              <w:rPr>
+                                <w:sz w:val="24"/>
+                                <w:szCs w:val="24"/>
+                              </w:rPr>
+                              <w:fldChar w:fldCharType="end"/>
+                            </w:r>
+                            <w:r>
+                              <w:rPr>
+                                <w:sz w:val="24"/>
+                                <w:szCs w:val="24"/>
+                              </w:rPr>
+                              <w:t xml:space="preserve"> </w:t>
+                            </w:r>
+                            <w:r>
+                              <w:rPr>
+                                <w:sz w:val="24"/>
+                                <w:szCs w:val="24"/>
+                              </w:rPr>
+                              <w:t>– Menu de</w:t>
+                            </w:r>
+                            <w:r>
+                              <w:rPr>
+                                <w:sz w:val="24"/>
+                                <w:szCs w:val="24"/>
+                              </w:rPr>
+                              <w:t xml:space="preserve"> Criar uma reserva</w:t>
+                            </w:r>
+                            <w:bookmarkEnd w:id="20"/>
+                          </w:p>
+                        </w:txbxContent>
+                      </wps:txbx>
+                      <wps:bodyPr rot="0" spcFirstLastPara="0" vertOverflow="overflow" horzOverflow="overflow" vert="horz" wrap="square" lIns="0" tIns="0" rIns="0" bIns="0" numCol="1" spcCol="0" rtlCol="0" fromWordArt="0" anchor="t" anchorCtr="0" forceAA="0" compatLnSpc="1">
+                        <a:prstTxWarp prst="textNoShape">
+                          <a:avLst/>
+                        </a:prstTxWarp>
+                        <a:spAutoFit/>
+                      </wps:bodyPr>
+                    </wps:wsp>
+                  </a:graphicData>
+                </a:graphic>
+              </wp:anchor>
+            </w:drawing>
+          </mc:Choice>
+          <mc:Fallback>
+            <w:pict>
+              <v:shape w14:anchorId="071258CC" id="Caixa de texto 11" o:spid="_x0000_s1031" type="#_x0000_t202" style="position:absolute;left:0;text-align:left;margin-left:83.25pt;margin-top:232.1pt;width:325.5pt;height:.05pt;z-index:251682816;visibility:visible;mso-wrap-style:square;mso-wrap-distance-left:9pt;mso-wrap-distance-top:0;mso-wrap-distance-right:9pt;mso-wrap-distance-bottom:0;mso-position-horizontal:absolute;mso-position-horizontal-relative:text;mso-position-vertical:absolute;mso-position-vertical-relative:text;v-text-anchor:top" o:gfxdata="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" stroked="f">
+                <v:textbox style="mso-fit-shape-to-text:t" inset="0,0,0,0">
+                  <w:txbxContent>
+                    <w:p>
+                      <w:pPr>
+                        <w:pStyle w:val="Legenda"/>
+                        <w:jc w:val="center"/>
+                        <w:rPr>
+                          <w:sz w:val="24"/>
+                          <w:szCs w:val="24"/>
+                        </w:rPr>
+                      </w:pPr>
+                      <w:bookmarkStart w:id="21" w:name="_Toc121168178"/>
+                      <w:r>
+                        <w:rPr>
+                          <w:sz w:val="24"/>
+                          <w:szCs w:val="24"/>
+                        </w:rPr>
+                        <w:t xml:space="preserve">Figura </w:t>
+                      </w:r>
+                      <w:r>
+                        <w:rPr>
+                          <w:sz w:val="24"/>
+                          <w:szCs w:val="24"/>
+                        </w:rPr>
+                        <w:fldChar w:fldCharType="begin"/>
+                      </w:r>
+                      <w:r>
+                        <w:rPr>
+                          <w:sz w:val="24"/>
+                          <w:szCs w:val="24"/>
+                        </w:rPr>
+                        <w:instrText xml:space="preserve"> SEQ Figura \* ARABIC </w:instrText>
+                      </w:r>
+                      <w:r>
+                        <w:rPr>
+                          <w:sz w:val="24"/>
+                          <w:szCs w:val="24"/>
+                        </w:rPr>
+                        <w:fldChar w:fldCharType="separate"/>
+                      </w:r>
+                      <w:r>
+                        <w:rPr>
+                          <w:noProof/>
+                          <w:sz w:val="24"/>
+                          <w:szCs w:val="24"/>
+                        </w:rPr>
+                        <w:t>6</w:t>
+                      </w:r>
+                      <w:r>
+                        <w:rPr>
+                          <w:sz w:val="24"/>
+                          <w:szCs w:val="24"/>
+                        </w:rPr>
+                        <w:fldChar w:fldCharType="end"/>
+                      </w:r>
+                      <w:r>
+                        <w:rPr>
+                          <w:sz w:val="24"/>
+                          <w:szCs w:val="24"/>
+                        </w:rPr>
+                        <w:t xml:space="preserve"> </w:t>
+                      </w:r>
+                      <w:r>
+                        <w:rPr>
+                          <w:sz w:val="24"/>
+                          <w:szCs w:val="24"/>
+                        </w:rPr>
+                        <w:t>– Menu de</w:t>
+                      </w:r>
+                      <w:r>
+                        <w:rPr>
+                          <w:sz w:val="24"/>
+                          <w:szCs w:val="24"/>
+                        </w:rPr>
+                        <w:t xml:space="preserve"> Criar uma reserva</w:t>
+                      </w:r>
+                      <w:bookmarkEnd w:id="21"/>
+                    </w:p>
+                  </w:txbxContent>
+                </v:textbox>
+                <w10:wrap type="topAndBottom"/>
+              </v:shape>
+            </w:pict>
+          </mc:Fallback>
+        </mc:AlternateContent>
+      </w:r>
+      <w:r>
+        <w:drawing>
+          <wp:anchor distT="0" distB="0" distL="114300" distR="114300" simplePos="0" relativeHeight="251680768" behindDoc="0" locked="0" layoutInCell="1" allowOverlap="1" wp14:anchorId="10D27B0D" wp14:editId="1DCB9C25">
+            <wp:simplePos x="0" y="0"/>
+            <wp:positionH relativeFrom="margin">
+              <wp:align>center</wp:align>
+            </wp:positionH>
+            <wp:positionV relativeFrom="paragraph">
+              <wp:posOffset>474980</wp:posOffset>
+            </wp:positionV>
+            <wp:extent cx="4133850" cy="2416034"/>
+            <wp:effectExtent l="0" t="0" r="0" b="3810"/>
+            <wp:wrapTopAndBottom/>
+            <wp:docPr id="10" name="Imagem 10"/>
+            <wp:cNvGraphicFramePr>
+              <a:graphicFrameLocks xmlns:a="http://schemas.openxmlformats.org/drawingml/2006/main" noChangeAspect="1"/>
+            </wp:cNvGraphicFramePr>
+            <a:graphic xmlns:a="http://schemas.openxmlformats.org/drawingml/2006/main">
+              <a:graphicData uri="http://schemas.openxmlformats.org/drawingml/2006/picture">
+                <pic:pic xmlns:pic="http://schemas.openxmlformats.org/drawingml/2006/picture">
+                  <pic:nvPicPr>
+                    <pic:cNvPr id="1" name=""/>
+                    <pic:cNvPicPr/>
+                  </pic:nvPicPr>
+                  <pic:blipFill>
+                    <a:blip r:embed="rId27">
+                      <a:extLst>
+                        <a:ext uri="{28A0092B-C50C-407E-A947-70E740481C1C}">
+                          <a14:useLocalDpi xmlns:a14="http://schemas.microsoft.com/office/drawing/2010/main" val="0"/>
+                        </a:ext>
+                      </a:extLst>
+                    </a:blip>
+                    <a:stretch>
+                      <a:fillRect/>
+                    </a:stretch>
+                  </pic:blipFill>
+                  <pic:spPr>
+                    <a:xfrm>
+                      <a:off x="0" y="0"/>
+                      <a:ext cx="4133850" cy="2416034"/>
+                    </a:xfrm>
+                    <a:prstGeom prst="rect">
+                      <a:avLst/>
+                    </a:prstGeom>
+                  </pic:spPr>
+                </pic:pic>
+              </a:graphicData>
+            </a:graphic>
+          </wp:anchor>
+        </w:drawing>
+      </w:r>
+      <w:r>
         <w:t>Abre um novo menu em que o funcionário cr</w:t>
       </w:r>
       <w:r>
@@ -3188,7 +4935,6 @@
         <w:ind w:firstLine="720"/>
       </w:pPr>
       <w:r>
-        <w:lastRenderedPageBreak/>
         <w:t xml:space="preserve">É calculado da seguinte forma: </w:t>
       </w:r>
       <w:r>
@@ -3234,12 +4980,6 @@
     <w:p>
       <w:pPr>
         <w:pStyle w:val="Corpodetexto"/>
-        <w:ind w:firstLine="720"/>
-      </w:pPr>
-    </w:p>
-    <w:p>
-      <w:pPr>
-        <w:pStyle w:val="Corpodetexto"/>
       </w:pPr>
       <w:r>
         <w:t>Botão de “</w:t>
@@ -3259,13 +4999,7 @@
         <w:t xml:space="preserve"> reserva</w:t>
       </w:r>
       <w:r>
-        <w:t>”</w:t>
-      </w:r>
-      <w:r>
-        <w:t xml:space="preserve"> (NÃO IMPLEMENTADO)</w:t>
-      </w:r>
-      <w:r>
-        <w:t>:</w:t>
+        <w:t>” (NÃO IMPLEMENTADO):</w:t>
       </w:r>
     </w:p>
     <w:p>
@@ -3310,7 +5044,9 @@
       </w:pPr>
       <w:r>
         <w:tab/>
-        <w:t>…</w:t>
+      </w:r>
+      <w:r>
+        <w:t xml:space="preserve">… </w:t>
       </w:r>
     </w:p>
     <w:p>
@@ -3339,6 +5075,7 @@
         <w:pStyle w:val="Corpodetexto"/>
       </w:pPr>
       <w:r>
+        <w:lastRenderedPageBreak/>
         <w:tab/>
         <w:t>O cliente faz um pedido e o funcionário é notificado nesse espaço com o ID do cliente e hora/data.</w:t>
       </w:r>
@@ -3399,25 +5136,214 @@
         <w:ind w:firstLine="720"/>
       </w:pPr>
       <w:r>
-        <w:t>2 tabela: Ver entregas previstas para uma data, com o número da ordem, qual o fornecedor e as informações do fornecedor.</w:t>
-      </w:r>
-    </w:p>
-    <w:p>
-      <w:pPr>
-        <w:pStyle w:val="Corpodetexto"/>
-      </w:pPr>
-      <w:r>
+        <w:rPr>
+          <w:noProof/>
+        </w:rPr>
+        <mc:AlternateContent>
+          <mc:Choice Requires="wps">
+            <w:drawing>
+              <wp:anchor distT="0" distB="0" distL="114300" distR="114300" simplePos="0" relativeHeight="251687936" behindDoc="0" locked="0" layoutInCell="1" allowOverlap="1" wp14:anchorId="357E492E" wp14:editId="3D34E10A">
+                <wp:simplePos x="0" y="0"/>
+                <wp:positionH relativeFrom="column">
+                  <wp:posOffset>1219200</wp:posOffset>
+                </wp:positionH>
+                <wp:positionV relativeFrom="paragraph">
+                  <wp:posOffset>2835910</wp:posOffset>
+                </wp:positionV>
+                <wp:extent cx="3810000" cy="635"/>
+                <wp:effectExtent l="0" t="0" r="0" b="0"/>
+                <wp:wrapTopAndBottom/>
+                <wp:docPr id="14" name="Caixa de texto 14"/>
+                <wp:cNvGraphicFramePr/>
+                <a:graphic xmlns:a="http://schemas.openxmlformats.org/drawingml/2006/main">
+                  <a:graphicData uri="http://schemas.microsoft.com/office/word/2010/wordprocessingShape">
+                    <wps:wsp>
+                      <wps:cNvSpPr txBox="1"/>
+                      <wps:spPr>
+                        <a:xfrm>
+                          <a:off x="0" y="0"/>
+                          <a:ext cx="3810000" cy="635"/>
+                        </a:xfrm>
+                        <a:prstGeom prst="rect">
+                          <a:avLst/>
+                        </a:prstGeom>
+                        <a:solidFill>
+                          <a:prstClr val="white"/>
+                        </a:solidFill>
+                        <a:ln>
+                          <a:noFill/>
+                        </a:ln>
+                      </wps:spPr>
+                      <wps:txbx>
+                        <w:txbxContent>
+                          <w:p>
+                            <w:pPr>
+                              <w:pStyle w:val="Legenda"/>
+                              <w:jc w:val="center"/>
+                              <w:rPr>
+                                <w:noProof/>
+                                <w:sz w:val="24"/>
+                                <w:szCs w:val="24"/>
+                              </w:rPr>
+                            </w:pPr>
+                            <w:bookmarkStart w:id="22" w:name="_Toc121168179"/>
+                            <w:r>
+                              <w:rPr>
+                                <w:sz w:val="24"/>
+                                <w:szCs w:val="24"/>
+                              </w:rPr>
+                              <w:t xml:space="preserve">Figura </w:t>
+                            </w:r>
+                            <w:r>
+                              <w:rPr>
+                                <w:sz w:val="24"/>
+                                <w:szCs w:val="24"/>
+                              </w:rPr>
+                              <w:fldChar w:fldCharType="begin"/>
+                            </w:r>
+                            <w:r>
+                              <w:rPr>
+                                <w:sz w:val="24"/>
+                                <w:szCs w:val="24"/>
+                              </w:rPr>
+                              <w:instrText xml:space="preserve"> SEQ Figura \* ARABIC </w:instrText>
+                            </w:r>
+                            <w:r>
+                              <w:rPr>
+                                <w:sz w:val="24"/>
+                                <w:szCs w:val="24"/>
+                              </w:rPr>
+                              <w:fldChar w:fldCharType="separate"/>
+                            </w:r>
+                            <w:r>
+                              <w:rPr>
+                                <w:noProof/>
+                                <w:sz w:val="24"/>
+                                <w:szCs w:val="24"/>
+                              </w:rPr>
+                              <w:t>7</w:t>
+                            </w:r>
+                            <w:r>
+                              <w:rPr>
+                                <w:sz w:val="24"/>
+                                <w:szCs w:val="24"/>
+                              </w:rPr>
+                              <w:fldChar w:fldCharType="end"/>
+                            </w:r>
+                            <w:r>
+                              <w:rPr>
+                                <w:sz w:val="24"/>
+                                <w:szCs w:val="24"/>
+                              </w:rPr>
+                              <w:t xml:space="preserve"> - Menu de Gerir stock</w:t>
+                            </w:r>
+                            <w:bookmarkEnd w:id="22"/>
+                          </w:p>
+                        </w:txbxContent>
+                      </wps:txbx>
+                      <wps:bodyPr rot="0" spcFirstLastPara="0" vertOverflow="overflow" horzOverflow="overflow" vert="horz" wrap="square" lIns="0" tIns="0" rIns="0" bIns="0" numCol="1" spcCol="0" rtlCol="0" fromWordArt="0" anchor="t" anchorCtr="0" forceAA="0" compatLnSpc="1">
+                        <a:prstTxWarp prst="textNoShape">
+                          <a:avLst/>
+                        </a:prstTxWarp>
+                        <a:spAutoFit/>
+                      </wps:bodyPr>
+                    </wps:wsp>
+                  </a:graphicData>
+                </a:graphic>
+              </wp:anchor>
+            </w:drawing>
+          </mc:Choice>
+          <mc:Fallback>
+            <w:pict>
+              <v:shape w14:anchorId="357E492E" id="Caixa de texto 14" o:spid="_x0000_s1032" type="#_x0000_t202" style="position:absolute;left:0;text-align:left;margin-left:96pt;margin-top:223.3pt;width:300pt;height:.05pt;z-index:251687936;visibility:visible;mso-wrap-style:square;mso-wrap-distance-left:9pt;mso-wrap-distance-top:0;mso-wrap-distance-right:9pt;mso-wrap-distance-bottom:0;mso-position-horizontal:absolute;mso-position-horizontal-relative:text;mso-position-vertical:absolute;mso-position-vertical-relative:text;v-text-anchor:top" o:gfxdata="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" stroked="f">
+                <v:textbox style="mso-fit-shape-to-text:t" inset="0,0,0,0">
+                  <w:txbxContent>
+                    <w:p>
+                      <w:pPr>
+                        <w:pStyle w:val="Legenda"/>
+                        <w:jc w:val="center"/>
+                        <w:rPr>
+                          <w:noProof/>
+                          <w:sz w:val="24"/>
+                          <w:szCs w:val="24"/>
+                        </w:rPr>
+                      </w:pPr>
+                      <w:bookmarkStart w:id="23" w:name="_Toc121168179"/>
+                      <w:r>
+                        <w:rPr>
+                          <w:sz w:val="24"/>
+                          <w:szCs w:val="24"/>
+                        </w:rPr>
+                        <w:t xml:space="preserve">Figura </w:t>
+                      </w:r>
+                      <w:r>
+                        <w:rPr>
+                          <w:sz w:val="24"/>
+                          <w:szCs w:val="24"/>
+                        </w:rPr>
+                        <w:fldChar w:fldCharType="begin"/>
+                      </w:r>
+                      <w:r>
+                        <w:rPr>
+                          <w:sz w:val="24"/>
+                          <w:szCs w:val="24"/>
+                        </w:rPr>
+                        <w:instrText xml:space="preserve"> SEQ Figura \* ARABIC </w:instrText>
+                      </w:r>
+                      <w:r>
+                        <w:rPr>
+                          <w:sz w:val="24"/>
+                          <w:szCs w:val="24"/>
+                        </w:rPr>
+                        <w:fldChar w:fldCharType="separate"/>
+                      </w:r>
+                      <w:r>
+                        <w:rPr>
+                          <w:noProof/>
+                          <w:sz w:val="24"/>
+                          <w:szCs w:val="24"/>
+                        </w:rPr>
+                        <w:t>7</w:t>
+                      </w:r>
+                      <w:r>
+                        <w:rPr>
+                          <w:sz w:val="24"/>
+                          <w:szCs w:val="24"/>
+                        </w:rPr>
+                        <w:fldChar w:fldCharType="end"/>
+                      </w:r>
+                      <w:r>
+                        <w:rPr>
+                          <w:sz w:val="24"/>
+                          <w:szCs w:val="24"/>
+                        </w:rPr>
+                        <w:t xml:space="preserve"> - Menu de Gerir stock</w:t>
+                      </w:r>
+                      <w:bookmarkEnd w:id="23"/>
+                    </w:p>
+                  </w:txbxContent>
+                </v:textbox>
+                <w10:wrap type="topAndBottom"/>
+              </v:shape>
+            </w:pict>
+          </mc:Fallback>
+        </mc:AlternateContent>
+      </w:r>
+      <w:r>
+        <w:rPr>
+          <w:noProof/>
+        </w:rPr>
         <w:drawing>
-          <wp:anchor distT="0" distB="0" distL="114300" distR="114300" simplePos="0" relativeHeight="251673600" behindDoc="0" locked="0" layoutInCell="1" allowOverlap="1" wp14:anchorId="63EAAD1D" wp14:editId="74C40570">
+          <wp:anchor distT="0" distB="0" distL="114300" distR="114300" simplePos="0" relativeHeight="251673600" behindDoc="0" locked="0" layoutInCell="1" allowOverlap="1" wp14:anchorId="63EAAD1D" wp14:editId="1D33A79C">
             <wp:simplePos x="0" y="0"/>
             <wp:positionH relativeFrom="margin">
-              <wp:posOffset>914400</wp:posOffset>
+              <wp:align>center</wp:align>
             </wp:positionH>
             <wp:positionV relativeFrom="paragraph">
-              <wp:posOffset>0</wp:posOffset>
+              <wp:posOffset>466725</wp:posOffset>
             </wp:positionV>
-            <wp:extent cx="4086225" cy="2480310"/>
-            <wp:effectExtent l="0" t="0" r="9525" b="0"/>
+            <wp:extent cx="3810000" cy="2312035"/>
+            <wp:effectExtent l="0" t="0" r="0" b="0"/>
             <wp:wrapTopAndBottom/>
             <wp:docPr id="5" name="Imagem 5" descr="Uma imagem com mesa&#10;&#10;Descrição gerada automaticamente"/>
             <wp:cNvGraphicFramePr>
@@ -3431,7 +5357,7 @@
                     <pic:cNvPicPr/>
                   </pic:nvPicPr>
                   <pic:blipFill>
-                    <a:blip r:embed="rId16">
+                    <a:blip r:embed="rId28">
                       <a:extLst>
                         <a:ext uri="{28A0092B-C50C-407E-A947-70E740481C1C}">
                           <a14:useLocalDpi xmlns:a14="http://schemas.microsoft.com/office/drawing/2010/main" val="0"/>
@@ -3445,7 +5371,7 @@
                   <pic:spPr>
                     <a:xfrm>
                       <a:off x="0" y="0"/>
-                      <a:ext cx="4086225" cy="2480310"/>
+                      <a:ext cx="3810000" cy="2312035"/>
                     </a:xfrm>
                     <a:prstGeom prst="rect">
                       <a:avLst/>
@@ -3463,11 +5389,9 @@
           </wp:anchor>
         </w:drawing>
       </w:r>
-    </w:p>
-    <w:p>
-      <w:pPr>
-        <w:pStyle w:val="Corpodetexto"/>
-      </w:pPr>
+      <w:r>
+        <w:t>2 tabela: Ver entregas previstas para uma data, com o número da ordem, qual o fornecedor e as informações do fornecedor.</w:t>
+      </w:r>
     </w:p>
     <w:p>
       <w:pPr>
@@ -3477,11 +5401,11 @@
           <w:numId w:val="5"/>
         </w:numPr>
       </w:pPr>
-      <w:bookmarkStart w:id="9" w:name="_Toc121145884"/>
+      <w:bookmarkStart w:id="24" w:name="_Toc121168190"/>
       <w:r>
         <w:t>Área do Gestor de Hotel</w:t>
       </w:r>
-      <w:bookmarkEnd w:id="9"/>
+      <w:bookmarkEnd w:id="24"/>
     </w:p>
     <w:p>
       <w:pPr>
@@ -3489,13 +5413,7 @@
         <w:ind w:firstLine="360"/>
       </w:pPr>
       <w:r>
-        <w:t xml:space="preserve">O </w:t>
-      </w:r>
-      <w:r>
-        <w:t>gestor de hotel</w:t>
-      </w:r>
-      <w:r>
-        <w:t xml:space="preserve"> terá </w:t>
+        <w:t xml:space="preserve">O gestor de hotel terá </w:t>
       </w:r>
       <w:r>
         <w:rPr>
@@ -3512,23 +5430,1109 @@
         <w:t xml:space="preserve"> restrições</w:t>
       </w:r>
       <w:r>
-        <w:t xml:space="preserve"> que</w:t>
-      </w:r>
-      <w:r>
-        <w:t xml:space="preserve"> todos os outros tipos de utilizadores</w:t>
-      </w:r>
-      <w:r>
-        <w:t>.</w:t>
+        <w:t xml:space="preserve"> que todos os outros tipos de utilizadores.</w:t>
       </w:r>
     </w:p>
     <w:p>
       <w:pPr>
         <w:pStyle w:val="Corpodetexto"/>
-      </w:pPr>
+        <w:ind w:firstLine="360"/>
+      </w:pPr>
+      <w:r>
+        <w:rPr>
+          <w:noProof/>
+        </w:rPr>
+        <mc:AlternateContent>
+          <mc:Choice Requires="wps">
+            <w:drawing>
+              <wp:anchor distT="0" distB="0" distL="114300" distR="114300" simplePos="0" relativeHeight="251694080" behindDoc="0" locked="0" layoutInCell="1" allowOverlap="1" wp14:anchorId="0434882E" wp14:editId="492FF184">
+                <wp:simplePos x="0" y="0"/>
+                <wp:positionH relativeFrom="column">
+                  <wp:posOffset>1466850</wp:posOffset>
+                </wp:positionH>
+                <wp:positionV relativeFrom="paragraph">
+                  <wp:posOffset>2715895</wp:posOffset>
+                </wp:positionV>
+                <wp:extent cx="3314700" cy="635"/>
+                <wp:effectExtent l="0" t="0" r="0" b="0"/>
+                <wp:wrapTopAndBottom/>
+                <wp:docPr id="18" name="Caixa de texto 18"/>
+                <wp:cNvGraphicFramePr/>
+                <a:graphic xmlns:a="http://schemas.openxmlformats.org/drawingml/2006/main">
+                  <a:graphicData uri="http://schemas.microsoft.com/office/word/2010/wordprocessingShape">
+                    <wps:wsp>
+                      <wps:cNvSpPr txBox="1"/>
+                      <wps:spPr>
+                        <a:xfrm>
+                          <a:off x="0" y="0"/>
+                          <a:ext cx="3314700" cy="635"/>
+                        </a:xfrm>
+                        <a:prstGeom prst="rect">
+                          <a:avLst/>
+                        </a:prstGeom>
+                        <a:solidFill>
+                          <a:prstClr val="white"/>
+                        </a:solidFill>
+                        <a:ln>
+                          <a:noFill/>
+                        </a:ln>
+                      </wps:spPr>
+                      <wps:txbx>
+                        <w:txbxContent>
+                          <w:p>
+                            <w:pPr>
+                              <w:pStyle w:val="Legenda"/>
+                              <w:jc w:val="center"/>
+                              <w:rPr>
+                                <w:sz w:val="24"/>
+                                <w:szCs w:val="24"/>
+                              </w:rPr>
+                            </w:pPr>
+                            <w:bookmarkStart w:id="25" w:name="_Toc121168180"/>
+                            <w:r>
+                              <w:rPr>
+                                <w:sz w:val="24"/>
+                                <w:szCs w:val="24"/>
+                              </w:rPr>
+                              <w:t xml:space="preserve">Figura </w:t>
+                            </w:r>
+                            <w:r>
+                              <w:rPr>
+                                <w:sz w:val="24"/>
+                                <w:szCs w:val="24"/>
+                              </w:rPr>
+                              <w:fldChar w:fldCharType="begin"/>
+                            </w:r>
+                            <w:r>
+                              <w:rPr>
+                                <w:sz w:val="24"/>
+                                <w:szCs w:val="24"/>
+                              </w:rPr>
+                              <w:instrText xml:space="preserve"> SEQ Figura \* ARABIC </w:instrText>
+                            </w:r>
+                            <w:r>
+                              <w:rPr>
+                                <w:sz w:val="24"/>
+                                <w:szCs w:val="24"/>
+                              </w:rPr>
+                              <w:fldChar w:fldCharType="separate"/>
+                            </w:r>
+                            <w:r>
+                              <w:rPr>
+                                <w:noProof/>
+                                <w:sz w:val="24"/>
+                                <w:szCs w:val="24"/>
+                              </w:rPr>
+                              <w:t>8</w:t>
+                            </w:r>
+                            <w:r>
+                              <w:rPr>
+                                <w:sz w:val="24"/>
+                                <w:szCs w:val="24"/>
+                              </w:rPr>
+                              <w:fldChar w:fldCharType="end"/>
+                            </w:r>
+                            <w:r>
+                              <w:rPr>
+                                <w:sz w:val="24"/>
+                                <w:szCs w:val="24"/>
+                              </w:rPr>
+                              <w:t xml:space="preserve"> - Menu geral do Gestor de Hotel</w:t>
+                            </w:r>
+                            <w:bookmarkEnd w:id="25"/>
+                          </w:p>
+                        </w:txbxContent>
+                      </wps:txbx>
+                      <wps:bodyPr rot="0" spcFirstLastPara="0" vertOverflow="overflow" horzOverflow="overflow" vert="horz" wrap="square" lIns="0" tIns="0" rIns="0" bIns="0" numCol="1" spcCol="0" rtlCol="0" fromWordArt="0" anchor="t" anchorCtr="0" forceAA="0" compatLnSpc="1">
+                        <a:prstTxWarp prst="textNoShape">
+                          <a:avLst/>
+                        </a:prstTxWarp>
+                        <a:spAutoFit/>
+                      </wps:bodyPr>
+                    </wps:wsp>
+                  </a:graphicData>
+                </a:graphic>
+              </wp:anchor>
+            </w:drawing>
+          </mc:Choice>
+          <mc:Fallback>
+            <w:pict>
+              <v:shape w14:anchorId="0434882E" id="Caixa de texto 18" o:spid="_x0000_s1033" type="#_x0000_t202" style="position:absolute;left:0;text-align:left;margin-left:115.5pt;margin-top:213.85pt;width:261pt;height:.05pt;z-index:251694080;visibility:visible;mso-wrap-style:square;mso-wrap-distance-left:9pt;mso-wrap-distance-top:0;mso-wrap-distance-right:9pt;mso-wrap-distance-bottom:0;mso-position-horizontal:absolute;mso-position-horizontal-relative:text;mso-position-vertical:absolute;mso-position-vertical-relative:text;v-text-anchor:top" o:gfxdata="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" stroked="f">
+                <v:textbox style="mso-fit-shape-to-text:t" inset="0,0,0,0">
+                  <w:txbxContent>
+                    <w:p>
+                      <w:pPr>
+                        <w:pStyle w:val="Legenda"/>
+                        <w:jc w:val="center"/>
+                        <w:rPr>
+                          <w:sz w:val="24"/>
+                          <w:szCs w:val="24"/>
+                        </w:rPr>
+                      </w:pPr>
+                      <w:bookmarkStart w:id="26" w:name="_Toc121168180"/>
+                      <w:r>
+                        <w:rPr>
+                          <w:sz w:val="24"/>
+                          <w:szCs w:val="24"/>
+                        </w:rPr>
+                        <w:t xml:space="preserve">Figura </w:t>
+                      </w:r>
+                      <w:r>
+                        <w:rPr>
+                          <w:sz w:val="24"/>
+                          <w:szCs w:val="24"/>
+                        </w:rPr>
+                        <w:fldChar w:fldCharType="begin"/>
+                      </w:r>
+                      <w:r>
+                        <w:rPr>
+                          <w:sz w:val="24"/>
+                          <w:szCs w:val="24"/>
+                        </w:rPr>
+                        <w:instrText xml:space="preserve"> SEQ Figura \* ARABIC </w:instrText>
+                      </w:r>
+                      <w:r>
+                        <w:rPr>
+                          <w:sz w:val="24"/>
+                          <w:szCs w:val="24"/>
+                        </w:rPr>
+                        <w:fldChar w:fldCharType="separate"/>
+                      </w:r>
+                      <w:r>
+                        <w:rPr>
+                          <w:noProof/>
+                          <w:sz w:val="24"/>
+                          <w:szCs w:val="24"/>
+                        </w:rPr>
+                        <w:t>8</w:t>
+                      </w:r>
+                      <w:r>
+                        <w:rPr>
+                          <w:sz w:val="24"/>
+                          <w:szCs w:val="24"/>
+                        </w:rPr>
+                        <w:fldChar w:fldCharType="end"/>
+                      </w:r>
+                      <w:r>
+                        <w:rPr>
+                          <w:sz w:val="24"/>
+                          <w:szCs w:val="24"/>
+                        </w:rPr>
+                        <w:t xml:space="preserve"> - Menu geral do Gestor de Hotel</w:t>
+                      </w:r>
+                      <w:bookmarkEnd w:id="26"/>
+                    </w:p>
+                  </w:txbxContent>
+                </v:textbox>
+                <w10:wrap type="topAndBottom"/>
+              </v:shape>
+            </w:pict>
+          </mc:Fallback>
+        </mc:AlternateContent>
+      </w:r>
+      <w:r>
+        <w:drawing>
+          <wp:anchor distT="0" distB="0" distL="114300" distR="114300" simplePos="0" relativeHeight="251692032" behindDoc="0" locked="0" layoutInCell="1" allowOverlap="1" wp14:anchorId="4B669192" wp14:editId="71C16F57">
+            <wp:simplePos x="0" y="0"/>
+            <wp:positionH relativeFrom="margin">
+              <wp:align>center</wp:align>
+            </wp:positionH>
+            <wp:positionV relativeFrom="paragraph">
+              <wp:posOffset>278130</wp:posOffset>
+            </wp:positionV>
+            <wp:extent cx="3314700" cy="2380615"/>
+            <wp:effectExtent l="0" t="0" r="0" b="635"/>
+            <wp:wrapTopAndBottom/>
+            <wp:docPr id="17" name="Imagem 17"/>
+            <wp:cNvGraphicFramePr>
+              <a:graphicFrameLocks xmlns:a="http://schemas.openxmlformats.org/drawingml/2006/main" noChangeAspect="1"/>
+            </wp:cNvGraphicFramePr>
+            <a:graphic xmlns:a="http://schemas.openxmlformats.org/drawingml/2006/main">
+              <a:graphicData uri="http://schemas.openxmlformats.org/drawingml/2006/picture">
+                <pic:pic xmlns:pic="http://schemas.openxmlformats.org/drawingml/2006/picture">
+                  <pic:nvPicPr>
+                    <pic:cNvPr id="1" name=""/>
+                    <pic:cNvPicPr/>
+                  </pic:nvPicPr>
+                  <pic:blipFill>
+                    <a:blip r:embed="rId29">
+                      <a:extLst>
+                        <a:ext uri="{28A0092B-C50C-407E-A947-70E740481C1C}">
+                          <a14:useLocalDpi xmlns:a14="http://schemas.microsoft.com/office/drawing/2010/main" val="0"/>
+                        </a:ext>
+                      </a:extLst>
+                    </a:blip>
+                    <a:stretch>
+                      <a:fillRect/>
+                    </a:stretch>
+                  </pic:blipFill>
+                  <pic:spPr>
+                    <a:xfrm>
+                      <a:off x="0" y="0"/>
+                      <a:ext cx="3314700" cy="2380615"/>
+                    </a:xfrm>
+                    <a:prstGeom prst="rect">
+                      <a:avLst/>
+                    </a:prstGeom>
+                  </pic:spPr>
+                </pic:pic>
+              </a:graphicData>
+            </a:graphic>
+            <wp14:sizeRelH relativeFrom="margin">
+              <wp14:pctWidth>0</wp14:pctWidth>
+            </wp14:sizeRelH>
+            <wp14:sizeRelV relativeFrom="margin">
+              <wp14:pctHeight>0</wp14:pctHeight>
+            </wp14:sizeRelV>
+          </wp:anchor>
+        </w:drawing>
+      </w:r>
+      <w:r>
+        <w:t>Terá a mesma funcionalidade de gerir o stock como no funcionário.</w:t>
+      </w:r>
     </w:p>
     <w:p>
       <w:pPr>
         <w:pStyle w:val="Corpodetexto"/>
+        <w:ind w:firstLine="360"/>
+      </w:pPr>
+    </w:p>
+    <w:p>
+      <w:pPr>
+        <w:pStyle w:val="Corpodetexto"/>
+        <w:rPr>
+          <w:b/>
+          <w:bCs/>
+          <w:u w:val="single"/>
+        </w:rPr>
+      </w:pPr>
+      <w:r>
+        <w:rPr>
+          <w:b/>
+          <w:bCs/>
+          <w:u w:val="single"/>
+        </w:rPr>
+        <w:t>Funcionalidades:</w:t>
+      </w:r>
+    </w:p>
+    <w:p>
+      <w:pPr>
+        <w:pStyle w:val="Corpodetexto"/>
+      </w:pPr>
+      <w:r>
+        <w:t>Botão “</w:t>
+      </w:r>
+      <w:r>
+        <w:rPr>
+          <w:b/>
+          <w:bCs/>
+        </w:rPr>
+        <w:t>Gerir funcionários</w:t>
+      </w:r>
+      <w:r>
+        <w:t>”:</w:t>
+      </w:r>
+    </w:p>
+    <w:p>
+      <w:pPr>
+        <w:pStyle w:val="Corpodetexto"/>
+        <w:ind w:firstLine="360"/>
+      </w:pPr>
+      <w:r>
+        <w:rPr>
+          <w:noProof/>
+        </w:rPr>
+        <mc:AlternateContent>
+          <mc:Choice Requires="wps">
+            <w:drawing>
+              <wp:anchor distT="0" distB="0" distL="114300" distR="114300" simplePos="0" relativeHeight="251685888" behindDoc="0" locked="0" layoutInCell="1" allowOverlap="1" wp14:anchorId="3471E4CF" wp14:editId="3061E393">
+                <wp:simplePos x="0" y="0"/>
+                <wp:positionH relativeFrom="column">
+                  <wp:posOffset>1005840</wp:posOffset>
+                </wp:positionH>
+                <wp:positionV relativeFrom="paragraph">
+                  <wp:posOffset>3704590</wp:posOffset>
+                </wp:positionV>
+                <wp:extent cx="4237355" cy="635"/>
+                <wp:effectExtent l="0" t="0" r="0" b="0"/>
+                <wp:wrapTopAndBottom/>
+                <wp:docPr id="13" name="Caixa de texto 13"/>
+                <wp:cNvGraphicFramePr/>
+                <a:graphic xmlns:a="http://schemas.openxmlformats.org/drawingml/2006/main">
+                  <a:graphicData uri="http://schemas.microsoft.com/office/word/2010/wordprocessingShape">
+                    <wps:wsp>
+                      <wps:cNvSpPr txBox="1"/>
+                      <wps:spPr>
+                        <a:xfrm>
+                          <a:off x="0" y="0"/>
+                          <a:ext cx="4237355" cy="635"/>
+                        </a:xfrm>
+                        <a:prstGeom prst="rect">
+                          <a:avLst/>
+                        </a:prstGeom>
+                        <a:solidFill>
+                          <a:prstClr val="white"/>
+                        </a:solidFill>
+                        <a:ln>
+                          <a:noFill/>
+                        </a:ln>
+                      </wps:spPr>
+                      <wps:txbx>
+                        <w:txbxContent>
+                          <w:p>
+                            <w:pPr>
+                              <w:pStyle w:val="Legenda"/>
+                              <w:jc w:val="center"/>
+                              <w:rPr>
+                                <w:sz w:val="24"/>
+                                <w:szCs w:val="24"/>
+                              </w:rPr>
+                            </w:pPr>
+                            <w:bookmarkStart w:id="27" w:name="_Toc121168181"/>
+                            <w:r>
+                              <w:rPr>
+                                <w:sz w:val="24"/>
+                                <w:szCs w:val="24"/>
+                              </w:rPr>
+                              <w:t xml:space="preserve">Figura </w:t>
+                            </w:r>
+                            <w:r>
+                              <w:rPr>
+                                <w:sz w:val="24"/>
+                                <w:szCs w:val="24"/>
+                              </w:rPr>
+                              <w:fldChar w:fldCharType="begin"/>
+                            </w:r>
+                            <w:r>
+                              <w:rPr>
+                                <w:sz w:val="24"/>
+                                <w:szCs w:val="24"/>
+                              </w:rPr>
+                              <w:instrText xml:space="preserve"> SEQ Figura \* ARABIC </w:instrText>
+                            </w:r>
+                            <w:r>
+                              <w:rPr>
+                                <w:sz w:val="24"/>
+                                <w:szCs w:val="24"/>
+                              </w:rPr>
+                              <w:fldChar w:fldCharType="separate"/>
+                            </w:r>
+                            <w:r>
+                              <w:rPr>
+                                <w:noProof/>
+                                <w:sz w:val="24"/>
+                                <w:szCs w:val="24"/>
+                              </w:rPr>
+                              <w:t>9</w:t>
+                            </w:r>
+                            <w:r>
+                              <w:rPr>
+                                <w:sz w:val="24"/>
+                                <w:szCs w:val="24"/>
+                              </w:rPr>
+                              <w:fldChar w:fldCharType="end"/>
+                            </w:r>
+                            <w:r>
+                              <w:rPr>
+                                <w:sz w:val="24"/>
+                                <w:szCs w:val="24"/>
+                              </w:rPr>
+                              <w:t xml:space="preserve"> - Menu de gerir funcionários</w:t>
+                            </w:r>
+                            <w:bookmarkEnd w:id="27"/>
+                          </w:p>
+                        </w:txbxContent>
+                      </wps:txbx>
+                      <wps:bodyPr rot="0" spcFirstLastPara="0" vertOverflow="overflow" horzOverflow="overflow" vert="horz" wrap="square" lIns="0" tIns="0" rIns="0" bIns="0" numCol="1" spcCol="0" rtlCol="0" fromWordArt="0" anchor="t" anchorCtr="0" forceAA="0" compatLnSpc="1">
+                        <a:prstTxWarp prst="textNoShape">
+                          <a:avLst/>
+                        </a:prstTxWarp>
+                        <a:spAutoFit/>
+                      </wps:bodyPr>
+                    </wps:wsp>
+                  </a:graphicData>
+                </a:graphic>
+              </wp:anchor>
+            </w:drawing>
+          </mc:Choice>
+          <mc:Fallback>
+            <w:pict>
+              <v:shape w14:anchorId="3471E4CF" id="Caixa de texto 13" o:spid="_x0000_s1034" type="#_x0000_t202" style="position:absolute;left:0;text-align:left;margin-left:79.2pt;margin-top:291.7pt;width:333.65pt;height:.05pt;z-index:251685888;visibility:visible;mso-wrap-style:square;mso-wrap-distance-left:9pt;mso-wrap-distance-top:0;mso-wrap-distance-right:9pt;mso-wrap-distance-bottom:0;mso-position-horizontal:absolute;mso-position-horizontal-relative:text;mso-position-vertical:absolute;mso-position-vertical-relative:text;v-text-anchor:top" o:gfxdata="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" stroked="f">
+                <v:textbox style="mso-fit-shape-to-text:t" inset="0,0,0,0">
+                  <w:txbxContent>
+                    <w:p>
+                      <w:pPr>
+                        <w:pStyle w:val="Legenda"/>
+                        <w:jc w:val="center"/>
+                        <w:rPr>
+                          <w:sz w:val="24"/>
+                          <w:szCs w:val="24"/>
+                        </w:rPr>
+                      </w:pPr>
+                      <w:bookmarkStart w:id="28" w:name="_Toc121168181"/>
+                      <w:r>
+                        <w:rPr>
+                          <w:sz w:val="24"/>
+                          <w:szCs w:val="24"/>
+                        </w:rPr>
+                        <w:t xml:space="preserve">Figura </w:t>
+                      </w:r>
+                      <w:r>
+                        <w:rPr>
+                          <w:sz w:val="24"/>
+                          <w:szCs w:val="24"/>
+                        </w:rPr>
+                        <w:fldChar w:fldCharType="begin"/>
+                      </w:r>
+                      <w:r>
+                        <w:rPr>
+                          <w:sz w:val="24"/>
+                          <w:szCs w:val="24"/>
+                        </w:rPr>
+                        <w:instrText xml:space="preserve"> SEQ Figura \* ARABIC </w:instrText>
+                      </w:r>
+                      <w:r>
+                        <w:rPr>
+                          <w:sz w:val="24"/>
+                          <w:szCs w:val="24"/>
+                        </w:rPr>
+                        <w:fldChar w:fldCharType="separate"/>
+                      </w:r>
+                      <w:r>
+                        <w:rPr>
+                          <w:noProof/>
+                          <w:sz w:val="24"/>
+                          <w:szCs w:val="24"/>
+                        </w:rPr>
+                        <w:t>9</w:t>
+                      </w:r>
+                      <w:r>
+                        <w:rPr>
+                          <w:sz w:val="24"/>
+                          <w:szCs w:val="24"/>
+                        </w:rPr>
+                        <w:fldChar w:fldCharType="end"/>
+                      </w:r>
+                      <w:r>
+                        <w:rPr>
+                          <w:sz w:val="24"/>
+                          <w:szCs w:val="24"/>
+                        </w:rPr>
+                        <w:t xml:space="preserve"> - Menu de gerir funcionários</w:t>
+                      </w:r>
+                      <w:bookmarkEnd w:id="28"/>
+                    </w:p>
+                  </w:txbxContent>
+                </v:textbox>
+                <w10:wrap type="topAndBottom"/>
+              </v:shape>
+            </w:pict>
+          </mc:Fallback>
+        </mc:AlternateContent>
+      </w:r>
+      <w:r>
+        <w:drawing>
+          <wp:anchor distT="0" distB="0" distL="114300" distR="114300" simplePos="0" relativeHeight="251683840" behindDoc="1" locked="0" layoutInCell="1" allowOverlap="1" wp14:anchorId="67055D2B" wp14:editId="5A704498">
+            <wp:simplePos x="0" y="0"/>
+            <wp:positionH relativeFrom="margin">
+              <wp:align>center</wp:align>
+            </wp:positionH>
+            <wp:positionV relativeFrom="paragraph">
+              <wp:posOffset>466090</wp:posOffset>
+            </wp:positionV>
+            <wp:extent cx="4237355" cy="3181350"/>
+            <wp:effectExtent l="0" t="0" r="0" b="0"/>
+            <wp:wrapTopAndBottom/>
+            <wp:docPr id="12" name="Imagem 12"/>
+            <wp:cNvGraphicFramePr>
+              <a:graphicFrameLocks xmlns:a="http://schemas.openxmlformats.org/drawingml/2006/main" noChangeAspect="1"/>
+            </wp:cNvGraphicFramePr>
+            <a:graphic xmlns:a="http://schemas.openxmlformats.org/drawingml/2006/main">
+              <a:graphicData uri="http://schemas.openxmlformats.org/drawingml/2006/picture">
+                <pic:pic xmlns:pic="http://schemas.openxmlformats.org/drawingml/2006/picture">
+                  <pic:nvPicPr>
+                    <pic:cNvPr id="1" name=""/>
+                    <pic:cNvPicPr/>
+                  </pic:nvPicPr>
+                  <pic:blipFill>
+                    <a:blip r:embed="rId30">
+                      <a:extLst>
+                        <a:ext uri="{28A0092B-C50C-407E-A947-70E740481C1C}">
+                          <a14:useLocalDpi xmlns:a14="http://schemas.microsoft.com/office/drawing/2010/main" val="0"/>
+                        </a:ext>
+                      </a:extLst>
+                    </a:blip>
+                    <a:stretch>
+                      <a:fillRect/>
+                    </a:stretch>
+                  </pic:blipFill>
+                  <pic:spPr>
+                    <a:xfrm>
+                      <a:off x="0" y="0"/>
+                      <a:ext cx="4237355" cy="3181350"/>
+                    </a:xfrm>
+                    <a:prstGeom prst="rect">
+                      <a:avLst/>
+                    </a:prstGeom>
+                  </pic:spPr>
+                </pic:pic>
+              </a:graphicData>
+            </a:graphic>
+          </wp:anchor>
+        </w:drawing>
+      </w:r>
+      <w:r>
+        <w:t>Abre um novo menu em que o</w:t>
+      </w:r>
+      <w:r>
+        <w:t xml:space="preserve"> gestor de hotel pode inserir um novo funcionário</w:t>
+      </w:r>
+      <w:r>
+        <w:t xml:space="preserve"> ou inativar um funcionário existente (NÃO IMPLEMENTADO).</w:t>
+      </w:r>
+    </w:p>
+    <w:p>
+      <w:pPr>
+        <w:pStyle w:val="Corpodetexto"/>
+        <w:ind w:firstLine="360"/>
+      </w:pPr>
+      <w:r>
+        <w:t>Botão “</w:t>
+      </w:r>
+      <w:r>
+        <w:rPr>
+          <w:b/>
+          <w:bCs/>
+        </w:rPr>
+        <w:t>Configurar quarto</w:t>
+      </w:r>
+      <w:r>
+        <w:t>”:</w:t>
+      </w:r>
+    </w:p>
+    <w:p>
+      <w:pPr>
+        <w:pStyle w:val="Corpodetexto"/>
+        <w:ind w:firstLine="360"/>
+      </w:pPr>
+      <w:r>
+        <w:t>Um menu é aberto em que o Gestor de Hotel pode configurar 1 quarto escolhido (alterar o preço e/ou alterar a descrição).</w:t>
+      </w:r>
+      <w:r>
+        <w:t xml:space="preserve"> </w:t>
+      </w:r>
+    </w:p>
+    <w:p>
+      <w:pPr>
+        <w:pStyle w:val="Corpodetexto"/>
+        <w:ind w:firstLine="360"/>
+      </w:pPr>
+      <w:r>
+        <w:rPr>
+          <w:noProof/>
+        </w:rPr>
+        <w:lastRenderedPageBreak/>
+        <mc:AlternateContent>
+          <mc:Choice Requires="wps">
+            <w:drawing>
+              <wp:anchor distT="0" distB="0" distL="114300" distR="114300" simplePos="0" relativeHeight="251697152" behindDoc="0" locked="0" layoutInCell="1" allowOverlap="1" wp14:anchorId="3691CCEB" wp14:editId="3D5F238E">
+                <wp:simplePos x="0" y="0"/>
+                <wp:positionH relativeFrom="column">
+                  <wp:posOffset>1252855</wp:posOffset>
+                </wp:positionH>
+                <wp:positionV relativeFrom="paragraph">
+                  <wp:posOffset>2997835</wp:posOffset>
+                </wp:positionV>
+                <wp:extent cx="3743325" cy="635"/>
+                <wp:effectExtent l="0" t="0" r="0" b="0"/>
+                <wp:wrapTopAndBottom/>
+                <wp:docPr id="20" name="Caixa de texto 20"/>
+                <wp:cNvGraphicFramePr/>
+                <a:graphic xmlns:a="http://schemas.openxmlformats.org/drawingml/2006/main">
+                  <a:graphicData uri="http://schemas.microsoft.com/office/word/2010/wordprocessingShape">
+                    <wps:wsp>
+                      <wps:cNvSpPr txBox="1"/>
+                      <wps:spPr>
+                        <a:xfrm>
+                          <a:off x="0" y="0"/>
+                          <a:ext cx="3743325" cy="635"/>
+                        </a:xfrm>
+                        <a:prstGeom prst="rect">
+                          <a:avLst/>
+                        </a:prstGeom>
+                        <a:solidFill>
+                          <a:prstClr val="white"/>
+                        </a:solidFill>
+                        <a:ln>
+                          <a:noFill/>
+                        </a:ln>
+                      </wps:spPr>
+                      <wps:txbx>
+                        <w:txbxContent>
+                          <w:p>
+                            <w:pPr>
+                              <w:pStyle w:val="Legenda"/>
+                              <w:jc w:val="center"/>
+                              <w:rPr>
+                                <w:sz w:val="24"/>
+                                <w:szCs w:val="24"/>
+                              </w:rPr>
+                            </w:pPr>
+                            <w:r>
+                              <w:rPr>
+                                <w:sz w:val="24"/>
+                                <w:szCs w:val="24"/>
+                              </w:rPr>
+                              <w:t xml:space="preserve">Figura </w:t>
+                            </w:r>
+                            <w:r>
+                              <w:rPr>
+                                <w:sz w:val="24"/>
+                                <w:szCs w:val="24"/>
+                              </w:rPr>
+                              <w:fldChar w:fldCharType="begin"/>
+                            </w:r>
+                            <w:r>
+                              <w:rPr>
+                                <w:sz w:val="24"/>
+                                <w:szCs w:val="24"/>
+                              </w:rPr>
+                              <w:instrText xml:space="preserve"> SEQ Figura \* ARABIC </w:instrText>
+                            </w:r>
+                            <w:r>
+                              <w:rPr>
+                                <w:sz w:val="24"/>
+                                <w:szCs w:val="24"/>
+                              </w:rPr>
+                              <w:fldChar w:fldCharType="separate"/>
+                            </w:r>
+                            <w:r>
+                              <w:rPr>
+                                <w:noProof/>
+                                <w:sz w:val="24"/>
+                                <w:szCs w:val="24"/>
+                              </w:rPr>
+                              <w:t>10</w:t>
+                            </w:r>
+                            <w:r>
+                              <w:rPr>
+                                <w:sz w:val="24"/>
+                                <w:szCs w:val="24"/>
+                              </w:rPr>
+                              <w:fldChar w:fldCharType="end"/>
+                            </w:r>
+                            <w:r>
+                              <w:rPr>
+                                <w:sz w:val="24"/>
+                                <w:szCs w:val="24"/>
+                              </w:rPr>
+                              <w:t xml:space="preserve"> - Menu de Configurar Quarto</w:t>
+                            </w:r>
+                          </w:p>
+                        </w:txbxContent>
+                      </wps:txbx>
+                      <wps:bodyPr rot="0" spcFirstLastPara="0" vertOverflow="overflow" horzOverflow="overflow" vert="horz" wrap="square" lIns="0" tIns="0" rIns="0" bIns="0" numCol="1" spcCol="0" rtlCol="0" fromWordArt="0" anchor="t" anchorCtr="0" forceAA="0" compatLnSpc="1">
+                        <a:prstTxWarp prst="textNoShape">
+                          <a:avLst/>
+                        </a:prstTxWarp>
+                        <a:spAutoFit/>
+                      </wps:bodyPr>
+                    </wps:wsp>
+                  </a:graphicData>
+                </a:graphic>
+              </wp:anchor>
+            </w:drawing>
+          </mc:Choice>
+          <mc:Fallback>
+            <w:pict>
+              <v:shape w14:anchorId="3691CCEB" id="Caixa de texto 20" o:spid="_x0000_s1035" type="#_x0000_t202" style="position:absolute;left:0;text-align:left;margin-left:98.65pt;margin-top:236.05pt;width:294.75pt;height:.05pt;z-index:251697152;visibility:visible;mso-wrap-style:square;mso-wrap-distance-left:9pt;mso-wrap-distance-top:0;mso-wrap-distance-right:9pt;mso-wrap-distance-bottom:0;mso-position-horizontal:absolute;mso-position-horizontal-relative:text;mso-position-vertical:absolute;mso-position-vertical-relative:text;v-text-anchor:top" o:gfxdata="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" stroked="f">
+                <v:textbox style="mso-fit-shape-to-text:t" inset="0,0,0,0">
+                  <w:txbxContent>
+                    <w:p>
+                      <w:pPr>
+                        <w:pStyle w:val="Legenda"/>
+                        <w:jc w:val="center"/>
+                        <w:rPr>
+                          <w:sz w:val="24"/>
+                          <w:szCs w:val="24"/>
+                        </w:rPr>
+                      </w:pPr>
+                      <w:r>
+                        <w:rPr>
+                          <w:sz w:val="24"/>
+                          <w:szCs w:val="24"/>
+                        </w:rPr>
+                        <w:t xml:space="preserve">Figura </w:t>
+                      </w:r>
+                      <w:r>
+                        <w:rPr>
+                          <w:sz w:val="24"/>
+                          <w:szCs w:val="24"/>
+                        </w:rPr>
+                        <w:fldChar w:fldCharType="begin"/>
+                      </w:r>
+                      <w:r>
+                        <w:rPr>
+                          <w:sz w:val="24"/>
+                          <w:szCs w:val="24"/>
+                        </w:rPr>
+                        <w:instrText xml:space="preserve"> SEQ Figura \* ARABIC </w:instrText>
+                      </w:r>
+                      <w:r>
+                        <w:rPr>
+                          <w:sz w:val="24"/>
+                          <w:szCs w:val="24"/>
+                        </w:rPr>
+                        <w:fldChar w:fldCharType="separate"/>
+                      </w:r>
+                      <w:r>
+                        <w:rPr>
+                          <w:noProof/>
+                          <w:sz w:val="24"/>
+                          <w:szCs w:val="24"/>
+                        </w:rPr>
+                        <w:t>10</w:t>
+                      </w:r>
+                      <w:r>
+                        <w:rPr>
+                          <w:sz w:val="24"/>
+                          <w:szCs w:val="24"/>
+                        </w:rPr>
+                        <w:fldChar w:fldCharType="end"/>
+                      </w:r>
+                      <w:r>
+                        <w:rPr>
+                          <w:sz w:val="24"/>
+                          <w:szCs w:val="24"/>
+                        </w:rPr>
+                        <w:t xml:space="preserve"> - Menu de Configurar Quarto</w:t>
+                      </w:r>
+                    </w:p>
+                  </w:txbxContent>
+                </v:textbox>
+                <w10:wrap type="topAndBottom"/>
+              </v:shape>
+            </w:pict>
+          </mc:Fallback>
+        </mc:AlternateContent>
+      </w:r>
+      <w:r>
+        <w:drawing>
+          <wp:anchor distT="0" distB="0" distL="114300" distR="114300" simplePos="0" relativeHeight="251695104" behindDoc="0" locked="0" layoutInCell="1" allowOverlap="1" wp14:anchorId="48B2982D" wp14:editId="4DFB474E">
+            <wp:simplePos x="0" y="0"/>
+            <wp:positionH relativeFrom="margin">
+              <wp:align>center</wp:align>
+            </wp:positionH>
+            <wp:positionV relativeFrom="paragraph">
+              <wp:posOffset>0</wp:posOffset>
+            </wp:positionV>
+            <wp:extent cx="3743325" cy="2941020"/>
+            <wp:effectExtent l="0" t="0" r="0" b="0"/>
+            <wp:wrapTopAndBottom/>
+            <wp:docPr id="19" name="Imagem 19"/>
+            <wp:cNvGraphicFramePr>
+              <a:graphicFrameLocks xmlns:a="http://schemas.openxmlformats.org/drawingml/2006/main" noChangeAspect="1"/>
+            </wp:cNvGraphicFramePr>
+            <a:graphic xmlns:a="http://schemas.openxmlformats.org/drawingml/2006/main">
+              <a:graphicData uri="http://schemas.openxmlformats.org/drawingml/2006/picture">
+                <pic:pic xmlns:pic="http://schemas.openxmlformats.org/drawingml/2006/picture">
+                  <pic:nvPicPr>
+                    <pic:cNvPr id="1" name=""/>
+                    <pic:cNvPicPr/>
+                  </pic:nvPicPr>
+                  <pic:blipFill>
+                    <a:blip r:embed="rId31">
+                      <a:extLst>
+                        <a:ext uri="{28A0092B-C50C-407E-A947-70E740481C1C}">
+                          <a14:useLocalDpi xmlns:a14="http://schemas.microsoft.com/office/drawing/2010/main" val="0"/>
+                        </a:ext>
+                      </a:extLst>
+                    </a:blip>
+                    <a:stretch>
+                      <a:fillRect/>
+                    </a:stretch>
+                  </pic:blipFill>
+                  <pic:spPr>
+                    <a:xfrm>
+                      <a:off x="0" y="0"/>
+                      <a:ext cx="3743325" cy="2941020"/>
+                    </a:xfrm>
+                    <a:prstGeom prst="rect">
+                      <a:avLst/>
+                    </a:prstGeom>
+                  </pic:spPr>
+                </pic:pic>
+              </a:graphicData>
+            </a:graphic>
+          </wp:anchor>
+        </w:drawing>
+      </w:r>
+      <w:r>
+        <w:t>Botão “</w:t>
+      </w:r>
+      <w:r>
+        <w:rPr>
+          <w:b/>
+          <w:bCs/>
+        </w:rPr>
+        <w:t>Gerir Feedback</w:t>
+      </w:r>
+      <w:r>
+        <w:t>”:</w:t>
+      </w:r>
+    </w:p>
+    <w:p>
+      <w:pPr>
+        <w:pStyle w:val="Corpodetexto"/>
+        <w:ind w:firstLine="360"/>
+      </w:pPr>
+      <w:r>
+        <w:rPr>
+          <w:noProof/>
+        </w:rPr>
+        <mc:AlternateContent>
+          <mc:Choice Requires="wps">
+            <w:drawing>
+              <wp:anchor distT="0" distB="0" distL="114300" distR="114300" simplePos="0" relativeHeight="251700224" behindDoc="0" locked="0" layoutInCell="1" allowOverlap="1" wp14:anchorId="56D4EE00" wp14:editId="3CB1CFDA">
+                <wp:simplePos x="0" y="0"/>
+                <wp:positionH relativeFrom="column">
+                  <wp:posOffset>1228725</wp:posOffset>
+                </wp:positionH>
+                <wp:positionV relativeFrom="paragraph">
+                  <wp:posOffset>3217545</wp:posOffset>
+                </wp:positionV>
+                <wp:extent cx="3790950" cy="635"/>
+                <wp:effectExtent l="0" t="0" r="0" b="0"/>
+                <wp:wrapTopAndBottom/>
+                <wp:docPr id="22" name="Caixa de texto 22"/>
+                <wp:cNvGraphicFramePr/>
+                <a:graphic xmlns:a="http://schemas.openxmlformats.org/drawingml/2006/main">
+                  <a:graphicData uri="http://schemas.microsoft.com/office/word/2010/wordprocessingShape">
+                    <wps:wsp>
+                      <wps:cNvSpPr txBox="1"/>
+                      <wps:spPr>
+                        <a:xfrm>
+                          <a:off x="0" y="0"/>
+                          <a:ext cx="3790950" cy="635"/>
+                        </a:xfrm>
+                        <a:prstGeom prst="rect">
+                          <a:avLst/>
+                        </a:prstGeom>
+                        <a:solidFill>
+                          <a:prstClr val="white"/>
+                        </a:solidFill>
+                        <a:ln>
+                          <a:noFill/>
+                        </a:ln>
+                      </wps:spPr>
+                      <wps:txbx>
+                        <w:txbxContent>
+                          <w:p>
+                            <w:pPr>
+                              <w:pStyle w:val="Legenda"/>
+                              <w:jc w:val="center"/>
+                              <w:rPr>
+                                <w:sz w:val="24"/>
+                                <w:szCs w:val="24"/>
+                              </w:rPr>
+                            </w:pPr>
+                            <w:r>
+                              <w:rPr>
+                                <w:sz w:val="24"/>
+                                <w:szCs w:val="24"/>
+                              </w:rPr>
+                              <w:t xml:space="preserve">Figura </w:t>
+                            </w:r>
+                            <w:r>
+                              <w:rPr>
+                                <w:sz w:val="24"/>
+                                <w:szCs w:val="24"/>
+                              </w:rPr>
+                              <w:fldChar w:fldCharType="begin"/>
+                            </w:r>
+                            <w:r>
+                              <w:rPr>
+                                <w:sz w:val="24"/>
+                                <w:szCs w:val="24"/>
+                              </w:rPr>
+                              <w:instrText xml:space="preserve"> SEQ Figura \* ARABIC </w:instrText>
+                            </w:r>
+                            <w:r>
+                              <w:rPr>
+                                <w:sz w:val="24"/>
+                                <w:szCs w:val="24"/>
+                              </w:rPr>
+                              <w:fldChar w:fldCharType="separate"/>
+                            </w:r>
+                            <w:r>
+                              <w:rPr>
+                                <w:noProof/>
+                                <w:sz w:val="24"/>
+                                <w:szCs w:val="24"/>
+                              </w:rPr>
+                              <w:t>11</w:t>
+                            </w:r>
+                            <w:r>
+                              <w:rPr>
+                                <w:sz w:val="24"/>
+                                <w:szCs w:val="24"/>
+                              </w:rPr>
+                              <w:fldChar w:fldCharType="end"/>
+                            </w:r>
+                            <w:r>
+                              <w:rPr>
+                                <w:sz w:val="24"/>
+                                <w:szCs w:val="24"/>
+                              </w:rPr>
+                              <w:t xml:space="preserve"> - Menu de Gerir feedback</w:t>
+                            </w:r>
+                          </w:p>
+                        </w:txbxContent>
+                      </wps:txbx>
+                      <wps:bodyPr rot="0" spcFirstLastPara="0" vertOverflow="overflow" horzOverflow="overflow" vert="horz" wrap="square" lIns="0" tIns="0" rIns="0" bIns="0" numCol="1" spcCol="0" rtlCol="0" fromWordArt="0" anchor="t" anchorCtr="0" forceAA="0" compatLnSpc="1">
+                        <a:prstTxWarp prst="textNoShape">
+                          <a:avLst/>
+                        </a:prstTxWarp>
+                        <a:spAutoFit/>
+                      </wps:bodyPr>
+                    </wps:wsp>
+                  </a:graphicData>
+                </a:graphic>
+              </wp:anchor>
+            </w:drawing>
+          </mc:Choice>
+          <mc:Fallback>
+            <w:pict>
+              <v:shape w14:anchorId="56D4EE00" id="Caixa de texto 22" o:spid="_x0000_s1036" type="#_x0000_t202" style="position:absolute;left:0;text-align:left;margin-left:96.75pt;margin-top:253.35pt;width:298.5pt;height:.05pt;z-index:251700224;visibility:visible;mso-wrap-style:square;mso-wrap-distance-left:9pt;mso-wrap-distance-top:0;mso-wrap-distance-right:9pt;mso-wrap-distance-bottom:0;mso-position-horizontal:absolute;mso-position-horizontal-relative:text;mso-position-vertical:absolute;mso-position-vertical-relative:text;v-text-anchor:top" o:gfxdata="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" stroked="f">
+                <v:textbox style="mso-fit-shape-to-text:t" inset="0,0,0,0">
+                  <w:txbxContent>
+                    <w:p>
+                      <w:pPr>
+                        <w:pStyle w:val="Legenda"/>
+                        <w:jc w:val="center"/>
+                        <w:rPr>
+                          <w:sz w:val="24"/>
+                          <w:szCs w:val="24"/>
+                        </w:rPr>
+                      </w:pPr>
+                      <w:r>
+                        <w:rPr>
+                          <w:sz w:val="24"/>
+                          <w:szCs w:val="24"/>
+                        </w:rPr>
+                        <w:t xml:space="preserve">Figura </w:t>
+                      </w:r>
+                      <w:r>
+                        <w:rPr>
+                          <w:sz w:val="24"/>
+                          <w:szCs w:val="24"/>
+                        </w:rPr>
+                        <w:fldChar w:fldCharType="begin"/>
+                      </w:r>
+                      <w:r>
+                        <w:rPr>
+                          <w:sz w:val="24"/>
+                          <w:szCs w:val="24"/>
+                        </w:rPr>
+                        <w:instrText xml:space="preserve"> SEQ Figura \* ARABIC </w:instrText>
+                      </w:r>
+                      <w:r>
+                        <w:rPr>
+                          <w:sz w:val="24"/>
+                          <w:szCs w:val="24"/>
+                        </w:rPr>
+                        <w:fldChar w:fldCharType="separate"/>
+                      </w:r>
+                      <w:r>
+                        <w:rPr>
+                          <w:noProof/>
+                          <w:sz w:val="24"/>
+                          <w:szCs w:val="24"/>
+                        </w:rPr>
+                        <w:t>11</w:t>
+                      </w:r>
+                      <w:r>
+                        <w:rPr>
+                          <w:sz w:val="24"/>
+                          <w:szCs w:val="24"/>
+                        </w:rPr>
+                        <w:fldChar w:fldCharType="end"/>
+                      </w:r>
+                      <w:r>
+                        <w:rPr>
+                          <w:sz w:val="24"/>
+                          <w:szCs w:val="24"/>
+                        </w:rPr>
+                        <w:t xml:space="preserve"> - Menu de Gerir feedback</w:t>
+                      </w:r>
+                    </w:p>
+                  </w:txbxContent>
+                </v:textbox>
+                <w10:wrap type="topAndBottom"/>
+              </v:shape>
+            </w:pict>
+          </mc:Fallback>
+        </mc:AlternateContent>
+      </w:r>
+      <w:r>
+        <w:drawing>
+          <wp:anchor distT="0" distB="0" distL="114300" distR="114300" simplePos="0" relativeHeight="251698176" behindDoc="1" locked="0" layoutInCell="1" allowOverlap="1" wp14:anchorId="0862C72D" wp14:editId="36B1757B">
+            <wp:simplePos x="0" y="0"/>
+            <wp:positionH relativeFrom="margin">
+              <wp:align>center</wp:align>
+            </wp:positionH>
+            <wp:positionV relativeFrom="paragraph">
+              <wp:posOffset>278765</wp:posOffset>
+            </wp:positionV>
+            <wp:extent cx="3790950" cy="2881738"/>
+            <wp:effectExtent l="0" t="0" r="0" b="0"/>
+            <wp:wrapTopAndBottom/>
+            <wp:docPr id="21" name="Imagem 21"/>
+            <wp:cNvGraphicFramePr>
+              <a:graphicFrameLocks xmlns:a="http://schemas.openxmlformats.org/drawingml/2006/main" noChangeAspect="1"/>
+            </wp:cNvGraphicFramePr>
+            <a:graphic xmlns:a="http://schemas.openxmlformats.org/drawingml/2006/main">
+              <a:graphicData uri="http://schemas.openxmlformats.org/drawingml/2006/picture">
+                <pic:pic xmlns:pic="http://schemas.openxmlformats.org/drawingml/2006/picture">
+                  <pic:nvPicPr>
+                    <pic:cNvPr id="1" name=""/>
+                    <pic:cNvPicPr/>
+                  </pic:nvPicPr>
+                  <pic:blipFill>
+                    <a:blip r:embed="rId32">
+                      <a:extLst>
+                        <a:ext uri="{28A0092B-C50C-407E-A947-70E740481C1C}">
+                          <a14:useLocalDpi xmlns:a14="http://schemas.microsoft.com/office/drawing/2010/main" val="0"/>
+                        </a:ext>
+                      </a:extLst>
+                    </a:blip>
+                    <a:stretch>
+                      <a:fillRect/>
+                    </a:stretch>
+                  </pic:blipFill>
+                  <pic:spPr>
+                    <a:xfrm>
+                      <a:off x="0" y="0"/>
+                      <a:ext cx="3790950" cy="2881738"/>
+                    </a:xfrm>
+                    <a:prstGeom prst="rect">
+                      <a:avLst/>
+                    </a:prstGeom>
+                  </pic:spPr>
+                </pic:pic>
+              </a:graphicData>
+            </a:graphic>
+          </wp:anchor>
+        </w:drawing>
+      </w:r>
+      <w:r>
+        <w:t>O gestor de hotel pode ver as sugestões/reclamações dos clientes pelo ID (NÃO IMPLEMENTADO).</w:t>
+      </w:r>
+    </w:p>
+    <w:p>
+      <w:pPr>
+        <w:pStyle w:val="Corpodetexto"/>
+        <w:ind w:firstLine="360"/>
       </w:pPr>
     </w:p>
     <w:p>
@@ -3539,11 +6543,12 @@
           <w:numId w:val="5"/>
         </w:numPr>
       </w:pPr>
-      <w:bookmarkStart w:id="10" w:name="_Toc121145885"/>
-      <w:r>
+      <w:bookmarkStart w:id="29" w:name="_Toc121168191"/>
+      <w:r>
+        <w:lastRenderedPageBreak/>
         <w:t>Área do Fornecedor</w:t>
       </w:r>
-      <w:bookmarkEnd w:id="10"/>
+      <w:bookmarkEnd w:id="29"/>
     </w:p>
     <w:p>
       <w:pPr>
@@ -3552,37 +6557,6 @@
       <w:r>
         <w:t>(NÃO IMPLEMENTADO)</w:t>
       </w:r>
-    </w:p>
-    <w:p>
-      <w:pPr>
-        <w:pStyle w:val="Corpodetexto"/>
-      </w:pPr>
-    </w:p>
-    <w:p>
-      <w:pPr>
-        <w:pStyle w:val="Ttulo1"/>
-        <w:numPr>
-          <w:ilvl w:val="0"/>
-          <w:numId w:val="5"/>
-        </w:numPr>
-        <w:spacing w:line="259" w:lineRule="auto"/>
-      </w:pPr>
-      <w:bookmarkStart w:id="11" w:name="_Toc121145886"/>
-      <w:r>
-        <w:t>Conclusão (</w:t>
-      </w:r>
-      <w:r>
-        <w:t>Notas finais</w:t>
-      </w:r>
-      <w:bookmarkEnd w:id="11"/>
-      <w:r>
-        <w:t>)</w:t>
-      </w:r>
-    </w:p>
-    <w:p>
-      <w:pPr>
-        <w:pStyle w:val="Corpodetexto"/>
-      </w:pPr>
     </w:p>
     <w:sectPr>
       <w:type w:val="continuous"/>

</xml_diff>